<commit_message>
Ajout image dans doc
</commit_message>
<xml_diff>
--- a/Doc/Documentation de projet.docx
+++ b/Doc/Documentation de projet.docx
@@ -131,14 +131,68 @@
         </w:rPr>
       </w:pPr>
     </w:p>
-    <w:p/>
     <w:p>
       <w:pPr>
         <w:pStyle w:val="Help"/>
+      </w:pPr>
+    </w:p>
+    <w:p>
+      <w:pPr>
         <w:jc w:val="center"/>
       </w:pPr>
       <w:r>
-        <w:t>Illustration</w:t>
+        <w:rPr>
+          <w:noProof/>
+          <w:lang w:val="fr-CH" w:eastAsia="fr-CH"/>
+        </w:rPr>
+        <w:drawing>
+          <wp:inline distT="0" distB="0" distL="0" distR="0">
+            <wp:extent cx="5713095" cy="3759835"/>
+            <wp:effectExtent l="0" t="0" r="1905" b="0"/>
+            <wp:docPr id="7" name="Image 7" descr="C:\Users\Luis-Pedro.FERNANDES\AppData\Local\Microsoft\Windows\INetCache\Content.Word\navalBattleIntro.jpg"/>
+            <wp:cNvGraphicFramePr>
+              <a:graphicFrameLocks xmlns:a="http://schemas.openxmlformats.org/drawingml/2006/main" noChangeAspect="1"/>
+            </wp:cNvGraphicFramePr>
+            <a:graphic xmlns:a="http://schemas.openxmlformats.org/drawingml/2006/main">
+              <a:graphicData uri="http://schemas.openxmlformats.org/drawingml/2006/picture">
+                <pic:pic xmlns:pic="http://schemas.openxmlformats.org/drawingml/2006/picture">
+                  <pic:nvPicPr>
+                    <pic:cNvPr id="0" name="Picture 3" descr="C:\Users\Luis-Pedro.FERNANDES\AppData\Local\Microsoft\Windows\INetCache\Content.Word\navalBattleIntro.jpg"/>
+                    <pic:cNvPicPr>
+                      <a:picLocks noChangeAspect="1" noChangeArrowheads="1"/>
+                    </pic:cNvPicPr>
+                  </pic:nvPicPr>
+                  <pic:blipFill>
+                    <a:blip r:embed="rId8">
+                      <a:extLst>
+                        <a:ext uri="{28A0092B-C50C-407E-A947-70E740481C1C}">
+                          <a14:useLocalDpi xmlns:a14="http://schemas.microsoft.com/office/drawing/2010/main" val="0"/>
+                        </a:ext>
+                      </a:extLst>
+                    </a:blip>
+                    <a:srcRect/>
+                    <a:stretch>
+                      <a:fillRect/>
+                    </a:stretch>
+                  </pic:blipFill>
+                  <pic:spPr bwMode="auto">
+                    <a:xfrm>
+                      <a:off x="0" y="0"/>
+                      <a:ext cx="5713095" cy="3759835"/>
+                    </a:xfrm>
+                    <a:prstGeom prst="rect">
+                      <a:avLst/>
+                    </a:prstGeom>
+                    <a:noFill/>
+                    <a:ln>
+                      <a:noFill/>
+                    </a:ln>
+                  </pic:spPr>
+                </pic:pic>
+              </a:graphicData>
+            </a:graphic>
+          </wp:inline>
+        </w:drawing>
       </w:r>
     </w:p>
     <w:p>
@@ -169,16 +223,6 @@
     <w:p>
       <w:pPr>
         <w:jc w:val="center"/>
-      </w:pPr>
-    </w:p>
-    <w:p>
-      <w:pPr>
-        <w:jc w:val="center"/>
-      </w:pPr>
-    </w:p>
-    <w:p>
-      <w:pPr>
-        <w:jc w:val="center"/>
         <w:rPr>
           <w:i/>
         </w:rPr>
@@ -186,55 +230,6 @@
     </w:p>
     <w:p>
       <w:pPr>
-        <w:jc w:val="center"/>
-        <w:rPr>
-          <w:i/>
-        </w:rPr>
-      </w:pPr>
-    </w:p>
-    <w:p>
-      <w:pPr>
-        <w:jc w:val="center"/>
-        <w:rPr>
-          <w:i/>
-        </w:rPr>
-      </w:pPr>
-    </w:p>
-    <w:p>
-      <w:pPr>
-        <w:jc w:val="center"/>
-        <w:rPr>
-          <w:i/>
-        </w:rPr>
-      </w:pPr>
-    </w:p>
-    <w:p>
-      <w:pPr>
-        <w:jc w:val="center"/>
-        <w:rPr>
-          <w:i/>
-        </w:rPr>
-      </w:pPr>
-    </w:p>
-    <w:p>
-      <w:pPr>
-        <w:jc w:val="center"/>
-        <w:rPr>
-          <w:i/>
-        </w:rPr>
-      </w:pPr>
-    </w:p>
-    <w:p>
-      <w:pPr>
-        <w:jc w:val="center"/>
-        <w:rPr>
-          <w:i/>
-        </w:rPr>
-      </w:pPr>
-    </w:p>
-    <w:p>
-      <w:pPr>
-        <w:jc w:val="center"/>
         <w:rPr>
           <w:i/>
         </w:rPr>
@@ -439,6 +434,8 @@
           <w:u w:val="single"/>
         </w:rPr>
       </w:pPr>
+      <w:bookmarkStart w:id="0" w:name="_GoBack"/>
+      <w:bookmarkEnd w:id="0"/>
     </w:p>
     <w:p>
       <w:pPr>
@@ -478,7 +475,7 @@
                     </pic:cNvPicPr>
                   </pic:nvPicPr>
                   <pic:blipFill>
-                    <a:blip r:embed="rId8">
+                    <a:blip r:embed="rId9">
                       <a:extLst>
                         <a:ext uri="{28A0092B-C50C-407E-A947-70E740481C1C}">
                           <a14:useLocalDpi xmlns:a14="http://schemas.microsoft.com/office/drawing/2010/main" val="0"/>
@@ -1662,15 +1659,7 @@
             <w:iCs/>
             <w:noProof/>
           </w:rPr>
-          <w:t>Stratégie de tes</w:t>
-        </w:r>
-        <w:r>
-          <w:rPr>
-            <w:rStyle w:val="Lienhypertexte"/>
-            <w:iCs/>
-            <w:noProof/>
-          </w:rPr>
-          <w:t>t</w:t>
+          <w:t>Stratégie de test</w:t>
         </w:r>
         <w:r>
           <w:rPr>
@@ -3092,23 +3081,7 @@
             <w:iCs/>
             <w:noProof/>
           </w:rPr>
-          <w:t xml:space="preserve">Journal </w:t>
-        </w:r>
-        <w:r>
-          <w:rPr>
-            <w:rStyle w:val="Lienhypertexte"/>
-            <w:iCs/>
-            <w:noProof/>
-          </w:rPr>
-          <w:t>d</w:t>
-        </w:r>
-        <w:r>
-          <w:rPr>
-            <w:rStyle w:val="Lienhypertexte"/>
-            <w:iCs/>
-            <w:noProof/>
-          </w:rPr>
-          <w:t>e bord du projet</w:t>
+          <w:t>Journal de bord du projet</w:t>
         </w:r>
         <w:r>
           <w:rPr>
@@ -3233,7 +3206,15 @@
         <w:pStyle w:val="Help"/>
       </w:pPr>
       <w:r>
-        <w:t xml:space="preserve">De plus, en fonction du type de projet,  il est tout à fait possible que certains chapitres ou paragraphes n’aient aucun sens. Dans ce cas il est recommandé de les retirer du document pour éviter de l’alourdir inutilement.  </w:t>
+        <w:t xml:space="preserve">De plus, en fonction du type de </w:t>
+      </w:r>
+      <w:proofErr w:type="gramStart"/>
+      <w:r>
+        <w:t>projet,  il</w:t>
+      </w:r>
+      <w:proofErr w:type="gramEnd"/>
+      <w:r>
+        <w:t xml:space="preserve"> est tout à fait possible que certains chapitres ou paragraphes n’aient aucun sens. Dans ce cas il est recommandé de les retirer du document pour éviter de l’alourdir inutilement.  </w:t>
       </w:r>
     </w:p>
     <w:p>
@@ -3260,12 +3241,12 @@
       <w:pPr>
         <w:pStyle w:val="Titre1"/>
       </w:pPr>
-      <w:bookmarkStart w:id="0" w:name="_Toc2333847"/>
+      <w:bookmarkStart w:id="1" w:name="_Toc2333847"/>
       <w:r>
         <w:lastRenderedPageBreak/>
         <w:t>Introduction</w:t>
       </w:r>
-      <w:bookmarkEnd w:id="0"/>
+      <w:bookmarkEnd w:id="1"/>
     </w:p>
     <w:p>
       <w:pPr>
@@ -3275,7 +3256,7 @@
           <w:iCs/>
         </w:rPr>
       </w:pPr>
-      <w:bookmarkStart w:id="1" w:name="_Toc2333848"/>
+      <w:bookmarkStart w:id="2" w:name="_Toc2333848"/>
       <w:r>
         <w:rPr>
           <w:i w:val="0"/>
@@ -3283,7 +3264,7 @@
         </w:rPr>
         <w:t>Cadre, description et motivation</w:t>
       </w:r>
-      <w:bookmarkEnd w:id="1"/>
+      <w:bookmarkEnd w:id="2"/>
     </w:p>
     <w:p>
       <w:pPr>
@@ -3348,7 +3329,7 @@
           <w:iCs/>
         </w:rPr>
       </w:pPr>
-      <w:bookmarkStart w:id="2" w:name="_Toc2333849"/>
+      <w:bookmarkStart w:id="3" w:name="_Toc2333849"/>
       <w:r>
         <w:rPr>
           <w:i w:val="0"/>
@@ -3356,7 +3337,7 @@
         </w:rPr>
         <w:t>Organisation</w:t>
       </w:r>
-      <w:bookmarkEnd w:id="2"/>
+      <w:bookmarkEnd w:id="3"/>
     </w:p>
     <w:p>
       <w:pPr>
@@ -3370,16 +3351,26 @@
       <w:pPr>
         <w:pStyle w:val="Help"/>
       </w:pPr>
-      <w:r>
-        <w:t>Eleve 1 : Nom, prénom, e-mail et téléphone</w:t>
+      <w:proofErr w:type="spellStart"/>
+      <w:r>
+        <w:t>Eleve</w:t>
+      </w:r>
+      <w:proofErr w:type="spellEnd"/>
+      <w:r>
+        <w:t xml:space="preserve"> 1 : Nom, prénom, e-mail et téléphone</w:t>
       </w:r>
     </w:p>
     <w:p>
       <w:pPr>
         <w:pStyle w:val="Help"/>
       </w:pPr>
-      <w:r>
-        <w:t>Eleve 2 : Nom, prénom, e-mail et téléphone</w:t>
+      <w:proofErr w:type="spellStart"/>
+      <w:r>
+        <w:t>Eleve</w:t>
+      </w:r>
+      <w:proofErr w:type="spellEnd"/>
+      <w:r>
+        <w:t xml:space="preserve"> 2 : Nom, prénom, e-mail et téléphone</w:t>
       </w:r>
     </w:p>
     <w:p>
@@ -3472,8 +3463,13 @@
             <w:pPr>
               <w:pStyle w:val="Help"/>
             </w:pPr>
+            <w:proofErr w:type="spellStart"/>
             <w:r>
-              <w:t>Eleve 1</w:t>
+              <w:t>Eleve</w:t>
+            </w:r>
+            <w:proofErr w:type="spellEnd"/>
+            <w:r>
+              <w:t xml:space="preserve"> 1</w:t>
             </w:r>
           </w:p>
         </w:tc>
@@ -3485,8 +3481,13 @@
             <w:pPr>
               <w:pStyle w:val="Help"/>
             </w:pPr>
+            <w:proofErr w:type="spellStart"/>
             <w:r>
-              <w:t>Eleve 2</w:t>
+              <w:t>Eleve</w:t>
+            </w:r>
+            <w:proofErr w:type="spellEnd"/>
+            <w:r>
+              <w:t xml:space="preserve"> 2</w:t>
             </w:r>
           </w:p>
         </w:tc>
@@ -3665,7 +3666,7 @@
           <w:iCs/>
         </w:rPr>
       </w:pPr>
-      <w:bookmarkStart w:id="3" w:name="_Toc2333850"/>
+      <w:bookmarkStart w:id="4" w:name="_Toc2333850"/>
       <w:r>
         <w:rPr>
           <w:i w:val="0"/>
@@ -3673,7 +3674,7 @@
         </w:rPr>
         <w:t>Objectifs</w:t>
       </w:r>
-      <w:bookmarkEnd w:id="3"/>
+      <w:bookmarkEnd w:id="4"/>
     </w:p>
     <w:p>
       <w:pPr>
@@ -3695,10 +3696,18 @@
         <w:t>es objectifs ne</w:t>
       </w:r>
       <w:r>
-        <w:t xml:space="preserve"> sont pas nécessairement SMART  I</w:t>
-      </w:r>
-      <w:r>
-        <w:t>l est par exemple acceptable d’avoir un objectif du genre « </w:t>
+        <w:t xml:space="preserve"> sont pas nécessairement </w:t>
+      </w:r>
+      <w:proofErr w:type="gramStart"/>
+      <w:r>
+        <w:t>SMART  I</w:t>
+      </w:r>
+      <w:r>
+        <w:t>l</w:t>
+      </w:r>
+      <w:proofErr w:type="gramEnd"/>
+      <w:r>
+        <w:t xml:space="preserve"> est par exemple acceptable d’avoir un objectif du genre « </w:t>
       </w:r>
       <w:r>
         <w:t>L’application doit être très réactive » ; un tel objectif n’est pas mesurable mais il indique qu’une attention particulière doit être portée à la performance.</w:t>
@@ -3756,7 +3765,7 @@
           <w:iCs/>
         </w:rPr>
       </w:pPr>
-      <w:bookmarkStart w:id="4" w:name="_Toc2333851"/>
+      <w:bookmarkStart w:id="5" w:name="_Toc2333851"/>
       <w:r>
         <w:rPr>
           <w:i w:val="0"/>
@@ -3772,7 +3781,7 @@
         </w:rPr>
         <w:t xml:space="preserve"> initiale</w:t>
       </w:r>
-      <w:bookmarkEnd w:id="4"/>
+      <w:bookmarkEnd w:id="5"/>
     </w:p>
     <w:p>
       <w:pPr>
@@ -3850,7 +3859,7 @@
                     <pic:cNvPicPr/>
                   </pic:nvPicPr>
                   <pic:blipFill>
-                    <a:blip r:embed="rId9"/>
+                    <a:blip r:embed="rId10"/>
                     <a:stretch>
                       <a:fillRect/>
                     </a:stretch>
@@ -3875,18 +3884,18 @@
       <w:pPr>
         <w:pStyle w:val="Titre1"/>
       </w:pPr>
-      <w:bookmarkStart w:id="5" w:name="_Toc2333852"/>
+      <w:bookmarkStart w:id="6" w:name="_Toc2333852"/>
       <w:r>
         <w:t>Analyse</w:t>
       </w:r>
-      <w:bookmarkEnd w:id="5"/>
+      <w:bookmarkEnd w:id="6"/>
     </w:p>
     <w:p>
       <w:pPr>
         <w:pStyle w:val="Help"/>
       </w:pPr>
-      <w:bookmarkStart w:id="6" w:name="_Toc25553307"/>
-      <w:bookmarkStart w:id="7" w:name="_Toc71691011"/>
+      <w:bookmarkStart w:id="7" w:name="_Toc25553307"/>
+      <w:bookmarkStart w:id="8" w:name="_Toc71691011"/>
       <w:r>
         <w:t xml:space="preserve">L’analyse </w:t>
       </w:r>
@@ -3928,9 +3937,9 @@
           <w:iCs/>
         </w:rPr>
       </w:pPr>
-      <w:bookmarkStart w:id="8" w:name="_Toc2333853"/>
-      <w:bookmarkEnd w:id="6"/>
+      <w:bookmarkStart w:id="9" w:name="_Toc2333853"/>
       <w:bookmarkEnd w:id="7"/>
+      <w:bookmarkEnd w:id="8"/>
       <w:r>
         <w:rPr>
           <w:i w:val="0"/>
@@ -3938,7 +3947,7 @@
         </w:rPr>
         <w:t>Use cases et scénarios</w:t>
       </w:r>
-      <w:bookmarkEnd w:id="8"/>
+      <w:bookmarkEnd w:id="9"/>
     </w:p>
     <w:p>
       <w:pPr>
@@ -3966,14 +3975,30 @@
           <w:lang w:val="en"/>
         </w:rPr>
       </w:pPr>
-      <w:bookmarkStart w:id="9" w:name="_Toc71691012"/>
+      <w:bookmarkStart w:id="10" w:name="_Toc71691012"/>
+      <w:proofErr w:type="spellStart"/>
       <w:r>
         <w:rPr>
           <w:lang w:val="en"/>
         </w:rPr>
         <w:lastRenderedPageBreak/>
-        <w:t>Apprendre à jouer</w:t>
-      </w:r>
+        <w:t>Apprendre</w:t>
+      </w:r>
+      <w:proofErr w:type="spellEnd"/>
+      <w:r>
+        <w:rPr>
+          <w:lang w:val="en"/>
+        </w:rPr>
+        <w:t xml:space="preserve"> à </w:t>
+      </w:r>
+      <w:proofErr w:type="spellStart"/>
+      <w:r>
+        <w:rPr>
+          <w:lang w:val="en"/>
+        </w:rPr>
+        <w:t>jouer</w:t>
+      </w:r>
+      <w:proofErr w:type="spellEnd"/>
     </w:p>
     <w:p>
       <w:pPr>
@@ -5356,12 +5381,14 @@
           <w:lang w:val="en"/>
         </w:rPr>
       </w:pPr>
+      <w:proofErr w:type="spellStart"/>
       <w:r>
         <w:rPr>
           <w:lang w:val="en"/>
         </w:rPr>
         <w:t>Jouer</w:t>
       </w:r>
+      <w:proofErr w:type="spellEnd"/>
     </w:p>
     <w:p>
       <w:pPr>
@@ -6038,7 +6065,7 @@
           <w:iCs/>
         </w:rPr>
       </w:pPr>
-      <w:bookmarkStart w:id="10" w:name="_Toc2333857"/>
+      <w:bookmarkStart w:id="11" w:name="_Toc2333857"/>
       <w:r>
         <w:rPr>
           <w:i w:val="0"/>
@@ -6046,7 +6073,7 @@
         </w:rPr>
         <w:t>Modèle Conceptuel de Données</w:t>
       </w:r>
-      <w:bookmarkEnd w:id="10"/>
+      <w:bookmarkEnd w:id="11"/>
     </w:p>
     <w:p>
       <w:pPr>
@@ -6083,7 +6110,7 @@
           <w:iCs/>
         </w:rPr>
       </w:pPr>
-      <w:bookmarkStart w:id="11" w:name="_Toc2333858"/>
+      <w:bookmarkStart w:id="12" w:name="_Toc2333858"/>
       <w:r>
         <w:rPr>
           <w:i w:val="0"/>
@@ -6092,8 +6119,8 @@
         <w:lastRenderedPageBreak/>
         <w:t>Stratégie de test</w:t>
       </w:r>
-      <w:bookmarkEnd w:id="9"/>
-      <w:bookmarkEnd w:id="11"/>
+      <w:bookmarkEnd w:id="10"/>
+      <w:bookmarkEnd w:id="12"/>
     </w:p>
     <w:p>
       <w:r>
@@ -6147,9 +6174,9 @@
           <w:iCs/>
         </w:rPr>
       </w:pPr>
-      <w:bookmarkStart w:id="12" w:name="_Toc25553309"/>
-      <w:bookmarkStart w:id="13" w:name="_Toc71691014"/>
-      <w:bookmarkStart w:id="14" w:name="_Toc2333859"/>
+      <w:bookmarkStart w:id="13" w:name="_Toc25553309"/>
+      <w:bookmarkStart w:id="14" w:name="_Toc71691014"/>
+      <w:bookmarkStart w:id="15" w:name="_Toc2333859"/>
       <w:r>
         <w:rPr>
           <w:i w:val="0"/>
@@ -6157,9 +6184,9 @@
         </w:rPr>
         <w:t>Budget</w:t>
       </w:r>
-      <w:bookmarkEnd w:id="12"/>
       <w:bookmarkEnd w:id="13"/>
       <w:bookmarkEnd w:id="14"/>
+      <w:bookmarkEnd w:id="15"/>
     </w:p>
     <w:p>
       <w:pPr>
@@ -6205,7 +6232,15 @@
         <w:t>du projet</w:t>
       </w:r>
       <w:r>
-        <w:t xml:space="preserve"> en matériel ou licenses)</w:t>
+        <w:t xml:space="preserve"> en matériel ou </w:t>
+      </w:r>
+      <w:proofErr w:type="spellStart"/>
+      <w:r>
+        <w:t>licenses</w:t>
+      </w:r>
+      <w:proofErr w:type="spellEnd"/>
+      <w:r>
+        <w:t>)</w:t>
       </w:r>
       <w:r>
         <w:t>. Si aucune dépense nécessaire</w:t>
@@ -6224,11 +6259,11 @@
           <w:tab w:val="num" w:pos="360"/>
         </w:tabs>
       </w:pPr>
-      <w:bookmarkStart w:id="15" w:name="_Toc2333860"/>
+      <w:bookmarkStart w:id="16" w:name="_Toc2333860"/>
       <w:r>
         <w:t>Implémentation</w:t>
       </w:r>
-      <w:bookmarkEnd w:id="15"/>
+      <w:bookmarkEnd w:id="16"/>
     </w:p>
     <w:p>
       <w:pPr>
@@ -6238,10 +6273,10 @@
           <w:iCs/>
         </w:rPr>
       </w:pPr>
-      <w:bookmarkStart w:id="16" w:name="_Toc2333861"/>
-      <w:bookmarkStart w:id="17" w:name="_Toc25553317"/>
-      <w:bookmarkStart w:id="18" w:name="_Toc71691022"/>
-      <w:bookmarkStart w:id="19" w:name="_Ref254352701"/>
+      <w:bookmarkStart w:id="17" w:name="_Toc2333861"/>
+      <w:bookmarkStart w:id="18" w:name="_Toc25553317"/>
+      <w:bookmarkStart w:id="19" w:name="_Toc71691022"/>
+      <w:bookmarkStart w:id="20" w:name="_Ref254352701"/>
       <w:r>
         <w:rPr>
           <w:i w:val="0"/>
@@ -6249,7 +6284,7 @@
         </w:rPr>
         <w:t>Vue d’ensemble</w:t>
       </w:r>
-      <w:bookmarkEnd w:id="16"/>
+      <w:bookmarkEnd w:id="17"/>
     </w:p>
     <w:p>
       <w:pPr>
@@ -6318,7 +6353,7 @@
           <w:iCs/>
         </w:rPr>
       </w:pPr>
-      <w:bookmarkStart w:id="20" w:name="_Toc2333862"/>
+      <w:bookmarkStart w:id="21" w:name="_Toc2333862"/>
       <w:r>
         <w:rPr>
           <w:i w:val="0"/>
@@ -6326,7 +6361,7 @@
         </w:rPr>
         <w:t>Choix techniques</w:t>
       </w:r>
-      <w:bookmarkEnd w:id="20"/>
+      <w:bookmarkEnd w:id="21"/>
     </w:p>
     <w:p>
       <w:pPr>
@@ -6375,7 +6410,23 @@
         </w:numPr>
       </w:pPr>
       <w:r>
-        <w:t>Logiciels tiers (utilitaires, frameworks, navigateurs cible,…)</w:t>
+        <w:t xml:space="preserve">Logiciels tiers (utilitaires, </w:t>
+      </w:r>
+      <w:proofErr w:type="spellStart"/>
+      <w:r>
+        <w:t>frameworks</w:t>
+      </w:r>
+      <w:proofErr w:type="spellEnd"/>
+      <w:r>
+        <w:t xml:space="preserve">, navigateurs </w:t>
+      </w:r>
+      <w:proofErr w:type="gramStart"/>
+      <w:r>
+        <w:t>cible,…</w:t>
+      </w:r>
+      <w:proofErr w:type="gramEnd"/>
+      <w:r>
+        <w:t>)</w:t>
       </w:r>
     </w:p>
     <w:p>
@@ -6408,7 +6459,7 @@
           <w:iCs/>
         </w:rPr>
       </w:pPr>
-      <w:bookmarkStart w:id="21" w:name="_Toc2333863"/>
+      <w:bookmarkStart w:id="22" w:name="_Toc2333863"/>
       <w:r>
         <w:rPr>
           <w:i w:val="0"/>
@@ -6417,7 +6468,7 @@
         <w:lastRenderedPageBreak/>
         <w:t>Modèle Logique de données</w:t>
       </w:r>
-      <w:bookmarkEnd w:id="21"/>
+      <w:bookmarkEnd w:id="22"/>
     </w:p>
     <w:p>
       <w:pPr>
@@ -6480,8 +6531,13 @@
         <w:pStyle w:val="Help"/>
       </w:pPr>
       <w:r>
-        <w:t>Cette section ne peut être supprimée qu’avec l’accord explicite du chef de proje</w:t>
-      </w:r>
+        <w:t xml:space="preserve">Cette section ne peut être supprimée qu’avec l’accord explicite du chef de </w:t>
+      </w:r>
+      <w:proofErr w:type="spellStart"/>
+      <w:r>
+        <w:t>proje</w:t>
+      </w:r>
+      <w:proofErr w:type="spellEnd"/>
     </w:p>
     <w:p>
       <w:pPr>
@@ -6491,7 +6547,7 @@
           <w:iCs/>
         </w:rPr>
       </w:pPr>
-      <w:bookmarkStart w:id="22" w:name="_Toc2333864"/>
+      <w:bookmarkStart w:id="23" w:name="_Toc2333864"/>
       <w:r>
         <w:rPr>
           <w:i w:val="0"/>
@@ -6499,7 +6555,7 @@
         </w:rPr>
         <w:t>Points techniques spécifiques</w:t>
       </w:r>
-      <w:bookmarkEnd w:id="22"/>
+      <w:bookmarkEnd w:id="23"/>
     </w:p>
     <w:p>
       <w:pPr>
@@ -6564,12 +6620,14 @@
           <w:i w:val="0"/>
         </w:rPr>
       </w:pPr>
+      <w:proofErr w:type="spellStart"/>
       <w:r>
         <w:t>P</w:t>
       </w:r>
       <w:r>
         <w:t>seudo-code</w:t>
       </w:r>
+      <w:proofErr w:type="spellEnd"/>
       <w:r>
         <w:t xml:space="preserve"> ou organigramme</w:t>
       </w:r>
@@ -6658,35 +6716,35 @@
       <w:pPr>
         <w:pStyle w:val="Titre3"/>
       </w:pPr>
-      <w:bookmarkStart w:id="23" w:name="_Toc2333865"/>
+      <w:bookmarkStart w:id="24" w:name="_Toc2333865"/>
       <w:r>
         <w:t>Point 1</w:t>
       </w:r>
-      <w:bookmarkEnd w:id="23"/>
+      <w:bookmarkEnd w:id="24"/>
     </w:p>
     <w:p>
       <w:pPr>
         <w:pStyle w:val="Titre3"/>
       </w:pPr>
-      <w:bookmarkStart w:id="24" w:name="_Toc2333866"/>
+      <w:bookmarkStart w:id="25" w:name="_Toc2333866"/>
       <w:r>
         <w:t>Point 2</w:t>
       </w:r>
-      <w:bookmarkEnd w:id="24"/>
+      <w:bookmarkEnd w:id="25"/>
     </w:p>
     <w:p>
       <w:pPr>
         <w:pStyle w:val="Titre3"/>
       </w:pPr>
-      <w:bookmarkStart w:id="25" w:name="_Toc2333867"/>
+      <w:bookmarkStart w:id="26" w:name="_Toc2333867"/>
       <w:r>
         <w:t>Point …</w:t>
       </w:r>
-      <w:bookmarkEnd w:id="25"/>
-    </w:p>
-    <w:bookmarkEnd w:id="17"/>
+      <w:bookmarkEnd w:id="26"/>
+    </w:p>
     <w:bookmarkEnd w:id="18"/>
     <w:bookmarkEnd w:id="19"/>
+    <w:bookmarkEnd w:id="20"/>
     <w:p>
       <w:pPr>
         <w:pStyle w:val="Help"/>
@@ -6744,7 +6802,7 @@
           <w:iCs/>
         </w:rPr>
       </w:pPr>
-      <w:bookmarkStart w:id="26" w:name="_Toc2333868"/>
+      <w:bookmarkStart w:id="27" w:name="_Toc2333868"/>
       <w:r>
         <w:rPr>
           <w:i w:val="0"/>
@@ -6752,7 +6810,7 @@
         </w:rPr>
         <w:t>Livraisons</w:t>
       </w:r>
-      <w:bookmarkEnd w:id="26"/>
+      <w:bookmarkEnd w:id="27"/>
     </w:p>
     <w:p>
       <w:pPr>
@@ -6766,13 +6824,13 @@
       <w:pPr>
         <w:pStyle w:val="Titre1"/>
       </w:pPr>
-      <w:bookmarkStart w:id="27" w:name="_Toc2333869"/>
-      <w:bookmarkStart w:id="28" w:name="_Toc25553321"/>
-      <w:bookmarkStart w:id="29" w:name="_Toc71691025"/>
+      <w:bookmarkStart w:id="28" w:name="_Toc2333869"/>
+      <w:bookmarkStart w:id="29" w:name="_Toc25553321"/>
+      <w:bookmarkStart w:id="30" w:name="_Toc71691025"/>
       <w:r>
         <w:t>Tests</w:t>
       </w:r>
-      <w:bookmarkEnd w:id="27"/>
+      <w:bookmarkEnd w:id="28"/>
     </w:p>
     <w:p>
       <w:pPr>
@@ -6782,7 +6840,7 @@
           <w:iCs/>
         </w:rPr>
       </w:pPr>
-      <w:bookmarkStart w:id="30" w:name="_Toc2333870"/>
+      <w:bookmarkStart w:id="31" w:name="_Toc2333870"/>
       <w:r>
         <w:rPr>
           <w:i w:val="0"/>
@@ -6797,7 +6855,7 @@
         </w:rPr>
         <w:t>est</w:t>
       </w:r>
-      <w:bookmarkEnd w:id="28"/>
+      <w:bookmarkEnd w:id="29"/>
       <w:r>
         <w:rPr>
           <w:i w:val="0"/>
@@ -6805,8 +6863,8 @@
         </w:rPr>
         <w:t>s effectués</w:t>
       </w:r>
-      <w:bookmarkEnd w:id="29"/>
       <w:bookmarkEnd w:id="30"/>
+      <w:bookmarkEnd w:id="31"/>
     </w:p>
     <w:p>
       <w:pPr>
@@ -6824,9 +6882,9 @@
           <w:iCs/>
         </w:rPr>
       </w:pPr>
-      <w:bookmarkStart w:id="31" w:name="_Toc25553322"/>
-      <w:bookmarkStart w:id="32" w:name="_Toc71691026"/>
-      <w:bookmarkStart w:id="33" w:name="_Toc2333871"/>
+      <w:bookmarkStart w:id="32" w:name="_Toc25553322"/>
+      <w:bookmarkStart w:id="33" w:name="_Toc71691026"/>
+      <w:bookmarkStart w:id="34" w:name="_Toc2333871"/>
       <w:r>
         <w:rPr>
           <w:i w:val="0"/>
@@ -6834,7 +6892,7 @@
         </w:rPr>
         <w:t xml:space="preserve">Erreurs </w:t>
       </w:r>
-      <w:bookmarkEnd w:id="31"/>
+      <w:bookmarkEnd w:id="32"/>
       <w:r>
         <w:rPr>
           <w:i w:val="0"/>
@@ -6842,8 +6900,8 @@
         </w:rPr>
         <w:t>restantes</w:t>
       </w:r>
-      <w:bookmarkEnd w:id="32"/>
       <w:bookmarkEnd w:id="33"/>
+      <w:bookmarkEnd w:id="34"/>
       <w:r>
         <w:rPr>
           <w:i w:val="0"/>
@@ -6856,9 +6914,17 @@
       <w:pPr>
         <w:pStyle w:val="Help"/>
       </w:pPr>
-      <w:bookmarkStart w:id="34" w:name="_Toc25553323"/>
-      <w:r>
-        <w:t xml:space="preserve">S'il reste encore des erreurs: </w:t>
+      <w:bookmarkStart w:id="35" w:name="_Toc25553323"/>
+      <w:r>
+        <w:t xml:space="preserve">S'il reste encore des </w:t>
+      </w:r>
+      <w:proofErr w:type="gramStart"/>
+      <w:r>
+        <w:t>erreurs:</w:t>
+      </w:r>
+      <w:proofErr w:type="gramEnd"/>
+      <w:r>
+        <w:t xml:space="preserve"> </w:t>
       </w:r>
     </w:p>
     <w:p>
@@ -6884,7 +6950,7 @@
       <w:r>
         <w:t>Conséquences sur l'utilisation du produit</w:t>
       </w:r>
-      <w:bookmarkEnd w:id="34"/>
+      <w:bookmarkEnd w:id="35"/>
     </w:p>
     <w:p>
       <w:pPr>
@@ -6916,27 +6982,32 @@
           <w:tab w:val="num" w:pos="360"/>
         </w:tabs>
       </w:pPr>
-      <w:bookmarkStart w:id="35" w:name="_Toc25553328"/>
-      <w:bookmarkStart w:id="36" w:name="_Toc71703263"/>
-      <w:bookmarkStart w:id="37" w:name="_Toc2333872"/>
+      <w:bookmarkStart w:id="36" w:name="_Toc25553328"/>
+      <w:bookmarkStart w:id="37" w:name="_Toc71703263"/>
+      <w:bookmarkStart w:id="38" w:name="_Toc2333872"/>
       <w:r>
         <w:lastRenderedPageBreak/>
         <w:t>C</w:t>
       </w:r>
-      <w:bookmarkEnd w:id="35"/>
       <w:bookmarkEnd w:id="36"/>
+      <w:bookmarkEnd w:id="37"/>
       <w:r>
         <w:t>onclusions</w:t>
       </w:r>
-      <w:bookmarkEnd w:id="37"/>
+      <w:bookmarkEnd w:id="38"/>
     </w:p>
     <w:p>
       <w:pPr>
         <w:pStyle w:val="Help"/>
       </w:pPr>
       <w:r>
-        <w:t>Développez en tous cas les points suivants:</w:t>
-      </w:r>
+        <w:t xml:space="preserve">Développez en tous cas les points </w:t>
+      </w:r>
+      <w:proofErr w:type="gramStart"/>
+      <w:r>
+        <w:t>suivants:</w:t>
+      </w:r>
+      <w:proofErr w:type="gramEnd"/>
     </w:p>
     <w:p>
       <w:pPr>
@@ -7005,16 +7076,16 @@
           <w:tab w:val="num" w:pos="360"/>
         </w:tabs>
       </w:pPr>
-      <w:bookmarkStart w:id="38" w:name="_Toc71703264"/>
-      <w:bookmarkStart w:id="39" w:name="_Toc2333873"/>
+      <w:bookmarkStart w:id="39" w:name="_Toc71703264"/>
+      <w:bookmarkStart w:id="40" w:name="_Toc2333873"/>
       <w:r>
         <w:t>A</w:t>
       </w:r>
-      <w:bookmarkEnd w:id="38"/>
+      <w:bookmarkEnd w:id="39"/>
       <w:r>
         <w:t>nnexes</w:t>
       </w:r>
-      <w:bookmarkEnd w:id="39"/>
+      <w:bookmarkEnd w:id="40"/>
     </w:p>
     <w:p>
       <w:pPr>
@@ -7024,8 +7095,8 @@
           <w:iCs/>
         </w:rPr>
       </w:pPr>
-      <w:bookmarkStart w:id="40" w:name="_Toc71703265"/>
-      <w:bookmarkStart w:id="41" w:name="_Toc2333874"/>
+      <w:bookmarkStart w:id="41" w:name="_Toc71703265"/>
+      <w:bookmarkStart w:id="42" w:name="_Toc2333874"/>
       <w:r>
         <w:rPr>
           <w:i w:val="0"/>
@@ -7033,8 +7104,8 @@
         </w:rPr>
         <w:t>Sources – Bibliographie</w:t>
       </w:r>
-      <w:bookmarkEnd w:id="40"/>
       <w:bookmarkEnd w:id="41"/>
+      <w:bookmarkEnd w:id="42"/>
     </w:p>
     <w:p>
       <w:pPr>
@@ -7047,7 +7118,15 @@
         <w:t>s</w:t>
       </w:r>
       <w:r>
-        <w:t xml:space="preserve"> (Titre, auteur, date), des sites Internet (URL) consultés, des articles (Revue, date, titre, auteur)… Et de toutes les aides externes (noms)   </w:t>
+        <w:t xml:space="preserve"> (Titre, auteur, date), des sites Internet (URL) consultés, des articles (Revue, date, titre, </w:t>
+      </w:r>
+      <w:proofErr w:type="gramStart"/>
+      <w:r>
+        <w:t>auteur)…</w:t>
+      </w:r>
+      <w:proofErr w:type="gramEnd"/>
+      <w:r>
+        <w:t xml:space="preserve"> Et de toutes les aides externes (noms)   </w:t>
       </w:r>
     </w:p>
     <w:p>
@@ -7058,9 +7137,9 @@
           <w:iCs/>
         </w:rPr>
       </w:pPr>
-      <w:bookmarkStart w:id="42" w:name="_Toc25553330"/>
-      <w:bookmarkStart w:id="43" w:name="_Toc71703266"/>
-      <w:bookmarkStart w:id="44" w:name="_Toc2333875"/>
+      <w:bookmarkStart w:id="43" w:name="_Toc25553330"/>
+      <w:bookmarkStart w:id="44" w:name="_Toc71703266"/>
+      <w:bookmarkStart w:id="45" w:name="_Toc2333875"/>
       <w:r>
         <w:rPr>
           <w:i w:val="0"/>
@@ -7068,8 +7147,8 @@
         </w:rPr>
         <w:t xml:space="preserve">Journal de bord </w:t>
       </w:r>
-      <w:bookmarkEnd w:id="42"/>
       <w:bookmarkEnd w:id="43"/>
+      <w:bookmarkEnd w:id="44"/>
       <w:r>
         <w:rPr>
           <w:i w:val="0"/>
@@ -7077,7 +7156,7 @@
         </w:rPr>
         <w:t>du projet</w:t>
       </w:r>
-      <w:bookmarkEnd w:id="44"/>
+      <w:bookmarkEnd w:id="45"/>
     </w:p>
     <w:p/>
     <w:tbl>
@@ -7161,8 +7240,6 @@
             <w:r>
               <w:t>Publication de la première version du document de projet</w:t>
             </w:r>
-            <w:bookmarkStart w:id="45" w:name="_GoBack"/>
-            <w:bookmarkEnd w:id="45"/>
           </w:p>
         </w:tc>
       </w:tr>
@@ -7175,8 +7252,8 @@
       </w:pPr>
     </w:p>
     <w:sectPr>
-      <w:headerReference w:type="default" r:id="rId10"/>
-      <w:footerReference w:type="default" r:id="rId11"/>
+      <w:headerReference w:type="default" r:id="rId11"/>
+      <w:footerReference w:type="default" r:id="rId12"/>
       <w:pgSz w:w="11906" w:h="16838" w:code="9"/>
       <w:pgMar w:top="1418" w:right="1418" w:bottom="1418" w:left="1418" w:header="720" w:footer="720" w:gutter="0"/>
       <w:cols w:space="720"/>
@@ -7257,7 +7334,7 @@
         <w:noProof/>
         <w:sz w:val="22"/>
       </w:rPr>
-      <w:t>11</w:t>
+      <w:t>12</w:t>
     </w:r>
     <w:r>
       <w:rPr>

</xml_diff>

<commit_message>
Grille complete et prête à utilisation. Fin Sprint 3
</commit_message>
<xml_diff>
--- a/Doc/Documentation de projet.docx
+++ b/Doc/Documentation de projet.docx
@@ -413,37 +413,198 @@
     </w:p>
     <w:p>
       <w:pPr>
-        <w:jc w:val="center"/>
-        <w:rPr>
-          <w:i/>
-        </w:rPr>
-      </w:pPr>
-    </w:p>
-    <w:p>
-      <w:pPr>
-        <w:jc w:val="center"/>
-        <w:rPr>
-          <w:i/>
-        </w:rPr>
-      </w:pPr>
-    </w:p>
-    <w:p>
-      <w:pPr>
-        <w:jc w:val="center"/>
         <w:rPr>
           <w:u w:val="single"/>
         </w:rPr>
       </w:pPr>
-      <w:bookmarkStart w:id="0" w:name="_GoBack"/>
-      <w:bookmarkEnd w:id="0"/>
-    </w:p>
-    <w:p>
-      <w:pPr>
-        <w:jc w:val="center"/>
-        <w:rPr>
-          <w:u w:val="single"/>
-        </w:rPr>
-      </w:pPr>
+    </w:p>
+    <w:p>
+      <w:r>
+        <w:rPr>
+          <w:noProof/>
+          <w:lang w:val="fr-CH" w:eastAsia="fr-CH"/>
+        </w:rPr>
+        <mc:AlternateContent>
+          <mc:Choice Requires="wps">
+            <w:drawing>
+              <wp:anchor distT="0" distB="0" distL="114300" distR="114300" simplePos="0" relativeHeight="251658240" behindDoc="0" locked="0" layoutInCell="1" allowOverlap="1" wp14:anchorId="5ECC49F9" wp14:editId="096ED548">
+                <wp:simplePos x="0" y="0"/>
+                <wp:positionH relativeFrom="column">
+                  <wp:posOffset>2082800</wp:posOffset>
+                </wp:positionH>
+                <wp:positionV relativeFrom="paragraph">
+                  <wp:posOffset>32882</wp:posOffset>
+                </wp:positionV>
+                <wp:extent cx="1514475" cy="680085"/>
+                <wp:effectExtent l="0" t="0" r="0" b="5715"/>
+                <wp:wrapNone/>
+                <wp:docPr id="2" name="Zone de texte 1"/>
+                <wp:cNvGraphicFramePr>
+                  <a:graphicFrameLocks xmlns:a="http://schemas.openxmlformats.org/drawingml/2006/main"/>
+                </wp:cNvGraphicFramePr>
+                <a:graphic xmlns:a="http://schemas.openxmlformats.org/drawingml/2006/main">
+                  <a:graphicData uri="http://schemas.microsoft.com/office/word/2010/wordprocessingShape">
+                    <wps:wsp>
+                      <wps:cNvSpPr txBox="1">
+                        <a:spLocks noChangeArrowheads="1"/>
+                      </wps:cNvSpPr>
+                      <wps:spPr bwMode="auto">
+                        <a:xfrm>
+                          <a:off x="0" y="0"/>
+                          <a:ext cx="1514475" cy="680085"/>
+                        </a:xfrm>
+                        <a:prstGeom prst="rect">
+                          <a:avLst/>
+                        </a:prstGeom>
+                        <a:noFill/>
+                        <a:ln>
+                          <a:noFill/>
+                        </a:ln>
+                        <a:extLst>
+                          <a:ext uri="{909E8E84-426E-40DD-AFC4-6F175D3DCCD1}">
+                            <a14:hiddenFill xmlns:a14="http://schemas.microsoft.com/office/drawing/2010/main">
+                              <a:solidFill>
+                                <a:srgbClr val="FFFFFF"/>
+                              </a:solidFill>
+                            </a14:hiddenFill>
+                          </a:ext>
+                          <a:ext uri="{91240B29-F687-4F45-9708-019B960494DF}">
+                            <a14:hiddenLine xmlns:a14="http://schemas.microsoft.com/office/drawing/2010/main" w="9525">
+                              <a:solidFill>
+                                <a:srgbClr val="000000"/>
+                              </a:solidFill>
+                              <a:miter lim="800000"/>
+                              <a:headEnd/>
+                              <a:tailEnd/>
+                            </a14:hiddenLine>
+                          </a:ext>
+                        </a:extLst>
+                      </wps:spPr>
+                      <wps:txbx>
+                        <w:txbxContent>
+                          <w:p>
+                            <w:pPr>
+                              <w:pStyle w:val="Help"/>
+                              <w:jc w:val="center"/>
+                              <w:rPr>
+                                <w:i w:val="0"/>
+                                <w:color w:val="auto"/>
+                              </w:rPr>
+                            </w:pPr>
+                            <w:r>
+                              <w:rPr>
+                                <w:i w:val="0"/>
+                                <w:color w:val="auto"/>
+                              </w:rPr>
+                              <w:t>SI-MI1A</w:t>
+                            </w:r>
+                          </w:p>
+                          <w:p>
+                            <w:pPr>
+                              <w:pStyle w:val="Help"/>
+                              <w:jc w:val="center"/>
+                              <w:rPr>
+                                <w:i w:val="0"/>
+                                <w:color w:val="auto"/>
+                              </w:rPr>
+                            </w:pPr>
+                          </w:p>
+                          <w:p>
+                            <w:pPr>
+                              <w:pStyle w:val="Help"/>
+                              <w:jc w:val="center"/>
+                              <w:rPr>
+                                <w:i w:val="0"/>
+                                <w:color w:val="auto"/>
+                              </w:rPr>
+                            </w:pPr>
+                            <w:r>
+                              <w:rPr>
+                                <w:i w:val="0"/>
+                                <w:color w:val="auto"/>
+                              </w:rPr>
+                              <w:t>14.03.2019</w:t>
+                            </w:r>
+                          </w:p>
+                        </w:txbxContent>
+                      </wps:txbx>
+                      <wps:bodyPr rot="0" vert="horz" wrap="square" lIns="91440" tIns="45720" rIns="91440" bIns="45720" anchor="t" anchorCtr="0" upright="1">
+                        <a:noAutofit/>
+                      </wps:bodyPr>
+                    </wps:wsp>
+                  </a:graphicData>
+                </a:graphic>
+                <wp14:sizeRelH relativeFrom="page">
+                  <wp14:pctWidth>0</wp14:pctWidth>
+                </wp14:sizeRelH>
+                <wp14:sizeRelV relativeFrom="page">
+                  <wp14:pctHeight>0</wp14:pctHeight>
+                </wp14:sizeRelV>
+              </wp:anchor>
+            </w:drawing>
+          </mc:Choice>
+          <mc:Fallback>
+            <w:pict>
+              <v:shapetype w14:anchorId="5ECC49F9" id="_x0000_t202" coordsize="21600,21600" o:spt="202" path="m,l,21600r21600,l21600,xe">
+                <v:stroke joinstyle="miter"/>
+                <v:path gradientshapeok="t" o:connecttype="rect"/>
+              </v:shapetype>
+              <v:shape id="Zone de texte 1" o:spid="_x0000_s1027" type="#_x0000_t202" style="position:absolute;margin-left:164pt;margin-top:2.6pt;width:119.25pt;height:53.55pt;z-index:251658240;visibility:visible;mso-wrap-style:square;mso-width-percent:0;mso-height-percent:0;mso-wrap-distance-left:9pt;mso-wrap-distance-top:0;mso-wrap-distance-right:9pt;mso-wrap-distance-bottom:0;mso-position-horizontal:absolute;mso-position-horizontal-relative:text;mso-position-vertical:absolute;mso-position-vertical-relative:text;mso-width-percent:0;mso-height-percent:0;mso-width-relative:page;mso-height-relative:page;v-text-anchor:top" o:gfxdata="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" filled="f" stroked="f">
+                <v:textbox>
+                  <w:txbxContent>
+                    <w:p>
+                      <w:pPr>
+                        <w:pStyle w:val="Help"/>
+                        <w:jc w:val="center"/>
+                        <w:rPr>
+                          <w:i w:val="0"/>
+                          <w:color w:val="auto"/>
+                        </w:rPr>
+                      </w:pPr>
+                      <w:r>
+                        <w:rPr>
+                          <w:i w:val="0"/>
+                          <w:color w:val="auto"/>
+                        </w:rPr>
+                        <w:t>SI-MI1A</w:t>
+                      </w:r>
+                    </w:p>
+                    <w:p>
+                      <w:pPr>
+                        <w:pStyle w:val="Help"/>
+                        <w:jc w:val="center"/>
+                        <w:rPr>
+                          <w:i w:val="0"/>
+                          <w:color w:val="auto"/>
+                        </w:rPr>
+                      </w:pPr>
+                    </w:p>
+                    <w:p>
+                      <w:pPr>
+                        <w:pStyle w:val="Help"/>
+                        <w:jc w:val="center"/>
+                        <w:rPr>
+                          <w:i w:val="0"/>
+                          <w:color w:val="auto"/>
+                        </w:rPr>
+                      </w:pPr>
+                      <w:r>
+                        <w:rPr>
+                          <w:i w:val="0"/>
+                          <w:color w:val="auto"/>
+                        </w:rPr>
+                        <w:t>14.03.2019</w:t>
+                      </w:r>
+                    </w:p>
+                  </w:txbxContent>
+                </v:textbox>
+              </v:shape>
+            </w:pict>
+          </mc:Fallback>
+        </mc:AlternateContent>
+      </w:r>
+    </w:p>
+    <w:p>
       <w:r>
         <w:rPr>
           <w:noProof/>
@@ -453,10 +614,10 @@
           <wp:anchor distT="0" distB="0" distL="114300" distR="114300" simplePos="0" relativeHeight="251659264" behindDoc="0" locked="0" layoutInCell="0" allowOverlap="1" wp14:anchorId="6FB3C653" wp14:editId="62D6FDA6">
             <wp:simplePos x="0" y="0"/>
             <wp:positionH relativeFrom="column">
-              <wp:posOffset>2372360</wp:posOffset>
+              <wp:posOffset>18415</wp:posOffset>
             </wp:positionH>
             <wp:positionV relativeFrom="paragraph">
-              <wp:posOffset>66675</wp:posOffset>
+              <wp:posOffset>49530</wp:posOffset>
             </wp:positionV>
             <wp:extent cx="1331595" cy="405130"/>
             <wp:effectExtent l="0" t="0" r="0" b="1270"/>
@@ -514,154 +675,6 @@
       </w:r>
     </w:p>
     <w:p/>
-    <w:p/>
-    <w:p>
-      <w:r>
-        <w:rPr>
-          <w:noProof/>
-          <w:lang w:val="fr-CH" w:eastAsia="fr-CH"/>
-        </w:rPr>
-        <mc:AlternateContent>
-          <mc:Choice Requires="wps">
-            <w:drawing>
-              <wp:anchor distT="0" distB="0" distL="114300" distR="114300" simplePos="0" relativeHeight="251658240" behindDoc="0" locked="0" layoutInCell="1" allowOverlap="1" wp14:anchorId="5ECC49F9" wp14:editId="096ED548">
-                <wp:simplePos x="0" y="0"/>
-                <wp:positionH relativeFrom="column">
-                  <wp:posOffset>2082800</wp:posOffset>
-                </wp:positionH>
-                <wp:positionV relativeFrom="paragraph">
-                  <wp:posOffset>33655</wp:posOffset>
-                </wp:positionV>
-                <wp:extent cx="1514475" cy="680085"/>
-                <wp:effectExtent l="0" t="0" r="0" b="5715"/>
-                <wp:wrapNone/>
-                <wp:docPr id="2" name="Zone de texte 1"/>
-                <wp:cNvGraphicFramePr>
-                  <a:graphicFrameLocks xmlns:a="http://schemas.openxmlformats.org/drawingml/2006/main"/>
-                </wp:cNvGraphicFramePr>
-                <a:graphic xmlns:a="http://schemas.openxmlformats.org/drawingml/2006/main">
-                  <a:graphicData uri="http://schemas.microsoft.com/office/word/2010/wordprocessingShape">
-                    <wps:wsp>
-                      <wps:cNvSpPr txBox="1">
-                        <a:spLocks noChangeArrowheads="1"/>
-                      </wps:cNvSpPr>
-                      <wps:spPr bwMode="auto">
-                        <a:xfrm>
-                          <a:off x="0" y="0"/>
-                          <a:ext cx="1514475" cy="680085"/>
-                        </a:xfrm>
-                        <a:prstGeom prst="rect">
-                          <a:avLst/>
-                        </a:prstGeom>
-                        <a:noFill/>
-                        <a:ln>
-                          <a:noFill/>
-                        </a:ln>
-                        <a:extLst>
-                          <a:ext uri="{909E8E84-426E-40DD-AFC4-6F175D3DCCD1}">
-                            <a14:hiddenFill xmlns:a14="http://schemas.microsoft.com/office/drawing/2010/main">
-                              <a:solidFill>
-                                <a:srgbClr val="FFFFFF"/>
-                              </a:solidFill>
-                            </a14:hiddenFill>
-                          </a:ext>
-                          <a:ext uri="{91240B29-F687-4F45-9708-019B960494DF}">
-                            <a14:hiddenLine xmlns:a14="http://schemas.microsoft.com/office/drawing/2010/main" w="9525">
-                              <a:solidFill>
-                                <a:srgbClr val="000000"/>
-                              </a:solidFill>
-                              <a:miter lim="800000"/>
-                              <a:headEnd/>
-                              <a:tailEnd/>
-                            </a14:hiddenLine>
-                          </a:ext>
-                        </a:extLst>
-                      </wps:spPr>
-                      <wps:txbx>
-                        <w:txbxContent>
-                          <w:p>
-                            <w:pPr>
-                              <w:pStyle w:val="Help"/>
-                              <w:jc w:val="center"/>
-                            </w:pPr>
-                            <w:r>
-                              <w:t>SI-MI1A</w:t>
-                            </w:r>
-                          </w:p>
-                          <w:p>
-                            <w:pPr>
-                              <w:pStyle w:val="Help"/>
-                              <w:jc w:val="center"/>
-                            </w:pPr>
-                          </w:p>
-                          <w:p>
-                            <w:pPr>
-                              <w:pStyle w:val="Help"/>
-                              <w:jc w:val="center"/>
-                            </w:pPr>
-                            <w:r>
-                              <w:t>14.03.2019</w:t>
-                            </w:r>
-                          </w:p>
-                        </w:txbxContent>
-                      </wps:txbx>
-                      <wps:bodyPr rot="0" vert="horz" wrap="square" lIns="91440" tIns="45720" rIns="91440" bIns="45720" anchor="t" anchorCtr="0" upright="1">
-                        <a:noAutofit/>
-                      </wps:bodyPr>
-                    </wps:wsp>
-                  </a:graphicData>
-                </a:graphic>
-                <wp14:sizeRelH relativeFrom="page">
-                  <wp14:pctWidth>0</wp14:pctWidth>
-                </wp14:sizeRelH>
-                <wp14:sizeRelV relativeFrom="page">
-                  <wp14:pctHeight>0</wp14:pctHeight>
-                </wp14:sizeRelV>
-              </wp:anchor>
-            </w:drawing>
-          </mc:Choice>
-          <mc:Fallback>
-            <w:pict>
-              <v:shape w14:anchorId="5ECC49F9" id="Zone de texte 1" o:spid="_x0000_s1027" type="#_x0000_t202" style="position:absolute;margin-left:164pt;margin-top:2.65pt;width:119.25pt;height:53.55pt;z-index:251658240;visibility:visible;mso-wrap-style:square;mso-width-percent:0;mso-height-percent:0;mso-wrap-distance-left:9pt;mso-wrap-distance-top:0;mso-wrap-distance-right:9pt;mso-wrap-distance-bottom:0;mso-position-horizontal:absolute;mso-position-horizontal-relative:text;mso-position-vertical:absolute;mso-position-vertical-relative:text;mso-width-percent:0;mso-height-percent:0;mso-width-relative:page;mso-height-relative:page;v-text-anchor:top" o:gfxdata="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" filled="f" stroked="f">
-                <v:textbox>
-                  <w:txbxContent>
-                    <w:p>
-                      <w:pPr>
-                        <w:pStyle w:val="Help"/>
-                        <w:jc w:val="center"/>
-                      </w:pPr>
-                      <w:r>
-                        <w:t>SI-MI1A</w:t>
-                      </w:r>
-                    </w:p>
-                    <w:p>
-                      <w:pPr>
-                        <w:pStyle w:val="Help"/>
-                        <w:jc w:val="center"/>
-                      </w:pPr>
-                    </w:p>
-                    <w:p>
-                      <w:pPr>
-                        <w:pStyle w:val="Help"/>
-                        <w:jc w:val="center"/>
-                      </w:pPr>
-                      <w:r>
-                        <w:t>14.03.2019</w:t>
-                      </w:r>
-                    </w:p>
-                  </w:txbxContent>
-                </v:textbox>
-              </v:shape>
-            </w:pict>
-          </mc:Fallback>
-        </mc:AlternateContent>
-      </w:r>
-    </w:p>
-    <w:p/>
-    <w:p/>
-    <w:p/>
-    <w:p/>
-    <w:p/>
     <w:p>
       <w:r>
         <w:br w:type="page"/>
@@ -972,7 +985,23 @@
             <w:iCs/>
             <w:noProof/>
           </w:rPr>
-          <w:t>Objectifs</w:t>
+          <w:t>Obj</w:t>
+        </w:r>
+        <w:r>
+          <w:rPr>
+            <w:rStyle w:val="Lienhypertexte"/>
+            <w:iCs/>
+            <w:noProof/>
+          </w:rPr>
+          <w:t>e</w:t>
+        </w:r>
+        <w:r>
+          <w:rPr>
+            <w:rStyle w:val="Lienhypertexte"/>
+            <w:iCs/>
+            <w:noProof/>
+          </w:rPr>
+          <w:t>ctifs</w:t>
         </w:r>
         <w:r>
           <w:rPr>
@@ -3241,12 +3270,12 @@
       <w:pPr>
         <w:pStyle w:val="Titre1"/>
       </w:pPr>
-      <w:bookmarkStart w:id="1" w:name="_Toc2333847"/>
+      <w:bookmarkStart w:id="0" w:name="_Toc2333847"/>
       <w:r>
         <w:lastRenderedPageBreak/>
         <w:t>Introduction</w:t>
       </w:r>
-      <w:bookmarkEnd w:id="1"/>
+      <w:bookmarkEnd w:id="0"/>
     </w:p>
     <w:p>
       <w:pPr>
@@ -3256,7 +3285,7 @@
           <w:iCs/>
         </w:rPr>
       </w:pPr>
-      <w:bookmarkStart w:id="2" w:name="_Toc2333848"/>
+      <w:bookmarkStart w:id="1" w:name="_Toc2333848"/>
       <w:r>
         <w:rPr>
           <w:i w:val="0"/>
@@ -3264,7 +3293,7 @@
         </w:rPr>
         <w:t>Cadre, description et motivation</w:t>
       </w:r>
-      <w:bookmarkEnd w:id="2"/>
+      <w:bookmarkEnd w:id="1"/>
     </w:p>
     <w:p>
       <w:pPr>
@@ -3329,7 +3358,7 @@
           <w:iCs/>
         </w:rPr>
       </w:pPr>
-      <w:bookmarkStart w:id="3" w:name="_Toc2333849"/>
+      <w:bookmarkStart w:id="2" w:name="_Toc2333849"/>
       <w:r>
         <w:rPr>
           <w:i w:val="0"/>
@@ -3337,7 +3366,7 @@
         </w:rPr>
         <w:t>Organisation</w:t>
       </w:r>
-      <w:bookmarkEnd w:id="3"/>
+      <w:bookmarkEnd w:id="2"/>
     </w:p>
     <w:p>
       <w:pPr>
@@ -3666,7 +3695,7 @@
           <w:iCs/>
         </w:rPr>
       </w:pPr>
-      <w:bookmarkStart w:id="4" w:name="_Toc2333850"/>
+      <w:bookmarkStart w:id="3" w:name="_Toc2333850"/>
       <w:r>
         <w:rPr>
           <w:i w:val="0"/>
@@ -3674,7 +3703,7 @@
         </w:rPr>
         <w:t>Objectifs</w:t>
       </w:r>
-      <w:bookmarkEnd w:id="4"/>
+      <w:bookmarkEnd w:id="3"/>
     </w:p>
     <w:p>
       <w:pPr>
@@ -3765,7 +3794,7 @@
           <w:iCs/>
         </w:rPr>
       </w:pPr>
-      <w:bookmarkStart w:id="5" w:name="_Toc2333851"/>
+      <w:bookmarkStart w:id="4" w:name="_Toc2333851"/>
       <w:r>
         <w:rPr>
           <w:i w:val="0"/>
@@ -3781,7 +3810,7 @@
         </w:rPr>
         <w:t xml:space="preserve"> initiale</w:t>
       </w:r>
-      <w:bookmarkEnd w:id="5"/>
+      <w:bookmarkEnd w:id="4"/>
     </w:p>
     <w:p>
       <w:pPr>
@@ -3884,18 +3913,18 @@
       <w:pPr>
         <w:pStyle w:val="Titre1"/>
       </w:pPr>
-      <w:bookmarkStart w:id="6" w:name="_Toc2333852"/>
+      <w:bookmarkStart w:id="5" w:name="_Toc2333852"/>
       <w:r>
         <w:t>Analyse</w:t>
       </w:r>
-      <w:bookmarkEnd w:id="6"/>
+      <w:bookmarkEnd w:id="5"/>
     </w:p>
     <w:p>
       <w:pPr>
         <w:pStyle w:val="Help"/>
       </w:pPr>
-      <w:bookmarkStart w:id="7" w:name="_Toc25553307"/>
-      <w:bookmarkStart w:id="8" w:name="_Toc71691011"/>
+      <w:bookmarkStart w:id="6" w:name="_Toc25553307"/>
+      <w:bookmarkStart w:id="7" w:name="_Toc71691011"/>
       <w:r>
         <w:t xml:space="preserve">L’analyse </w:t>
       </w:r>
@@ -3937,9 +3966,9 @@
           <w:iCs/>
         </w:rPr>
       </w:pPr>
-      <w:bookmarkStart w:id="9" w:name="_Toc2333853"/>
+      <w:bookmarkStart w:id="8" w:name="_Toc2333853"/>
+      <w:bookmarkEnd w:id="6"/>
       <w:bookmarkEnd w:id="7"/>
-      <w:bookmarkEnd w:id="8"/>
       <w:r>
         <w:rPr>
           <w:i w:val="0"/>
@@ -3947,7 +3976,7 @@
         </w:rPr>
         <w:t>Use cases et scénarios</w:t>
       </w:r>
-      <w:bookmarkEnd w:id="9"/>
+      <w:bookmarkEnd w:id="8"/>
     </w:p>
     <w:p>
       <w:pPr>
@@ -3975,7 +4004,7 @@
           <w:lang w:val="en"/>
         </w:rPr>
       </w:pPr>
-      <w:bookmarkStart w:id="10" w:name="_Toc71691012"/>
+      <w:bookmarkStart w:id="9" w:name="_Toc71691012"/>
       <w:proofErr w:type="spellStart"/>
       <w:r>
         <w:rPr>
@@ -6065,7 +6094,7 @@
           <w:iCs/>
         </w:rPr>
       </w:pPr>
-      <w:bookmarkStart w:id="11" w:name="_Toc2333857"/>
+      <w:bookmarkStart w:id="10" w:name="_Toc2333857"/>
       <w:r>
         <w:rPr>
           <w:i w:val="0"/>
@@ -6073,7 +6102,7 @@
         </w:rPr>
         <w:t>Modèle Conceptuel de Données</w:t>
       </w:r>
-      <w:bookmarkEnd w:id="11"/>
+      <w:bookmarkEnd w:id="10"/>
     </w:p>
     <w:p>
       <w:pPr>
@@ -6110,7 +6139,7 @@
           <w:iCs/>
         </w:rPr>
       </w:pPr>
-      <w:bookmarkStart w:id="12" w:name="_Toc2333858"/>
+      <w:bookmarkStart w:id="11" w:name="_Toc2333858"/>
       <w:r>
         <w:rPr>
           <w:i w:val="0"/>
@@ -6119,8 +6148,8 @@
         <w:lastRenderedPageBreak/>
         <w:t>Stratégie de test</w:t>
       </w:r>
-      <w:bookmarkEnd w:id="10"/>
-      <w:bookmarkEnd w:id="12"/>
+      <w:bookmarkEnd w:id="9"/>
+      <w:bookmarkEnd w:id="11"/>
     </w:p>
     <w:p>
       <w:r>
@@ -6174,9 +6203,9 @@
           <w:iCs/>
         </w:rPr>
       </w:pPr>
-      <w:bookmarkStart w:id="13" w:name="_Toc25553309"/>
-      <w:bookmarkStart w:id="14" w:name="_Toc71691014"/>
-      <w:bookmarkStart w:id="15" w:name="_Toc2333859"/>
+      <w:bookmarkStart w:id="12" w:name="_Toc25553309"/>
+      <w:bookmarkStart w:id="13" w:name="_Toc71691014"/>
+      <w:bookmarkStart w:id="14" w:name="_Toc2333859"/>
       <w:r>
         <w:rPr>
           <w:i w:val="0"/>
@@ -6184,9 +6213,9 @@
         </w:rPr>
         <w:t>Budget</w:t>
       </w:r>
+      <w:bookmarkEnd w:id="12"/>
       <w:bookmarkEnd w:id="13"/>
       <w:bookmarkEnd w:id="14"/>
-      <w:bookmarkEnd w:id="15"/>
     </w:p>
     <w:p>
       <w:pPr>
@@ -6259,11 +6288,11 @@
           <w:tab w:val="num" w:pos="360"/>
         </w:tabs>
       </w:pPr>
-      <w:bookmarkStart w:id="16" w:name="_Toc2333860"/>
+      <w:bookmarkStart w:id="15" w:name="_Toc2333860"/>
       <w:r>
         <w:t>Implémentation</w:t>
       </w:r>
-      <w:bookmarkEnd w:id="16"/>
+      <w:bookmarkEnd w:id="15"/>
     </w:p>
     <w:p>
       <w:pPr>
@@ -6273,10 +6302,10 @@
           <w:iCs/>
         </w:rPr>
       </w:pPr>
-      <w:bookmarkStart w:id="17" w:name="_Toc2333861"/>
-      <w:bookmarkStart w:id="18" w:name="_Toc25553317"/>
-      <w:bookmarkStart w:id="19" w:name="_Toc71691022"/>
-      <w:bookmarkStart w:id="20" w:name="_Ref254352701"/>
+      <w:bookmarkStart w:id="16" w:name="_Toc2333861"/>
+      <w:bookmarkStart w:id="17" w:name="_Toc25553317"/>
+      <w:bookmarkStart w:id="18" w:name="_Toc71691022"/>
+      <w:bookmarkStart w:id="19" w:name="_Ref254352701"/>
       <w:r>
         <w:rPr>
           <w:i w:val="0"/>
@@ -6284,7 +6313,7 @@
         </w:rPr>
         <w:t>Vue d’ensemble</w:t>
       </w:r>
-      <w:bookmarkEnd w:id="17"/>
+      <w:bookmarkEnd w:id="16"/>
     </w:p>
     <w:p>
       <w:pPr>
@@ -6353,7 +6382,7 @@
           <w:iCs/>
         </w:rPr>
       </w:pPr>
-      <w:bookmarkStart w:id="21" w:name="_Toc2333862"/>
+      <w:bookmarkStart w:id="20" w:name="_Toc2333862"/>
       <w:r>
         <w:rPr>
           <w:i w:val="0"/>
@@ -6361,7 +6390,7 @@
         </w:rPr>
         <w:t>Choix techniques</w:t>
       </w:r>
-      <w:bookmarkEnd w:id="21"/>
+      <w:bookmarkEnd w:id="20"/>
     </w:p>
     <w:p>
       <w:pPr>
@@ -6459,7 +6488,7 @@
           <w:iCs/>
         </w:rPr>
       </w:pPr>
-      <w:bookmarkStart w:id="22" w:name="_Toc2333863"/>
+      <w:bookmarkStart w:id="21" w:name="_Toc2333863"/>
       <w:r>
         <w:rPr>
           <w:i w:val="0"/>
@@ -6468,7 +6497,7 @@
         <w:lastRenderedPageBreak/>
         <w:t>Modèle Logique de données</w:t>
       </w:r>
-      <w:bookmarkEnd w:id="22"/>
+      <w:bookmarkEnd w:id="21"/>
     </w:p>
     <w:p>
       <w:pPr>
@@ -6547,7 +6576,7 @@
           <w:iCs/>
         </w:rPr>
       </w:pPr>
-      <w:bookmarkStart w:id="23" w:name="_Toc2333864"/>
+      <w:bookmarkStart w:id="22" w:name="_Toc2333864"/>
       <w:r>
         <w:rPr>
           <w:i w:val="0"/>
@@ -6555,7 +6584,7 @@
         </w:rPr>
         <w:t>Points techniques spécifiques</w:t>
       </w:r>
-      <w:bookmarkEnd w:id="23"/>
+      <w:bookmarkEnd w:id="22"/>
     </w:p>
     <w:p>
       <w:pPr>
@@ -6716,35 +6745,35 @@
       <w:pPr>
         <w:pStyle w:val="Titre3"/>
       </w:pPr>
-      <w:bookmarkStart w:id="24" w:name="_Toc2333865"/>
+      <w:bookmarkStart w:id="23" w:name="_Toc2333865"/>
       <w:r>
         <w:t>Point 1</w:t>
       </w:r>
+      <w:bookmarkEnd w:id="23"/>
+    </w:p>
+    <w:p>
+      <w:pPr>
+        <w:pStyle w:val="Titre3"/>
+      </w:pPr>
+      <w:bookmarkStart w:id="24" w:name="_Toc2333866"/>
+      <w:r>
+        <w:t>Point 2</w:t>
+      </w:r>
       <w:bookmarkEnd w:id="24"/>
     </w:p>
     <w:p>
       <w:pPr>
         <w:pStyle w:val="Titre3"/>
       </w:pPr>
-      <w:bookmarkStart w:id="25" w:name="_Toc2333866"/>
-      <w:r>
-        <w:t>Point 2</w:t>
+      <w:bookmarkStart w:id="25" w:name="_Toc2333867"/>
+      <w:r>
+        <w:t>Point …</w:t>
       </w:r>
       <w:bookmarkEnd w:id="25"/>
     </w:p>
-    <w:p>
-      <w:pPr>
-        <w:pStyle w:val="Titre3"/>
-      </w:pPr>
-      <w:bookmarkStart w:id="26" w:name="_Toc2333867"/>
-      <w:r>
-        <w:t>Point …</w:t>
-      </w:r>
-      <w:bookmarkEnd w:id="26"/>
-    </w:p>
+    <w:bookmarkEnd w:id="17"/>
     <w:bookmarkEnd w:id="18"/>
     <w:bookmarkEnd w:id="19"/>
-    <w:bookmarkEnd w:id="20"/>
     <w:p>
       <w:pPr>
         <w:pStyle w:val="Help"/>
@@ -6802,7 +6831,7 @@
           <w:iCs/>
         </w:rPr>
       </w:pPr>
-      <w:bookmarkStart w:id="27" w:name="_Toc2333868"/>
+      <w:bookmarkStart w:id="26" w:name="_Toc2333868"/>
       <w:r>
         <w:rPr>
           <w:i w:val="0"/>
@@ -6810,27 +6839,27 @@
         </w:rPr>
         <w:t>Livraisons</w:t>
       </w:r>
+      <w:bookmarkEnd w:id="26"/>
+    </w:p>
+    <w:p>
+      <w:pPr>
+        <w:pStyle w:val="Help"/>
+      </w:pPr>
+      <w:r>
+        <w:t>Identification, date et raison de chaque livraison formelle effectuée au cours du projet.</w:t>
+      </w:r>
+    </w:p>
+    <w:p>
+      <w:pPr>
+        <w:pStyle w:val="Titre1"/>
+      </w:pPr>
+      <w:bookmarkStart w:id="27" w:name="_Toc2333869"/>
+      <w:bookmarkStart w:id="28" w:name="_Toc25553321"/>
+      <w:bookmarkStart w:id="29" w:name="_Toc71691025"/>
+      <w:r>
+        <w:t>Tests</w:t>
+      </w:r>
       <w:bookmarkEnd w:id="27"/>
-    </w:p>
-    <w:p>
-      <w:pPr>
-        <w:pStyle w:val="Help"/>
-      </w:pPr>
-      <w:r>
-        <w:t>Identification, date et raison de chaque livraison formelle effectuée au cours du projet.</w:t>
-      </w:r>
-    </w:p>
-    <w:p>
-      <w:pPr>
-        <w:pStyle w:val="Titre1"/>
-      </w:pPr>
-      <w:bookmarkStart w:id="28" w:name="_Toc2333869"/>
-      <w:bookmarkStart w:id="29" w:name="_Toc25553321"/>
-      <w:bookmarkStart w:id="30" w:name="_Toc71691025"/>
-      <w:r>
-        <w:t>Tests</w:t>
-      </w:r>
-      <w:bookmarkEnd w:id="28"/>
     </w:p>
     <w:p>
       <w:pPr>
@@ -6840,7 +6869,7 @@
           <w:iCs/>
         </w:rPr>
       </w:pPr>
-      <w:bookmarkStart w:id="31" w:name="_Toc2333870"/>
+      <w:bookmarkStart w:id="30" w:name="_Toc2333870"/>
       <w:r>
         <w:rPr>
           <w:i w:val="0"/>
@@ -6855,7 +6884,7 @@
         </w:rPr>
         <w:t>est</w:t>
       </w:r>
-      <w:bookmarkEnd w:id="29"/>
+      <w:bookmarkEnd w:id="28"/>
       <w:r>
         <w:rPr>
           <w:i w:val="0"/>
@@ -6863,8 +6892,8 @@
         </w:rPr>
         <w:t>s effectués</w:t>
       </w:r>
+      <w:bookmarkEnd w:id="29"/>
       <w:bookmarkEnd w:id="30"/>
-      <w:bookmarkEnd w:id="31"/>
     </w:p>
     <w:p>
       <w:pPr>
@@ -6882,9 +6911,9 @@
           <w:iCs/>
         </w:rPr>
       </w:pPr>
-      <w:bookmarkStart w:id="32" w:name="_Toc25553322"/>
-      <w:bookmarkStart w:id="33" w:name="_Toc71691026"/>
-      <w:bookmarkStart w:id="34" w:name="_Toc2333871"/>
+      <w:bookmarkStart w:id="31" w:name="_Toc25553322"/>
+      <w:bookmarkStart w:id="32" w:name="_Toc71691026"/>
+      <w:bookmarkStart w:id="33" w:name="_Toc2333871"/>
       <w:r>
         <w:rPr>
           <w:i w:val="0"/>
@@ -6892,7 +6921,7 @@
         </w:rPr>
         <w:t xml:space="preserve">Erreurs </w:t>
       </w:r>
-      <w:bookmarkEnd w:id="32"/>
+      <w:bookmarkEnd w:id="31"/>
       <w:r>
         <w:rPr>
           <w:i w:val="0"/>
@@ -6900,8 +6929,8 @@
         </w:rPr>
         <w:t>restantes</w:t>
       </w:r>
+      <w:bookmarkEnd w:id="32"/>
       <w:bookmarkEnd w:id="33"/>
-      <w:bookmarkEnd w:id="34"/>
       <w:r>
         <w:rPr>
           <w:i w:val="0"/>
@@ -6914,7 +6943,7 @@
       <w:pPr>
         <w:pStyle w:val="Help"/>
       </w:pPr>
-      <w:bookmarkStart w:id="35" w:name="_Toc25553323"/>
+      <w:bookmarkStart w:id="34" w:name="_Toc25553323"/>
       <w:r>
         <w:t xml:space="preserve">S'il reste encore des </w:t>
       </w:r>
@@ -6950,7 +6979,7 @@
       <w:r>
         <w:t>Conséquences sur l'utilisation du produit</w:t>
       </w:r>
-      <w:bookmarkEnd w:id="35"/>
+      <w:bookmarkEnd w:id="34"/>
     </w:p>
     <w:p>
       <w:pPr>
@@ -6982,19 +7011,19 @@
           <w:tab w:val="num" w:pos="360"/>
         </w:tabs>
       </w:pPr>
-      <w:bookmarkStart w:id="36" w:name="_Toc25553328"/>
-      <w:bookmarkStart w:id="37" w:name="_Toc71703263"/>
-      <w:bookmarkStart w:id="38" w:name="_Toc2333872"/>
+      <w:bookmarkStart w:id="35" w:name="_Toc25553328"/>
+      <w:bookmarkStart w:id="36" w:name="_Toc71703263"/>
+      <w:bookmarkStart w:id="37" w:name="_Toc2333872"/>
       <w:r>
         <w:lastRenderedPageBreak/>
         <w:t>C</w:t>
       </w:r>
+      <w:bookmarkEnd w:id="35"/>
       <w:bookmarkEnd w:id="36"/>
+      <w:r>
+        <w:t>onclusions</w:t>
+      </w:r>
       <w:bookmarkEnd w:id="37"/>
-      <w:r>
-        <w:t>onclusions</w:t>
-      </w:r>
-      <w:bookmarkEnd w:id="38"/>
     </w:p>
     <w:p>
       <w:pPr>
@@ -7076,16 +7105,16 @@
           <w:tab w:val="num" w:pos="360"/>
         </w:tabs>
       </w:pPr>
-      <w:bookmarkStart w:id="39" w:name="_Toc71703264"/>
-      <w:bookmarkStart w:id="40" w:name="_Toc2333873"/>
+      <w:bookmarkStart w:id="38" w:name="_Toc71703264"/>
+      <w:bookmarkStart w:id="39" w:name="_Toc2333873"/>
       <w:r>
         <w:t>A</w:t>
       </w:r>
+      <w:bookmarkEnd w:id="38"/>
+      <w:r>
+        <w:t>nnexes</w:t>
+      </w:r>
       <w:bookmarkEnd w:id="39"/>
-      <w:r>
-        <w:t>nnexes</w:t>
-      </w:r>
-      <w:bookmarkEnd w:id="40"/>
     </w:p>
     <w:p>
       <w:pPr>
@@ -7095,8 +7124,8 @@
           <w:iCs/>
         </w:rPr>
       </w:pPr>
-      <w:bookmarkStart w:id="41" w:name="_Toc71703265"/>
-      <w:bookmarkStart w:id="42" w:name="_Toc2333874"/>
+      <w:bookmarkStart w:id="40" w:name="_Toc71703265"/>
+      <w:bookmarkStart w:id="41" w:name="_Toc2333874"/>
       <w:r>
         <w:rPr>
           <w:i w:val="0"/>
@@ -7104,8 +7133,8 @@
         </w:rPr>
         <w:t>Sources – Bibliographie</w:t>
       </w:r>
+      <w:bookmarkEnd w:id="40"/>
       <w:bookmarkEnd w:id="41"/>
-      <w:bookmarkEnd w:id="42"/>
     </w:p>
     <w:p>
       <w:pPr>
@@ -7137,9 +7166,9 @@
           <w:iCs/>
         </w:rPr>
       </w:pPr>
-      <w:bookmarkStart w:id="43" w:name="_Toc25553330"/>
-      <w:bookmarkStart w:id="44" w:name="_Toc71703266"/>
-      <w:bookmarkStart w:id="45" w:name="_Toc2333875"/>
+      <w:bookmarkStart w:id="42" w:name="_Toc25553330"/>
+      <w:bookmarkStart w:id="43" w:name="_Toc71703266"/>
+      <w:bookmarkStart w:id="44" w:name="_Toc2333875"/>
       <w:r>
         <w:rPr>
           <w:i w:val="0"/>
@@ -7147,8 +7176,8 @@
         </w:rPr>
         <w:t xml:space="preserve">Journal de bord </w:t>
       </w:r>
+      <w:bookmarkEnd w:id="42"/>
       <w:bookmarkEnd w:id="43"/>
-      <w:bookmarkEnd w:id="44"/>
       <w:r>
         <w:rPr>
           <w:i w:val="0"/>
@@ -7156,7 +7185,7 @@
         </w:rPr>
         <w:t>du projet</w:t>
       </w:r>
-      <w:bookmarkEnd w:id="45"/>
+      <w:bookmarkEnd w:id="44"/>
     </w:p>
     <w:p/>
     <w:tbl>
@@ -7243,6 +7272,58 @@
           </w:p>
         </w:tc>
       </w:tr>
+      <w:tr>
+        <w:tc>
+          <w:tcPr>
+            <w:tcW w:w="1134" w:type="dxa"/>
+          </w:tcPr>
+          <w:p>
+            <w:r>
+              <w:t>14.03</w:t>
+            </w:r>
+            <w:r>
+              <w:t>.</w:t>
+            </w:r>
+            <w:r>
+              <w:t>2019</w:t>
+            </w:r>
+          </w:p>
+        </w:tc>
+        <w:tc>
+          <w:tcPr>
+            <w:tcW w:w="7652" w:type="dxa"/>
+          </w:tcPr>
+          <w:p>
+            <w:r>
+              <w:t>M. Carrel a validé la stratégie de test</w:t>
+            </w:r>
+          </w:p>
+        </w:tc>
+      </w:tr>
+      <w:tr>
+        <w:tc>
+          <w:tcPr>
+            <w:tcW w:w="1134" w:type="dxa"/>
+          </w:tcPr>
+          <w:p>
+            <w:r>
+              <w:t>15.03.2019</w:t>
+            </w:r>
+          </w:p>
+        </w:tc>
+        <w:tc>
+          <w:tcPr>
+            <w:tcW w:w="7652" w:type="dxa"/>
+          </w:tcPr>
+          <w:p>
+            <w:r>
+              <w:t>M. Carrel a validé la grille</w:t>
+            </w:r>
+            <w:bookmarkStart w:id="45" w:name="_GoBack"/>
+            <w:bookmarkEnd w:id="45"/>
+          </w:p>
+        </w:tc>
+      </w:tr>
     </w:tbl>
     <w:p>
       <w:pPr>
@@ -7334,7 +7415,7 @@
         <w:noProof/>
         <w:sz w:val="22"/>
       </w:rPr>
-      <w:t>12</w:t>
+      <w:t>10</w:t>
     </w:r>
     <w:r>
       <w:rPr>

</xml_diff>

<commit_message>
Modifications dans la Doc
</commit_message>
<xml_diff>
--- a/Doc/Documentation de projet.docx
+++ b/Doc/Documentation de projet.docx
@@ -430,13 +430,13 @@
               <wp:anchor distT="0" distB="0" distL="114300" distR="114300" simplePos="0" relativeHeight="251658240" behindDoc="0" locked="0" layoutInCell="1" allowOverlap="1" wp14:anchorId="5ECC49F9" wp14:editId="096ED548">
                 <wp:simplePos x="0" y="0"/>
                 <wp:positionH relativeFrom="column">
-                  <wp:posOffset>2082800</wp:posOffset>
+                  <wp:posOffset>2081309</wp:posOffset>
                 </wp:positionH>
                 <wp:positionV relativeFrom="paragraph">
-                  <wp:posOffset>32882</wp:posOffset>
+                  <wp:posOffset>35119</wp:posOffset>
                 </wp:positionV>
-                <wp:extent cx="1514475" cy="680085"/>
-                <wp:effectExtent l="0" t="0" r="0" b="5715"/>
+                <wp:extent cx="1514475" cy="938254"/>
+                <wp:effectExtent l="0" t="0" r="0" b="0"/>
                 <wp:wrapNone/>
                 <wp:docPr id="2" name="Zone de texte 1"/>
                 <wp:cNvGraphicFramePr>
@@ -451,7 +451,7 @@
                       <wps:spPr bwMode="auto">
                         <a:xfrm>
                           <a:off x="0" y="0"/>
-                          <a:ext cx="1514475" cy="680085"/>
+                          <a:ext cx="1514475" cy="938254"/>
                         </a:xfrm>
                         <a:prstGeom prst="rect">
                           <a:avLst/>
@@ -523,7 +523,54 @@
                                 <w:i w:val="0"/>
                                 <w:color w:val="auto"/>
                               </w:rPr>
-                              <w:t>14.03.2019</w:t>
+                              <w:t>2</w:t>
+                            </w:r>
+                            <w:r>
+                              <w:rPr>
+                                <w:i w:val="0"/>
+                                <w:color w:val="auto"/>
+                                <w:vertAlign w:val="superscript"/>
+                              </w:rPr>
+                              <w:t>ème</w:t>
+                            </w:r>
+                            <w:r>
+                              <w:rPr>
+                                <w:i w:val="0"/>
+                                <w:color w:val="auto"/>
+                              </w:rPr>
+                              <w:t xml:space="preserve"> semestre, </w:t>
+                            </w:r>
+                          </w:p>
+                          <w:p>
+                            <w:pPr>
+                              <w:pStyle w:val="Help"/>
+                              <w:jc w:val="center"/>
+                              <w:rPr>
+                                <w:i w:val="0"/>
+                                <w:color w:val="auto"/>
+                              </w:rPr>
+                            </w:pPr>
+                            <w:r>
+                              <w:rPr>
+                                <w:i w:val="0"/>
+                                <w:color w:val="auto"/>
+                              </w:rPr>
+                              <w:t>1</w:t>
+                            </w:r>
+                            <w:r>
+                              <w:rPr>
+                                <w:i w:val="0"/>
+                                <w:color w:val="auto"/>
+                                <w:vertAlign w:val="superscript"/>
+                              </w:rPr>
+                              <w:t>ère</w:t>
+                            </w:r>
+                            <w:r>
+                              <w:rPr>
+                                <w:i w:val="0"/>
+                                <w:color w:val="auto"/>
+                              </w:rPr>
+                              <w:t xml:space="preserve"> année, 2019</w:t>
                             </w:r>
                           </w:p>
                         </w:txbxContent>
@@ -545,7 +592,11 @@
           </mc:Choice>
           <mc:Fallback>
             <w:pict>
-              <v:shape w14:anchorId="5ECC49F9" id="Zone de texte 1" o:spid="_x0000_s1027" type="#_x0000_t202" style="position:absolute;margin-left:164pt;margin-top:2.6pt;width:119.25pt;height:53.55pt;z-index:251658240;visibility:visible;mso-wrap-style:square;mso-width-percent:0;mso-height-percent:0;mso-wrap-distance-left:9pt;mso-wrap-distance-top:0;mso-wrap-distance-right:9pt;mso-wrap-distance-bottom:0;mso-position-horizontal:absolute;mso-position-horizontal-relative:text;mso-position-vertical:absolute;mso-position-vertical-relative:text;mso-width-percent:0;mso-height-percent:0;mso-width-relative:page;mso-height-relative:page;v-text-anchor:top" o:gfxdata="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" filled="f" stroked="f">
+              <v:shapetype w14:anchorId="5ECC49F9" id="_x0000_t202" coordsize="21600,21600" o:spt="202" path="m,l,21600r21600,l21600,xe">
+                <v:stroke joinstyle="miter"/>
+                <v:path gradientshapeok="t" o:connecttype="rect"/>
+              </v:shapetype>
+              <v:shape id="Zone de texte 1" o:spid="_x0000_s1027" type="#_x0000_t202" style="position:absolute;margin-left:163.9pt;margin-top:2.75pt;width:119.25pt;height:73.9pt;z-index:251658240;visibility:visible;mso-wrap-style:square;mso-width-percent:0;mso-height-percent:0;mso-wrap-distance-left:9pt;mso-wrap-distance-top:0;mso-wrap-distance-right:9pt;mso-wrap-distance-bottom:0;mso-position-horizontal:absolute;mso-position-horizontal-relative:text;mso-position-vertical:absolute;mso-position-vertical-relative:text;mso-width-percent:0;mso-height-percent:0;mso-width-relative:page;mso-height-relative:page;v-text-anchor:top" o:gfxdata="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" filled="f" stroked="f">
                 <v:textbox>
                   <w:txbxContent>
                     <w:p>
@@ -589,7 +640,54 @@
                           <w:i w:val="0"/>
                           <w:color w:val="auto"/>
                         </w:rPr>
-                        <w:t>14.03.2019</w:t>
+                        <w:t>2</w:t>
+                      </w:r>
+                      <w:r>
+                        <w:rPr>
+                          <w:i w:val="0"/>
+                          <w:color w:val="auto"/>
+                          <w:vertAlign w:val="superscript"/>
+                        </w:rPr>
+                        <w:t>ème</w:t>
+                      </w:r>
+                      <w:r>
+                        <w:rPr>
+                          <w:i w:val="0"/>
+                          <w:color w:val="auto"/>
+                        </w:rPr>
+                        <w:t xml:space="preserve"> semestre, </w:t>
+                      </w:r>
+                    </w:p>
+                    <w:p>
+                      <w:pPr>
+                        <w:pStyle w:val="Help"/>
+                        <w:jc w:val="center"/>
+                        <w:rPr>
+                          <w:i w:val="0"/>
+                          <w:color w:val="auto"/>
+                        </w:rPr>
+                      </w:pPr>
+                      <w:r>
+                        <w:rPr>
+                          <w:i w:val="0"/>
+                          <w:color w:val="auto"/>
+                        </w:rPr>
+                        <w:t>1</w:t>
+                      </w:r>
+                      <w:r>
+                        <w:rPr>
+                          <w:i w:val="0"/>
+                          <w:color w:val="auto"/>
+                          <w:vertAlign w:val="superscript"/>
+                        </w:rPr>
+                        <w:t>ère</w:t>
+                      </w:r>
+                      <w:r>
+                        <w:rPr>
+                          <w:i w:val="0"/>
+                          <w:color w:val="auto"/>
+                        </w:rPr>
+                        <w:t xml:space="preserve"> année, 2019</w:t>
                       </w:r>
                     </w:p>
                   </w:txbxContent>
@@ -813,7 +911,23 @@
             <w:iCs/>
             <w:noProof/>
           </w:rPr>
-          <w:t>Cadre, description et motivation</w:t>
+          <w:t>Cadre, descrip</w:t>
+        </w:r>
+        <w:r>
+          <w:rPr>
+            <w:rStyle w:val="Lienhypertexte"/>
+            <w:iCs/>
+            <w:noProof/>
+          </w:rPr>
+          <w:t>t</w:t>
+        </w:r>
+        <w:r>
+          <w:rPr>
+            <w:rStyle w:val="Lienhypertexte"/>
+            <w:iCs/>
+            <w:noProof/>
+          </w:rPr>
+          <w:t>ion et motivation</w:t>
         </w:r>
         <w:r>
           <w:rPr>
@@ -3108,6 +3222,11 @@
       <w:bookmarkEnd w:id="1"/>
     </w:p>
     <w:p>
+      <w:r>
+        <w:t xml:space="preserve">On m’a demandé de faire une application dont on peut jouer à Bataille Navale. La Bataille Navale est un jeu qui consiste à faire couler tous les bateaux de l’adversaire pour gagner. Ce fut un grand défis pour moi car il y avait plusieurs </w:t>
+      </w:r>
+    </w:p>
+    <w:p>
       <w:pPr>
         <w:pStyle w:val="Help"/>
       </w:pPr>
@@ -3179,6 +3298,22 @@
         <w:t>Organisation</w:t>
       </w:r>
       <w:bookmarkEnd w:id="2"/>
+    </w:p>
+    <w:p>
+      <w:r>
+        <w:t>Luís Pedro : Luis Pedro Fernandes Pinheiro, Luis-Pedro.Fernandes-</w:t>
+      </w:r>
+      <w:bookmarkStart w:id="3" w:name="_GoBack"/>
+      <w:bookmarkEnd w:id="3"/>
+      <w:r>
+        <w:t xml:space="preserve">  </w:t>
+      </w:r>
+      <w:r>
+        <w:t>Pinheiro</w:t>
+      </w:r>
+      <w:r>
+        <w:t>@cpnv.ch,</w:t>
+      </w:r>
     </w:p>
     <w:p>
       <w:pPr>
@@ -3487,7 +3622,7 @@
           <w:iCs/>
         </w:rPr>
       </w:pPr>
-      <w:bookmarkStart w:id="3" w:name="_Toc5277856"/>
+      <w:bookmarkStart w:id="4" w:name="_Toc5277856"/>
       <w:r>
         <w:rPr>
           <w:i w:val="0"/>
@@ -3495,7 +3630,7 @@
         </w:rPr>
         <w:t>Objectifs</w:t>
       </w:r>
-      <w:bookmarkEnd w:id="3"/>
+      <w:bookmarkEnd w:id="4"/>
     </w:p>
     <w:p>
       <w:pPr>
@@ -3578,7 +3713,7 @@
           <w:iCs/>
         </w:rPr>
       </w:pPr>
-      <w:bookmarkStart w:id="4" w:name="_Toc5277857"/>
+      <w:bookmarkStart w:id="5" w:name="_Toc5277857"/>
       <w:r>
         <w:rPr>
           <w:i w:val="0"/>
@@ -3594,7 +3729,7 @@
         </w:rPr>
         <w:t xml:space="preserve"> initiale</w:t>
       </w:r>
-      <w:bookmarkEnd w:id="4"/>
+      <w:bookmarkEnd w:id="5"/>
     </w:p>
     <w:p>
       <w:pPr>
@@ -3697,18 +3832,18 @@
       <w:pPr>
         <w:pStyle w:val="Titre1"/>
       </w:pPr>
-      <w:bookmarkStart w:id="5" w:name="_Toc5277858"/>
+      <w:bookmarkStart w:id="6" w:name="_Toc5277858"/>
       <w:r>
         <w:t>Analyse</w:t>
       </w:r>
-      <w:bookmarkEnd w:id="5"/>
+      <w:bookmarkEnd w:id="6"/>
     </w:p>
     <w:p>
       <w:pPr>
         <w:pStyle w:val="Help"/>
       </w:pPr>
-      <w:bookmarkStart w:id="6" w:name="_Toc25553307"/>
-      <w:bookmarkStart w:id="7" w:name="_Toc71691011"/>
+      <w:bookmarkStart w:id="7" w:name="_Toc25553307"/>
+      <w:bookmarkStart w:id="8" w:name="_Toc71691011"/>
       <w:r>
         <w:t xml:space="preserve">L’analyse </w:t>
       </w:r>
@@ -3750,9 +3885,9 @@
           <w:iCs/>
         </w:rPr>
       </w:pPr>
-      <w:bookmarkStart w:id="8" w:name="_Toc5277859"/>
-      <w:bookmarkEnd w:id="6"/>
+      <w:bookmarkStart w:id="9" w:name="_Toc5277859"/>
       <w:bookmarkEnd w:id="7"/>
+      <w:bookmarkEnd w:id="8"/>
       <w:r>
         <w:rPr>
           <w:i w:val="0"/>
@@ -3760,7 +3895,7 @@
         </w:rPr>
         <w:t>Use cases et scénarios</w:t>
       </w:r>
-      <w:bookmarkEnd w:id="8"/>
+      <w:bookmarkEnd w:id="9"/>
     </w:p>
     <w:p>
       <w:pPr>
@@ -3788,8 +3923,8 @@
           <w:lang w:val="en"/>
         </w:rPr>
       </w:pPr>
-      <w:bookmarkStart w:id="9" w:name="_Toc5277860"/>
-      <w:bookmarkStart w:id="10" w:name="_Toc71691012"/>
+      <w:bookmarkStart w:id="10" w:name="_Toc5277860"/>
+      <w:bookmarkStart w:id="11" w:name="_Toc71691012"/>
       <w:r>
         <w:rPr>
           <w:lang w:val="en"/>
@@ -3797,7 +3932,7 @@
         <w:lastRenderedPageBreak/>
         <w:t>Apprendre à jouer</w:t>
       </w:r>
-      <w:bookmarkEnd w:id="9"/>
+      <w:bookmarkEnd w:id="10"/>
     </w:p>
     <w:p>
       <w:pPr>
@@ -4662,14 +4797,14 @@
           <w:lang w:val="en"/>
         </w:rPr>
       </w:pPr>
-      <w:bookmarkStart w:id="11" w:name="_Toc5277861"/>
+      <w:bookmarkStart w:id="12" w:name="_Toc5277861"/>
       <w:r>
         <w:rPr>
           <w:lang w:val="en"/>
         </w:rPr>
         <w:t>Placer les bateaux</w:t>
       </w:r>
-      <w:bookmarkEnd w:id="11"/>
+      <w:bookmarkEnd w:id="12"/>
     </w:p>
     <w:p>
       <w:pPr>
@@ -5162,8 +5297,6 @@
             <w:pPr>
               <w:cnfStyle w:val="000000100000" w:firstRow="0" w:lastRow="0" w:firstColumn="0" w:lastColumn="0" w:oddVBand="0" w:evenVBand="0" w:oddHBand="1" w:evenHBand="0" w:firstRowFirstColumn="0" w:firstRowLastColumn="0" w:lastRowFirstColumn="0" w:lastRowLastColumn="0"/>
             </w:pPr>
-            <w:bookmarkStart w:id="12" w:name="_GoBack"/>
-            <w:bookmarkEnd w:id="12"/>
           </w:p>
         </w:tc>
       </w:tr>
@@ -5953,7 +6086,7 @@
         </w:rPr>
         <w:t>Stratégie de test</w:t>
       </w:r>
-      <w:bookmarkEnd w:id="10"/>
+      <w:bookmarkEnd w:id="11"/>
       <w:bookmarkEnd w:id="15"/>
     </w:p>
     <w:p>
@@ -7747,7 +7880,7 @@
         <w:noProof/>
         <w:sz w:val="22"/>
       </w:rPr>
-      <w:t>11</w:t>
+      <w:t>3</w:t>
     </w:r>
     <w:r>
       <w:rPr>
@@ -12941,7 +13074,7 @@
 </file>
 
 <file path=customXml/itemProps1.xml><?xml version="1.0" encoding="utf-8"?>
-<ds:datastoreItem xmlns:ds="http://schemas.openxmlformats.org/officeDocument/2006/customXml" ds:itemID="{F217BCC9-3CB0-4C77-AA99-45CB77279D63}">
+<ds:datastoreItem xmlns:ds="http://schemas.openxmlformats.org/officeDocument/2006/customXml" ds:itemID="{C0DE934D-1D7A-443E-AB4C-04FD1C270D96}">
   <ds:schemaRefs>
     <ds:schemaRef ds:uri="http://schemas.openxmlformats.org/officeDocument/2006/bibliography"/>
   </ds:schemaRefs>

</xml_diff>

<commit_message>
Livraison totale do projet
</commit_message>
<xml_diff>
--- a/Doc/Documentation de projet.docx
+++ b/Doc/Documentation de projet.docx
@@ -1,6 +1,6 @@
 
 <file path=word/document.xml><?xml version="1.0" encoding="utf-8"?>
-<w:document xmlns:wpc="http://schemas.microsoft.com/office/word/2010/wordprocessingCanvas" xmlns:cx="http://schemas.microsoft.com/office/drawing/2014/chartex" xmlns:cx1="http://schemas.microsoft.com/office/drawing/2015/9/8/chartex" xmlns:mc="http://schemas.openxmlformats.org/markup-compatibility/2006" xmlns:o="urn:schemas-microsoft-com:office:office" xmlns:r="http://schemas.openxmlformats.org/officeDocument/2006/relationships" xmlns:m="http://schemas.openxmlformats.org/officeDocument/2006/math" xmlns:v="urn:schemas-microsoft-com:vml" xmlns:wp14="http://schemas.microsoft.com/office/word/2010/wordprocessingDrawing" xmlns:wp="http://schemas.openxmlformats.org/drawingml/2006/wordprocessingDrawing" xmlns:w10="urn:schemas-microsoft-com:office:word" xmlns:w="http://schemas.openxmlformats.org/wordprocessingml/2006/main" xmlns:w14="http://schemas.microsoft.com/office/word/2010/wordml" xmlns:w15="http://schemas.microsoft.com/office/word/2012/wordml" xmlns:w16se="http://schemas.microsoft.com/office/word/2015/wordml/symex" xmlns:wpg="http://schemas.microsoft.com/office/word/2010/wordprocessingGroup" xmlns:wpi="http://schemas.microsoft.com/office/word/2010/wordprocessingInk" xmlns:wne="http://schemas.microsoft.com/office/word/2006/wordml" xmlns:wps="http://schemas.microsoft.com/office/word/2010/wordprocessingShape" mc:Ignorable="w14 w15 w16se wp14">
+<w:document xmlns:wpc="http://schemas.microsoft.com/office/word/2010/wordprocessingCanvas" xmlns:cx="http://schemas.microsoft.com/office/drawing/2014/chartex" xmlns:cx1="http://schemas.microsoft.com/office/drawing/2015/9/8/chartex" xmlns:cx2="http://schemas.microsoft.com/office/drawing/2015/10/21/chartex" xmlns:cx3="http://schemas.microsoft.com/office/drawing/2016/5/9/chartex" xmlns:cx4="http://schemas.microsoft.com/office/drawing/2016/5/10/chartex" xmlns:cx5="http://schemas.microsoft.com/office/drawing/2016/5/11/chartex" xmlns:cx6="http://schemas.microsoft.com/office/drawing/2016/5/12/chartex" xmlns:cx7="http://schemas.microsoft.com/office/drawing/2016/5/13/chartex" xmlns:cx8="http://schemas.microsoft.com/office/drawing/2016/5/14/chartex" xmlns:mc="http://schemas.openxmlformats.org/markup-compatibility/2006" xmlns:aink="http://schemas.microsoft.com/office/drawing/2016/ink" xmlns:am3d="http://schemas.microsoft.com/office/drawing/2017/model3d" xmlns:o="urn:schemas-microsoft-com:office:office" xmlns:r="http://schemas.openxmlformats.org/officeDocument/2006/relationships" xmlns:m="http://schemas.openxmlformats.org/officeDocument/2006/math" xmlns:v="urn:schemas-microsoft-com:vml" xmlns:wp14="http://schemas.microsoft.com/office/word/2010/wordprocessingDrawing" xmlns:wp="http://schemas.openxmlformats.org/drawingml/2006/wordprocessingDrawing" xmlns:w10="urn:schemas-microsoft-com:office:word" xmlns:w="http://schemas.openxmlformats.org/wordprocessingml/2006/main" xmlns:w14="http://schemas.microsoft.com/office/word/2010/wordml" xmlns:w15="http://schemas.microsoft.com/office/word/2012/wordml" xmlns:w16cid="http://schemas.microsoft.com/office/word/2016/wordml/cid" xmlns:w16se="http://schemas.microsoft.com/office/word/2015/wordml/symex" xmlns:wpg="http://schemas.microsoft.com/office/word/2010/wordprocessingGroup" xmlns:wpi="http://schemas.microsoft.com/office/word/2010/wordprocessingInk" xmlns:wne="http://schemas.microsoft.com/office/word/2006/wordml" xmlns:wps="http://schemas.microsoft.com/office/word/2010/wordprocessingShape" mc:Ignorable="w14 w15 w16se w16cid wp14">
   <w:body>
     <w:p>
       <w:pPr>
@@ -11,7 +11,7 @@
           <w:lang w:val="fr-CH" w:eastAsia="fr-CH"/>
         </w:rPr>
         <w:drawing>
-          <wp:anchor distT="0" distB="0" distL="114300" distR="114300" simplePos="0" relativeHeight="251656192" behindDoc="0" locked="0" layoutInCell="0" allowOverlap="1" wp14:anchorId="475DE354" wp14:editId="65EFFC52">
+          <wp:anchor distT="0" distB="0" distL="114300" distR="114300" simplePos="0" relativeHeight="251656192" behindDoc="0" locked="0" layoutInCell="0" allowOverlap="1" wp14:anchorId="5D3EB20D" wp14:editId="49417729">
             <wp:simplePos x="0" y="0"/>
             <wp:positionH relativeFrom="column">
               <wp:posOffset>-163195</wp:posOffset>
@@ -146,7 +146,7 @@
           <w:lang w:val="fr-CH" w:eastAsia="fr-CH"/>
         </w:rPr>
         <w:drawing>
-          <wp:inline distT="0" distB="0" distL="0" distR="0">
+          <wp:inline distT="0" distB="0" distL="0" distR="0" wp14:anchorId="6F8542F2" wp14:editId="6666430F">
             <wp:extent cx="5713095" cy="3759835"/>
             <wp:effectExtent l="0" t="0" r="1905" b="0"/>
             <wp:docPr id="7" name="Image 7" descr="C:\Users\Luis-Pedro.FERNANDES\AppData\Local\Microsoft\Windows\INetCache\Content.Word\navalBattleIntro.jpg"/>
@@ -250,7 +250,7 @@
         <mc:AlternateContent>
           <mc:Choice Requires="wps">
             <w:drawing>
-              <wp:anchor distT="0" distB="0" distL="114300" distR="114300" simplePos="0" relativeHeight="251657216" behindDoc="0" locked="0" layoutInCell="1" allowOverlap="1" wp14:anchorId="77E6E388" wp14:editId="2806887D">
+              <wp:anchor distT="0" distB="0" distL="114300" distR="114300" simplePos="0" relativeHeight="251657216" behindDoc="0" locked="0" layoutInCell="1" allowOverlap="1" wp14:anchorId="7C278E1B" wp14:editId="1483A516">
                 <wp:simplePos x="0" y="0"/>
                 <wp:positionH relativeFrom="column">
                   <wp:posOffset>2314575</wp:posOffset>
@@ -340,7 +340,7 @@
           </mc:Choice>
           <mc:Fallback>
             <w:pict>
-              <v:shapetype w14:anchorId="77E6E388" id="_x0000_t202" coordsize="21600,21600" o:spt="202" path="m,l,21600r21600,l21600,xe">
+              <v:shapetype w14:anchorId="7C278E1B" id="_x0000_t202" coordsize="21600,21600" o:spt="202" path="m,l,21600r21600,l21600,xe">
                 <v:stroke joinstyle="miter"/>
                 <v:path gradientshapeok="t" o:connecttype="rect"/>
               </v:shapetype>
@@ -427,7 +427,7 @@
         <mc:AlternateContent>
           <mc:Choice Requires="wps">
             <w:drawing>
-              <wp:anchor distT="0" distB="0" distL="114300" distR="114300" simplePos="0" relativeHeight="251658240" behindDoc="0" locked="0" layoutInCell="1" allowOverlap="1" wp14:anchorId="5ECC49F9" wp14:editId="096ED548">
+              <wp:anchor distT="0" distB="0" distL="114300" distR="114300" simplePos="0" relativeHeight="251658240" behindDoc="0" locked="0" layoutInCell="1" allowOverlap="1" wp14:anchorId="1960F976" wp14:editId="384EEDBF">
                 <wp:simplePos x="0" y="0"/>
                 <wp:positionH relativeFrom="column">
                   <wp:posOffset>2081309</wp:posOffset>
@@ -592,11 +592,7 @@
           </mc:Choice>
           <mc:Fallback>
             <w:pict>
-              <v:shapetype w14:anchorId="5ECC49F9" id="_x0000_t202" coordsize="21600,21600" o:spt="202" path="m,l,21600r21600,l21600,xe">
-                <v:stroke joinstyle="miter"/>
-                <v:path gradientshapeok="t" o:connecttype="rect"/>
-              </v:shapetype>
-              <v:shape id="Zone de texte 1" o:spid="_x0000_s1027" type="#_x0000_t202" style="position:absolute;margin-left:163.9pt;margin-top:2.75pt;width:119.25pt;height:73.9pt;z-index:251658240;visibility:visible;mso-wrap-style:square;mso-width-percent:0;mso-height-percent:0;mso-wrap-distance-left:9pt;mso-wrap-distance-top:0;mso-wrap-distance-right:9pt;mso-wrap-distance-bottom:0;mso-position-horizontal:absolute;mso-position-horizontal-relative:text;mso-position-vertical:absolute;mso-position-vertical-relative:text;mso-width-percent:0;mso-height-percent:0;mso-width-relative:page;mso-height-relative:page;v-text-anchor:top" o:gfxdata="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" filled="f" stroked="f">
+              <v:shape w14:anchorId="1960F976" id="Zone de texte 1" o:spid="_x0000_s1027" type="#_x0000_t202" style="position:absolute;margin-left:163.9pt;margin-top:2.75pt;width:119.25pt;height:73.9pt;z-index:251658240;visibility:visible;mso-wrap-style:square;mso-width-percent:0;mso-height-percent:0;mso-wrap-distance-left:9pt;mso-wrap-distance-top:0;mso-wrap-distance-right:9pt;mso-wrap-distance-bottom:0;mso-position-horizontal:absolute;mso-position-horizontal-relative:text;mso-position-vertical:absolute;mso-position-vertical-relative:text;mso-width-percent:0;mso-height-percent:0;mso-width-relative:page;mso-height-relative:page;v-text-anchor:top" o:gfxdata="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" filled="f" stroked="f">
                 <v:textbox>
                   <w:txbxContent>
                     <w:p>
@@ -705,7 +701,7 @@
           <w:lang w:val="fr-CH" w:eastAsia="fr-CH"/>
         </w:rPr>
         <w:drawing>
-          <wp:anchor distT="0" distB="0" distL="114300" distR="114300" simplePos="0" relativeHeight="251659264" behindDoc="0" locked="0" layoutInCell="0" allowOverlap="1" wp14:anchorId="6FB3C653" wp14:editId="62D6FDA6">
+          <wp:anchor distT="0" distB="0" distL="114300" distR="114300" simplePos="0" relativeHeight="251659264" behindDoc="0" locked="0" layoutInCell="0" allowOverlap="1" wp14:anchorId="470395F9" wp14:editId="6F9D4646">
             <wp:simplePos x="0" y="0"/>
             <wp:positionH relativeFrom="column">
               <wp:posOffset>18415</wp:posOffset>
@@ -806,70 +802,108 @@
       <w:r>
         <w:fldChar w:fldCharType="separate"/>
       </w:r>
-      <w:hyperlink w:anchor="_Toc5277853" w:history="1">
-        <w:r>
-          <w:rPr>
-            <w:rStyle w:val="Lienhypertexte"/>
-          </w:rPr>
-          <w:t>1</w:t>
-        </w:r>
-        <w:r>
-          <w:rPr>
-            <w:rFonts w:asciiTheme="minorHAnsi" w:eastAsiaTheme="minorEastAsia" w:hAnsiTheme="minorHAnsi" w:cstheme="minorBidi"/>
-            <w:sz w:val="22"/>
-            <w:szCs w:val="22"/>
-            <w:lang w:val="fr-CH" w:eastAsia="fr-CH"/>
-          </w:rPr>
-          <w:tab/>
-        </w:r>
-        <w:r>
-          <w:rPr>
-            <w:rStyle w:val="Lienhypertexte"/>
-          </w:rPr>
-          <w:t>Introduction</w:t>
-        </w:r>
-        <w:r>
-          <w:rPr>
-            <w:webHidden/>
-          </w:rPr>
-          <w:tab/>
-        </w:r>
-        <w:r>
-          <w:rPr>
-            <w:webHidden/>
-          </w:rPr>
-          <w:fldChar w:fldCharType="begin"/>
-        </w:r>
-        <w:r>
-          <w:rPr>
-            <w:webHidden/>
-          </w:rPr>
-          <w:instrText xml:space="preserve"> PAGEREF _Toc5277853 \h </w:instrText>
-        </w:r>
-        <w:r>
-          <w:rPr>
-            <w:webHidden/>
-          </w:rPr>
-        </w:r>
-        <w:r>
-          <w:rPr>
-            <w:webHidden/>
-          </w:rPr>
-          <w:fldChar w:fldCharType="separate"/>
-        </w:r>
-        <w:r>
-          <w:rPr>
-            <w:webHidden/>
-          </w:rPr>
-          <w:t>3</w:t>
-        </w:r>
-        <w:r>
-          <w:rPr>
-            <w:webHidden/>
-          </w:rPr>
-          <w:fldChar w:fldCharType="end"/>
-        </w:r>
-      </w:hyperlink>
+      <w:bookmarkStart w:id="0" w:name="_GoBack"/>
+      <w:bookmarkEnd w:id="0"/>
+      <w:r>
+        <w:rPr>
+          <w:rStyle w:val="Lienhypertexte"/>
+        </w:rPr>
+        <w:fldChar w:fldCharType="begin"/>
+      </w:r>
+      <w:r>
+        <w:rPr>
+          <w:rStyle w:val="Lienhypertexte"/>
+        </w:rPr>
+        <w:instrText xml:space="preserve"> </w:instrText>
+      </w:r>
+      <w:r>
+        <w:instrText>HYPERLINK \l "_Toc5558262"</w:instrText>
+      </w:r>
+      <w:r>
+        <w:rPr>
+          <w:rStyle w:val="Lienhypertexte"/>
+        </w:rPr>
+        <w:instrText xml:space="preserve"> </w:instrText>
+      </w:r>
+      <w:r>
+        <w:rPr>
+          <w:rStyle w:val="Lienhypertexte"/>
+        </w:rPr>
+      </w:r>
+      <w:r>
+        <w:rPr>
+          <w:rStyle w:val="Lienhypertexte"/>
+        </w:rPr>
+        <w:fldChar w:fldCharType="separate"/>
+      </w:r>
+      <w:r>
+        <w:rPr>
+          <w:rStyle w:val="Lienhypertexte"/>
+        </w:rPr>
+        <w:t>1</w:t>
+      </w:r>
+      <w:r>
+        <w:rPr>
+          <w:rFonts w:asciiTheme="minorHAnsi" w:eastAsiaTheme="minorEastAsia" w:hAnsiTheme="minorHAnsi" w:cstheme="minorBidi"/>
+          <w:sz w:val="22"/>
+          <w:szCs w:val="22"/>
+          <w:lang w:val="fr-CH" w:eastAsia="fr-CH"/>
+        </w:rPr>
+        <w:tab/>
+      </w:r>
+      <w:r>
+        <w:rPr>
+          <w:rStyle w:val="Lienhypertexte"/>
+        </w:rPr>
+        <w:t>Introduction</w:t>
+      </w:r>
+      <w:r>
+        <w:rPr>
+          <w:webHidden/>
+        </w:rPr>
+        <w:tab/>
+      </w:r>
+      <w:r>
+        <w:rPr>
+          <w:webHidden/>
+        </w:rPr>
+        <w:fldChar w:fldCharType="begin"/>
+      </w:r>
+      <w:r>
+        <w:rPr>
+          <w:webHidden/>
+        </w:rPr>
+        <w:instrText xml:space="preserve"> PAGEREF _Toc5558262 \h </w:instrText>
+      </w:r>
+      <w:r>
+        <w:rPr>
+          <w:webHidden/>
+        </w:rPr>
+      </w:r>
+      <w:r>
+        <w:rPr>
+          <w:webHidden/>
+        </w:rPr>
+        <w:fldChar w:fldCharType="separate"/>
+      </w:r>
+      <w:r>
+        <w:rPr>
+          <w:webHidden/>
+        </w:rPr>
+        <w:t>3</w:t>
+      </w:r>
+      <w:r>
+        <w:rPr>
+          <w:webHidden/>
+        </w:rPr>
+        <w:fldChar w:fldCharType="end"/>
+      </w:r>
+      <w:r>
+        <w:rPr>
+          <w:rStyle w:val="Lienhypertexte"/>
+        </w:rPr>
+        <w:fldChar w:fldCharType="end"/>
+      </w:r>
     </w:p>
     <w:p>
       <w:pPr>
@@ -886,7 +920,7 @@
           <w:lang w:val="fr-CH" w:eastAsia="fr-CH"/>
         </w:rPr>
       </w:pPr>
-      <w:hyperlink w:anchor="_Toc5277854" w:history="1">
+      <w:hyperlink w:anchor="_Toc5558263" w:history="1">
         <w:r>
           <w:rPr>
             <w:rStyle w:val="Lienhypertexte"/>
@@ -932,7 +966,7 @@
             <w:noProof/>
             <w:webHidden/>
           </w:rPr>
-          <w:instrText xml:space="preserve"> PAGEREF _Toc5277854 \h </w:instrText>
+          <w:instrText xml:space="preserve"> PAGEREF _Toc5558263 \h </w:instrText>
         </w:r>
         <w:r>
           <w:rPr>
@@ -978,7 +1012,7 @@
           <w:lang w:val="fr-CH" w:eastAsia="fr-CH"/>
         </w:rPr>
       </w:pPr>
-      <w:hyperlink w:anchor="_Toc5277855" w:history="1">
+      <w:hyperlink w:anchor="_Toc5558264" w:history="1">
         <w:r>
           <w:rPr>
             <w:rStyle w:val="Lienhypertexte"/>
@@ -1024,7 +1058,7 @@
             <w:noProof/>
             <w:webHidden/>
           </w:rPr>
-          <w:instrText xml:space="preserve"> PAGEREF _Toc5277855 \h </w:instrText>
+          <w:instrText xml:space="preserve"> PAGEREF _Toc5558264 \h </w:instrText>
         </w:r>
         <w:r>
           <w:rPr>
@@ -1070,7 +1104,7 @@
           <w:lang w:val="fr-CH" w:eastAsia="fr-CH"/>
         </w:rPr>
       </w:pPr>
-      <w:hyperlink w:anchor="_Toc5277856" w:history="1">
+      <w:hyperlink w:anchor="_Toc5558265" w:history="1">
         <w:r>
           <w:rPr>
             <w:rStyle w:val="Lienhypertexte"/>
@@ -1116,7 +1150,7 @@
             <w:noProof/>
             <w:webHidden/>
           </w:rPr>
-          <w:instrText xml:space="preserve"> PAGEREF _Toc5277856 \h </w:instrText>
+          <w:instrText xml:space="preserve"> PAGEREF _Toc5558265 \h </w:instrText>
         </w:r>
         <w:r>
           <w:rPr>
@@ -1162,7 +1196,7 @@
           <w:lang w:val="fr-CH" w:eastAsia="fr-CH"/>
         </w:rPr>
       </w:pPr>
-      <w:hyperlink w:anchor="_Toc5277857" w:history="1">
+      <w:hyperlink w:anchor="_Toc5558266" w:history="1">
         <w:r>
           <w:rPr>
             <w:rStyle w:val="Lienhypertexte"/>
@@ -1208,7 +1242,7 @@
             <w:noProof/>
             <w:webHidden/>
           </w:rPr>
-          <w:instrText xml:space="preserve"> PAGEREF _Toc5277857 \h </w:instrText>
+          <w:instrText xml:space="preserve"> PAGEREF _Toc5558266 \h </w:instrText>
         </w:r>
         <w:r>
           <w:rPr>
@@ -1228,7 +1262,7 @@
             <w:noProof/>
             <w:webHidden/>
           </w:rPr>
-          <w:t>4</w:t>
+          <w:t>3</w:t>
         </w:r>
         <w:r>
           <w:rPr>
@@ -1249,7 +1283,7 @@
           <w:lang w:val="fr-CH" w:eastAsia="fr-CH"/>
         </w:rPr>
       </w:pPr>
-      <w:hyperlink w:anchor="_Toc5277858" w:history="1">
+      <w:hyperlink w:anchor="_Toc5558267" w:history="1">
         <w:r>
           <w:rPr>
             <w:rStyle w:val="Lienhypertexte"/>
@@ -1287,7 +1321,7 @@
           <w:rPr>
             <w:webHidden/>
           </w:rPr>
-          <w:instrText xml:space="preserve"> PAGEREF _Toc5277858 \h </w:instrText>
+          <w:instrText xml:space="preserve"> PAGEREF _Toc5558267 \h </w:instrText>
         </w:r>
         <w:r>
           <w:rPr>
@@ -1329,11 +1363,10 @@
           <w:lang w:val="fr-CH" w:eastAsia="fr-CH"/>
         </w:rPr>
       </w:pPr>
-      <w:hyperlink w:anchor="_Toc5277859" w:history="1">
+      <w:hyperlink w:anchor="_Toc5558268" w:history="1">
         <w:r>
           <w:rPr>
             <w:rStyle w:val="Lienhypertexte"/>
-            <w:iCs/>
             <w:noProof/>
           </w:rPr>
           <w:t>2.1</w:t>
@@ -1351,10 +1384,9 @@
         <w:r>
           <w:rPr>
             <w:rStyle w:val="Lienhypertexte"/>
-            <w:iCs/>
-            <w:noProof/>
-          </w:rPr>
-          <w:t>Use cases et scénarios</w:t>
+            <w:noProof/>
+          </w:rPr>
+          <w:t>Maquettes</w:t>
         </w:r>
         <w:r>
           <w:rPr>
@@ -1375,7 +1407,7 @@
             <w:noProof/>
             <w:webHidden/>
           </w:rPr>
-          <w:instrText xml:space="preserve"> PAGEREF _Toc5277859 \h </w:instrText>
+          <w:instrText xml:space="preserve"> PAGEREF _Toc5558268 \h </w:instrText>
         </w:r>
         <w:r>
           <w:rPr>
@@ -1408,9 +1440,9 @@
     </w:p>
     <w:p>
       <w:pPr>
-        <w:pStyle w:val="TM3"/>
-        <w:tabs>
-          <w:tab w:val="left" w:pos="1200"/>
+        <w:pStyle w:val="TM2"/>
+        <w:tabs>
+          <w:tab w:val="left" w:pos="800"/>
           <w:tab w:val="right" w:leader="dot" w:pos="9060"/>
         </w:tabs>
         <w:rPr>
@@ -1421,14 +1453,14 @@
           <w:lang w:val="fr-CH" w:eastAsia="fr-CH"/>
         </w:rPr>
       </w:pPr>
-      <w:hyperlink w:anchor="_Toc5277860" w:history="1">
+      <w:hyperlink w:anchor="_Toc5558269" w:history="1">
         <w:r>
           <w:rPr>
             <w:rStyle w:val="Lienhypertexte"/>
-            <w:noProof/>
-            <w:lang w:val="en"/>
-          </w:rPr>
-          <w:t>2.1.1</w:t>
+            <w:iCs/>
+            <w:noProof/>
+          </w:rPr>
+          <w:t>2.2</w:t>
         </w:r>
         <w:r>
           <w:rPr>
@@ -1443,10 +1475,10 @@
         <w:r>
           <w:rPr>
             <w:rStyle w:val="Lienhypertexte"/>
-            <w:noProof/>
-            <w:lang w:val="en"/>
-          </w:rPr>
-          <w:t>Apprendre à jouer</w:t>
+            <w:iCs/>
+            <w:noProof/>
+          </w:rPr>
+          <w:t>Use cases et scénarios</w:t>
         </w:r>
         <w:r>
           <w:rPr>
@@ -1467,7 +1499,7 @@
             <w:noProof/>
             <w:webHidden/>
           </w:rPr>
-          <w:instrText xml:space="preserve"> PAGEREF _Toc5277860 \h </w:instrText>
+          <w:instrText xml:space="preserve"> PAGEREF _Toc5558269 \h </w:instrText>
         </w:r>
         <w:r>
           <w:rPr>
@@ -1487,7 +1519,7 @@
             <w:noProof/>
             <w:webHidden/>
           </w:rPr>
-          <w:t>5</w:t>
+          <w:t>7</w:t>
         </w:r>
         <w:r>
           <w:rPr>
@@ -1513,14 +1545,14 @@
           <w:lang w:val="fr-CH" w:eastAsia="fr-CH"/>
         </w:rPr>
       </w:pPr>
-      <w:hyperlink w:anchor="_Toc5277861" w:history="1">
+      <w:hyperlink w:anchor="_Toc5558270" w:history="1">
         <w:r>
           <w:rPr>
             <w:rStyle w:val="Lienhypertexte"/>
             <w:noProof/>
             <w:lang w:val="en"/>
           </w:rPr>
-          <w:t>2.1.2</w:t>
+          <w:t>2.2.1</w:t>
         </w:r>
         <w:r>
           <w:rPr>
@@ -1538,7 +1570,7 @@
             <w:noProof/>
             <w:lang w:val="en"/>
           </w:rPr>
-          <w:t>Placer les bateaux</w:t>
+          <w:t>Apprendre à jouer</w:t>
         </w:r>
         <w:r>
           <w:rPr>
@@ -1559,7 +1591,7 @@
             <w:noProof/>
             <w:webHidden/>
           </w:rPr>
-          <w:instrText xml:space="preserve"> PAGEREF _Toc5277861 \h </w:instrText>
+          <w:instrText xml:space="preserve"> PAGEREF _Toc5558270 \h </w:instrText>
         </w:r>
         <w:r>
           <w:rPr>
@@ -1579,7 +1611,7 @@
             <w:noProof/>
             <w:webHidden/>
           </w:rPr>
-          <w:t>6</w:t>
+          <w:t>7</w:t>
         </w:r>
         <w:r>
           <w:rPr>
@@ -1605,14 +1637,14 @@
           <w:lang w:val="fr-CH" w:eastAsia="fr-CH"/>
         </w:rPr>
       </w:pPr>
-      <w:hyperlink w:anchor="_Toc5277862" w:history="1">
+      <w:hyperlink w:anchor="_Toc5558271" w:history="1">
         <w:r>
           <w:rPr>
             <w:rStyle w:val="Lienhypertexte"/>
             <w:noProof/>
             <w:lang w:val="en"/>
           </w:rPr>
-          <w:t>2.1.3</w:t>
+          <w:t>2.2.2</w:t>
         </w:r>
         <w:r>
           <w:rPr>
@@ -1630,7 +1662,7 @@
             <w:noProof/>
             <w:lang w:val="en"/>
           </w:rPr>
-          <w:t>Jouer</w:t>
+          <w:t>Placer les bateaux</w:t>
         </w:r>
         <w:r>
           <w:rPr>
@@ -1651,7 +1683,7 @@
             <w:noProof/>
             <w:webHidden/>
           </w:rPr>
-          <w:instrText xml:space="preserve"> PAGEREF _Toc5277862 \h </w:instrText>
+          <w:instrText xml:space="preserve"> PAGEREF _Toc5558271 \h </w:instrText>
         </w:r>
         <w:r>
           <w:rPr>
@@ -1671,7 +1703,7 @@
             <w:noProof/>
             <w:webHidden/>
           </w:rPr>
-          <w:t>7</w:t>
+          <w:t>8</w:t>
         </w:r>
         <w:r>
           <w:rPr>
@@ -1684,9 +1716,9 @@
     </w:p>
     <w:p>
       <w:pPr>
-        <w:pStyle w:val="TM2"/>
-        <w:tabs>
-          <w:tab w:val="left" w:pos="800"/>
+        <w:pStyle w:val="TM3"/>
+        <w:tabs>
+          <w:tab w:val="left" w:pos="1200"/>
           <w:tab w:val="right" w:leader="dot" w:pos="9060"/>
         </w:tabs>
         <w:rPr>
@@ -1697,14 +1729,14 @@
           <w:lang w:val="fr-CH" w:eastAsia="fr-CH"/>
         </w:rPr>
       </w:pPr>
-      <w:hyperlink w:anchor="_Toc5277863" w:history="1">
+      <w:hyperlink w:anchor="_Toc5558272" w:history="1">
         <w:r>
           <w:rPr>
             <w:rStyle w:val="Lienhypertexte"/>
-            <w:iCs/>
-            <w:noProof/>
-          </w:rPr>
-          <w:t>2.2</w:t>
+            <w:noProof/>
+            <w:lang w:val="en"/>
+          </w:rPr>
+          <w:t>2.2.3</w:t>
         </w:r>
         <w:r>
           <w:rPr>
@@ -1719,10 +1751,10 @@
         <w:r>
           <w:rPr>
             <w:rStyle w:val="Lienhypertexte"/>
-            <w:iCs/>
-            <w:noProof/>
-          </w:rPr>
-          <w:t>Maquettes</w:t>
+            <w:noProof/>
+            <w:lang w:val="en"/>
+          </w:rPr>
+          <w:t>Jouer</w:t>
         </w:r>
         <w:r>
           <w:rPr>
@@ -1743,7 +1775,7 @@
             <w:noProof/>
             <w:webHidden/>
           </w:rPr>
-          <w:instrText xml:space="preserve"> PAGEREF _Toc5277863 \h </w:instrText>
+          <w:instrText xml:space="preserve"> PAGEREF _Toc5558272 \h </w:instrText>
         </w:r>
         <w:r>
           <w:rPr>
@@ -1763,7 +1795,7 @@
             <w:noProof/>
             <w:webHidden/>
           </w:rPr>
-          <w:t>8</w:t>
+          <w:t>9</w:t>
         </w:r>
         <w:r>
           <w:rPr>
@@ -1789,7 +1821,7 @@
           <w:lang w:val="fr-CH" w:eastAsia="fr-CH"/>
         </w:rPr>
       </w:pPr>
-      <w:hyperlink w:anchor="_Toc5277864" w:history="1">
+      <w:hyperlink w:anchor="_Toc5558273" w:history="1">
         <w:r>
           <w:rPr>
             <w:rStyle w:val="Lienhypertexte"/>
@@ -1835,7 +1867,7 @@
             <w:noProof/>
             <w:webHidden/>
           </w:rPr>
-          <w:instrText xml:space="preserve"> PAGEREF _Toc5277864 \h </w:instrText>
+          <w:instrText xml:space="preserve"> PAGEREF _Toc5558273 \h </w:instrText>
         </w:r>
         <w:r>
           <w:rPr>
@@ -1855,7 +1887,7 @@
             <w:noProof/>
             <w:webHidden/>
           </w:rPr>
-          <w:t>8</w:t>
+          <w:t>10</w:t>
         </w:r>
         <w:r>
           <w:rPr>
@@ -1876,7 +1908,7 @@
           <w:lang w:val="fr-CH" w:eastAsia="fr-CH"/>
         </w:rPr>
       </w:pPr>
-      <w:hyperlink w:anchor="_Toc5277865" w:history="1">
+      <w:hyperlink w:anchor="_Toc5558274" w:history="1">
         <w:r>
           <w:rPr>
             <w:rStyle w:val="Lienhypertexte"/>
@@ -1914,7 +1946,7 @@
           <w:rPr>
             <w:webHidden/>
           </w:rPr>
-          <w:instrText xml:space="preserve"> PAGEREF _Toc5277865 \h </w:instrText>
+          <w:instrText xml:space="preserve"> PAGEREF _Toc5558274 \h </w:instrText>
         </w:r>
         <w:r>
           <w:rPr>
@@ -1931,7 +1963,7 @@
           <w:rPr>
             <w:webHidden/>
           </w:rPr>
-          <w:t>8</w:t>
+          <w:t>10</w:t>
         </w:r>
         <w:r>
           <w:rPr>
@@ -1956,7 +1988,7 @@
           <w:lang w:val="fr-CH" w:eastAsia="fr-CH"/>
         </w:rPr>
       </w:pPr>
-      <w:hyperlink w:anchor="_Toc5277866" w:history="1">
+      <w:hyperlink w:anchor="_Toc5558275" w:history="1">
         <w:r>
           <w:rPr>
             <w:rStyle w:val="Lienhypertexte"/>
@@ -1981,7 +2013,7 @@
             <w:iCs/>
             <w:noProof/>
           </w:rPr>
-          <w:t>Modèle Logique de données</w:t>
+          <w:t>Points techniques spécifiques</w:t>
         </w:r>
         <w:r>
           <w:rPr>
@@ -2002,7 +2034,7 @@
             <w:noProof/>
             <w:webHidden/>
           </w:rPr>
-          <w:instrText xml:space="preserve"> PAGEREF _Toc5277866 \h </w:instrText>
+          <w:instrText xml:space="preserve"> PAGEREF _Toc5558275 \h </w:instrText>
         </w:r>
         <w:r>
           <w:rPr>
@@ -2022,7 +2054,7 @@
             <w:noProof/>
             <w:webHidden/>
           </w:rPr>
-          <w:t>8</w:t>
+          <w:t>10</w:t>
         </w:r>
         <w:r>
           <w:rPr>
@@ -2035,9 +2067,9 @@
     </w:p>
     <w:p>
       <w:pPr>
-        <w:pStyle w:val="TM2"/>
-        <w:tabs>
-          <w:tab w:val="left" w:pos="800"/>
+        <w:pStyle w:val="TM3"/>
+        <w:tabs>
+          <w:tab w:val="left" w:pos="1200"/>
           <w:tab w:val="right" w:leader="dot" w:pos="9060"/>
         </w:tabs>
         <w:rPr>
@@ -2048,14 +2080,13 @@
           <w:lang w:val="fr-CH" w:eastAsia="fr-CH"/>
         </w:rPr>
       </w:pPr>
-      <w:hyperlink w:anchor="_Toc5277867" w:history="1">
+      <w:hyperlink w:anchor="_Toc5558276" w:history="1">
         <w:r>
           <w:rPr>
             <w:rStyle w:val="Lienhypertexte"/>
-            <w:iCs/>
-            <w:noProof/>
-          </w:rPr>
-          <w:t>3.2</w:t>
+            <w:noProof/>
+          </w:rPr>
+          <w:t>3.1.1</w:t>
         </w:r>
         <w:r>
           <w:rPr>
@@ -2070,10 +2101,9 @@
         <w:r>
           <w:rPr>
             <w:rStyle w:val="Lienhypertexte"/>
-            <w:iCs/>
-            <w:noProof/>
-          </w:rPr>
-          <w:t>Points techniques spécifiques</w:t>
+            <w:noProof/>
+          </w:rPr>
+          <w:t>Fonction « Coulé »</w:t>
         </w:r>
         <w:r>
           <w:rPr>
@@ -2094,7 +2124,7 @@
             <w:noProof/>
             <w:webHidden/>
           </w:rPr>
-          <w:instrText xml:space="preserve"> PAGEREF _Toc5277867 \h </w:instrText>
+          <w:instrText xml:space="preserve"> PAGEREF _Toc5558276 \h </w:instrText>
         </w:r>
         <w:r>
           <w:rPr>
@@ -2114,7 +2144,7 @@
             <w:noProof/>
             <w:webHidden/>
           </w:rPr>
-          <w:t>8</w:t>
+          <w:t>10</w:t>
         </w:r>
         <w:r>
           <w:rPr>
@@ -2140,13 +2170,13 @@
           <w:lang w:val="fr-CH" w:eastAsia="fr-CH"/>
         </w:rPr>
       </w:pPr>
-      <w:hyperlink w:anchor="_Toc5277868" w:history="1">
+      <w:hyperlink w:anchor="_Toc5558277" w:history="1">
         <w:r>
           <w:rPr>
             <w:rStyle w:val="Lienhypertexte"/>
             <w:noProof/>
           </w:rPr>
-          <w:t>3.2.1</w:t>
+          <w:t>3.1.2</w:t>
         </w:r>
         <w:r>
           <w:rPr>
@@ -2163,7 +2193,7 @@
             <w:rStyle w:val="Lienhypertexte"/>
             <w:noProof/>
           </w:rPr>
-          <w:t>Point 1</w:t>
+          <w:t>Fonction « randomname »</w:t>
         </w:r>
         <w:r>
           <w:rPr>
@@ -2184,7 +2214,7 @@
             <w:noProof/>
             <w:webHidden/>
           </w:rPr>
-          <w:instrText xml:space="preserve"> PAGEREF _Toc5277868 \h </w:instrText>
+          <w:instrText xml:space="preserve"> PAGEREF _Toc5558277 \h </w:instrText>
         </w:r>
         <w:r>
           <w:rPr>
@@ -2204,7 +2234,7 @@
             <w:noProof/>
             <w:webHidden/>
           </w:rPr>
-          <w:t>8</w:t>
+          <w:t>10</w:t>
         </w:r>
         <w:r>
           <w:rPr>
@@ -2217,9 +2247,9 @@
     </w:p>
     <w:p>
       <w:pPr>
-        <w:pStyle w:val="TM3"/>
-        <w:tabs>
-          <w:tab w:val="left" w:pos="1200"/>
+        <w:pStyle w:val="TM2"/>
+        <w:tabs>
+          <w:tab w:val="left" w:pos="800"/>
           <w:tab w:val="right" w:leader="dot" w:pos="9060"/>
         </w:tabs>
         <w:rPr>
@@ -2230,13 +2260,14 @@
           <w:lang w:val="fr-CH" w:eastAsia="fr-CH"/>
         </w:rPr>
       </w:pPr>
-      <w:hyperlink w:anchor="_Toc5277869" w:history="1">
+      <w:hyperlink w:anchor="_Toc5558278" w:history="1">
         <w:r>
           <w:rPr>
             <w:rStyle w:val="Lienhypertexte"/>
-            <w:noProof/>
-          </w:rPr>
-          <w:t>3.2.2</w:t>
+            <w:iCs/>
+            <w:noProof/>
+          </w:rPr>
+          <w:t>3.2</w:t>
         </w:r>
         <w:r>
           <w:rPr>
@@ -2251,9 +2282,10 @@
         <w:r>
           <w:rPr>
             <w:rStyle w:val="Lienhypertexte"/>
-            <w:noProof/>
-          </w:rPr>
-          <w:t>Point 2</w:t>
+            <w:iCs/>
+            <w:noProof/>
+          </w:rPr>
+          <w:t>Livraisons</w:t>
         </w:r>
         <w:r>
           <w:rPr>
@@ -2274,7 +2306,7 @@
             <w:noProof/>
             <w:webHidden/>
           </w:rPr>
-          <w:instrText xml:space="preserve"> PAGEREF _Toc5277869 \h </w:instrText>
+          <w:instrText xml:space="preserve"> PAGEREF _Toc5558278 \h </w:instrText>
         </w:r>
         <w:r>
           <w:rPr>
@@ -2294,7 +2326,7 @@
             <w:noProof/>
             <w:webHidden/>
           </w:rPr>
-          <w:t>8</w:t>
+          <w:t>10</w:t>
         </w:r>
         <w:r>
           <w:rPr>
@@ -2307,9 +2339,84 @@
     </w:p>
     <w:p>
       <w:pPr>
-        <w:pStyle w:val="TM3"/>
-        <w:tabs>
-          <w:tab w:val="left" w:pos="1200"/>
+        <w:pStyle w:val="TM1"/>
+        <w:rPr>
+          <w:rFonts w:asciiTheme="minorHAnsi" w:eastAsiaTheme="minorEastAsia" w:hAnsiTheme="minorHAnsi" w:cstheme="minorBidi"/>
+          <w:sz w:val="22"/>
+          <w:szCs w:val="22"/>
+          <w:lang w:val="fr-CH" w:eastAsia="fr-CH"/>
+        </w:rPr>
+      </w:pPr>
+      <w:hyperlink w:anchor="_Toc5558279" w:history="1">
+        <w:r>
+          <w:rPr>
+            <w:rStyle w:val="Lienhypertexte"/>
+          </w:rPr>
+          <w:t>4</w:t>
+        </w:r>
+        <w:r>
+          <w:rPr>
+            <w:rFonts w:asciiTheme="minorHAnsi" w:eastAsiaTheme="minorEastAsia" w:hAnsiTheme="minorHAnsi" w:cstheme="minorBidi"/>
+            <w:sz w:val="22"/>
+            <w:szCs w:val="22"/>
+            <w:lang w:val="fr-CH" w:eastAsia="fr-CH"/>
+          </w:rPr>
+          <w:tab/>
+        </w:r>
+        <w:r>
+          <w:rPr>
+            <w:rStyle w:val="Lienhypertexte"/>
+          </w:rPr>
+          <w:t>Tests</w:t>
+        </w:r>
+        <w:r>
+          <w:rPr>
+            <w:webHidden/>
+          </w:rPr>
+          <w:tab/>
+        </w:r>
+        <w:r>
+          <w:rPr>
+            <w:webHidden/>
+          </w:rPr>
+          <w:fldChar w:fldCharType="begin"/>
+        </w:r>
+        <w:r>
+          <w:rPr>
+            <w:webHidden/>
+          </w:rPr>
+          <w:instrText xml:space="preserve"> PAGEREF _Toc5558279 \h </w:instrText>
+        </w:r>
+        <w:r>
+          <w:rPr>
+            <w:webHidden/>
+          </w:rPr>
+        </w:r>
+        <w:r>
+          <w:rPr>
+            <w:webHidden/>
+          </w:rPr>
+          <w:fldChar w:fldCharType="separate"/>
+        </w:r>
+        <w:r>
+          <w:rPr>
+            <w:webHidden/>
+          </w:rPr>
+          <w:t>11</w:t>
+        </w:r>
+        <w:r>
+          <w:rPr>
+            <w:webHidden/>
+          </w:rPr>
+          <w:fldChar w:fldCharType="end"/>
+        </w:r>
+      </w:hyperlink>
+    </w:p>
+    <w:p>
+      <w:pPr>
+        <w:pStyle w:val="TM2"/>
+        <w:tabs>
+          <w:tab w:val="left" w:pos="800"/>
           <w:tab w:val="right" w:leader="dot" w:pos="9060"/>
         </w:tabs>
         <w:rPr>
@@ -2320,13 +2427,14 @@
           <w:lang w:val="fr-CH" w:eastAsia="fr-CH"/>
         </w:rPr>
       </w:pPr>
-      <w:hyperlink w:anchor="_Toc5277870" w:history="1">
+      <w:hyperlink w:anchor="_Toc5558280" w:history="1">
         <w:r>
           <w:rPr>
             <w:rStyle w:val="Lienhypertexte"/>
-            <w:noProof/>
-          </w:rPr>
-          <w:t>3.2.3</w:t>
+            <w:iCs/>
+            <w:noProof/>
+          </w:rPr>
+          <w:t>4.1</w:t>
         </w:r>
         <w:r>
           <w:rPr>
@@ -2341,9 +2449,10 @@
         <w:r>
           <w:rPr>
             <w:rStyle w:val="Lienhypertexte"/>
-            <w:noProof/>
-          </w:rPr>
-          <w:t>Point …</w:t>
+            <w:iCs/>
+            <w:noProof/>
+          </w:rPr>
+          <w:t>Tests effectués</w:t>
         </w:r>
         <w:r>
           <w:rPr>
@@ -2364,7 +2473,7 @@
             <w:noProof/>
             <w:webHidden/>
           </w:rPr>
-          <w:instrText xml:space="preserve"> PAGEREF _Toc5277870 \h </w:instrText>
+          <w:instrText xml:space="preserve"> PAGEREF _Toc5558280 \h </w:instrText>
         </w:r>
         <w:r>
           <w:rPr>
@@ -2384,7 +2493,7 @@
             <w:noProof/>
             <w:webHidden/>
           </w:rPr>
-          <w:t>8</w:t>
+          <w:t>11</w:t>
         </w:r>
         <w:r>
           <w:rPr>
@@ -2410,14 +2519,14 @@
           <w:lang w:val="fr-CH" w:eastAsia="fr-CH"/>
         </w:rPr>
       </w:pPr>
-      <w:hyperlink w:anchor="_Toc5277871" w:history="1">
+      <w:hyperlink w:anchor="_Toc5558281" w:history="1">
         <w:r>
           <w:rPr>
             <w:rStyle w:val="Lienhypertexte"/>
             <w:iCs/>
             <w:noProof/>
           </w:rPr>
-          <w:t>3.3</w:t>
+          <w:t>4.2</w:t>
         </w:r>
         <w:r>
           <w:rPr>
@@ -2435,7 +2544,7 @@
             <w:iCs/>
             <w:noProof/>
           </w:rPr>
-          <w:t>Livraisons</w:t>
+          <w:t>Erreurs restantes</w:t>
         </w:r>
         <w:r>
           <w:rPr>
@@ -2456,7 +2565,7 @@
             <w:noProof/>
             <w:webHidden/>
           </w:rPr>
-          <w:instrText xml:space="preserve"> PAGEREF _Toc5277871 \h </w:instrText>
+          <w:instrText xml:space="preserve"> PAGEREF _Toc5558281 \h </w:instrText>
         </w:r>
         <w:r>
           <w:rPr>
@@ -2476,7 +2585,7 @@
             <w:noProof/>
             <w:webHidden/>
           </w:rPr>
-          <w:t>8</w:t>
+          <w:t>11</w:t>
         </w:r>
         <w:r>
           <w:rPr>
@@ -2497,12 +2606,12 @@
           <w:lang w:val="fr-CH" w:eastAsia="fr-CH"/>
         </w:rPr>
       </w:pPr>
-      <w:hyperlink w:anchor="_Toc5277872" w:history="1">
+      <w:hyperlink w:anchor="_Toc5558282" w:history="1">
         <w:r>
           <w:rPr>
             <w:rStyle w:val="Lienhypertexte"/>
           </w:rPr>
-          <w:t>4</w:t>
+          <w:t>5</w:t>
         </w:r>
         <w:r>
           <w:rPr>
@@ -2517,7 +2626,7 @@
           <w:rPr>
             <w:rStyle w:val="Lienhypertexte"/>
           </w:rPr>
-          <w:t>Tests</w:t>
+          <w:t>Conclusions</w:t>
         </w:r>
         <w:r>
           <w:rPr>
@@ -2535,7 +2644,7 @@
           <w:rPr>
             <w:webHidden/>
           </w:rPr>
-          <w:instrText xml:space="preserve"> PAGEREF _Toc5277872 \h </w:instrText>
+          <w:instrText xml:space="preserve"> PAGEREF _Toc5558282 \h </w:instrText>
         </w:r>
         <w:r>
           <w:rPr>
@@ -2552,7 +2661,82 @@
           <w:rPr>
             <w:webHidden/>
           </w:rPr>
-          <w:t>10</w:t>
+          <w:t>12</w:t>
+        </w:r>
+        <w:r>
+          <w:rPr>
+            <w:webHidden/>
+          </w:rPr>
+          <w:fldChar w:fldCharType="end"/>
+        </w:r>
+      </w:hyperlink>
+    </w:p>
+    <w:p>
+      <w:pPr>
+        <w:pStyle w:val="TM1"/>
+        <w:rPr>
+          <w:rFonts w:asciiTheme="minorHAnsi" w:eastAsiaTheme="minorEastAsia" w:hAnsiTheme="minorHAnsi" w:cstheme="minorBidi"/>
+          <w:sz w:val="22"/>
+          <w:szCs w:val="22"/>
+          <w:lang w:val="fr-CH" w:eastAsia="fr-CH"/>
+        </w:rPr>
+      </w:pPr>
+      <w:hyperlink w:anchor="_Toc5558283" w:history="1">
+        <w:r>
+          <w:rPr>
+            <w:rStyle w:val="Lienhypertexte"/>
+          </w:rPr>
+          <w:t>6</w:t>
+        </w:r>
+        <w:r>
+          <w:rPr>
+            <w:rFonts w:asciiTheme="minorHAnsi" w:eastAsiaTheme="minorEastAsia" w:hAnsiTheme="minorHAnsi" w:cstheme="minorBidi"/>
+            <w:sz w:val="22"/>
+            <w:szCs w:val="22"/>
+            <w:lang w:val="fr-CH" w:eastAsia="fr-CH"/>
+          </w:rPr>
+          <w:tab/>
+        </w:r>
+        <w:r>
+          <w:rPr>
+            <w:rStyle w:val="Lienhypertexte"/>
+          </w:rPr>
+          <w:t>Annexes</w:t>
+        </w:r>
+        <w:r>
+          <w:rPr>
+            <w:webHidden/>
+          </w:rPr>
+          <w:tab/>
+        </w:r>
+        <w:r>
+          <w:rPr>
+            <w:webHidden/>
+          </w:rPr>
+          <w:fldChar w:fldCharType="begin"/>
+        </w:r>
+        <w:r>
+          <w:rPr>
+            <w:webHidden/>
+          </w:rPr>
+          <w:instrText xml:space="preserve"> PAGEREF _Toc5558283 \h </w:instrText>
+        </w:r>
+        <w:r>
+          <w:rPr>
+            <w:webHidden/>
+          </w:rPr>
+        </w:r>
+        <w:r>
+          <w:rPr>
+            <w:webHidden/>
+          </w:rPr>
+          <w:fldChar w:fldCharType="separate"/>
+        </w:r>
+        <w:r>
+          <w:rPr>
+            <w:webHidden/>
+          </w:rPr>
+          <w:t>12</w:t>
         </w:r>
         <w:r>
           <w:rPr>
@@ -2577,14 +2761,14 @@
           <w:lang w:val="fr-CH" w:eastAsia="fr-CH"/>
         </w:rPr>
       </w:pPr>
-      <w:hyperlink w:anchor="_Toc5277873" w:history="1">
+      <w:hyperlink w:anchor="_Toc5558284" w:history="1">
         <w:r>
           <w:rPr>
             <w:rStyle w:val="Lienhypertexte"/>
             <w:iCs/>
             <w:noProof/>
           </w:rPr>
-          <w:t>4.1</w:t>
+          <w:t>6.1</w:t>
         </w:r>
         <w:r>
           <w:rPr>
@@ -2602,7 +2786,7 @@
             <w:iCs/>
             <w:noProof/>
           </w:rPr>
-          <w:t>Tests effectués</w:t>
+          <w:t>Sources – Bibliographie</w:t>
         </w:r>
         <w:r>
           <w:rPr>
@@ -2623,7 +2807,7 @@
             <w:noProof/>
             <w:webHidden/>
           </w:rPr>
-          <w:instrText xml:space="preserve"> PAGEREF _Toc5277873 \h </w:instrText>
+          <w:instrText xml:space="preserve"> PAGEREF _Toc5558284 \h </w:instrText>
         </w:r>
         <w:r>
           <w:rPr>
@@ -2643,7 +2827,7 @@
             <w:noProof/>
             <w:webHidden/>
           </w:rPr>
-          <w:t>11</w:t>
+          <w:t>12</w:t>
         </w:r>
         <w:r>
           <w:rPr>
@@ -2669,14 +2853,14 @@
           <w:lang w:val="fr-CH" w:eastAsia="fr-CH"/>
         </w:rPr>
       </w:pPr>
-      <w:hyperlink w:anchor="_Toc5277874" w:history="1">
+      <w:hyperlink w:anchor="_Toc5558285" w:history="1">
         <w:r>
           <w:rPr>
             <w:rStyle w:val="Lienhypertexte"/>
             <w:iCs/>
             <w:noProof/>
           </w:rPr>
-          <w:t>4.2</w:t>
+          <w:t>6.2</w:t>
         </w:r>
         <w:r>
           <w:rPr>
@@ -2694,7 +2878,7 @@
             <w:iCs/>
             <w:noProof/>
           </w:rPr>
-          <w:t>Erreurs restantes</w:t>
+          <w:t>Journal de bord du projet</w:t>
         </w:r>
         <w:r>
           <w:rPr>
@@ -2715,7 +2899,7 @@
             <w:noProof/>
             <w:webHidden/>
           </w:rPr>
-          <w:instrText xml:space="preserve"> PAGEREF _Toc5277874 \h </w:instrText>
+          <w:instrText xml:space="preserve"> PAGEREF _Toc5558285 \h </w:instrText>
         </w:r>
         <w:r>
           <w:rPr>
@@ -2735,7 +2919,7 @@
             <w:noProof/>
             <w:webHidden/>
           </w:rPr>
-          <w:t>11</w:t>
+          <w:t>12</w:t>
         </w:r>
         <w:r>
           <w:rPr>
@@ -2747,340 +2931,6 @@
       </w:hyperlink>
     </w:p>
     <w:p>
-      <w:pPr>
-        <w:pStyle w:val="TM1"/>
-        <w:rPr>
-          <w:rFonts w:asciiTheme="minorHAnsi" w:eastAsiaTheme="minorEastAsia" w:hAnsiTheme="minorHAnsi" w:cstheme="minorBidi"/>
-          <w:sz w:val="22"/>
-          <w:szCs w:val="22"/>
-          <w:lang w:val="fr-CH" w:eastAsia="fr-CH"/>
-        </w:rPr>
-      </w:pPr>
-      <w:hyperlink w:anchor="_Toc5277875" w:history="1">
-        <w:r>
-          <w:rPr>
-            <w:rStyle w:val="Lienhypertexte"/>
-          </w:rPr>
-          <w:t>5</w:t>
-        </w:r>
-        <w:r>
-          <w:rPr>
-            <w:rFonts w:asciiTheme="minorHAnsi" w:eastAsiaTheme="minorEastAsia" w:hAnsiTheme="minorHAnsi" w:cstheme="minorBidi"/>
-            <w:sz w:val="22"/>
-            <w:szCs w:val="22"/>
-            <w:lang w:val="fr-CH" w:eastAsia="fr-CH"/>
-          </w:rPr>
-          <w:tab/>
-        </w:r>
-        <w:r>
-          <w:rPr>
-            <w:rStyle w:val="Lienhypertexte"/>
-          </w:rPr>
-          <w:t>Conclusions</w:t>
-        </w:r>
-        <w:r>
-          <w:rPr>
-            <w:webHidden/>
-          </w:rPr>
-          <w:tab/>
-        </w:r>
-        <w:r>
-          <w:rPr>
-            <w:webHidden/>
-          </w:rPr>
-          <w:fldChar w:fldCharType="begin"/>
-        </w:r>
-        <w:r>
-          <w:rPr>
-            <w:webHidden/>
-          </w:rPr>
-          <w:instrText xml:space="preserve"> PAGEREF _Toc5277875 \h </w:instrText>
-        </w:r>
-        <w:r>
-          <w:rPr>
-            <w:webHidden/>
-          </w:rPr>
-        </w:r>
-        <w:r>
-          <w:rPr>
-            <w:webHidden/>
-          </w:rPr>
-          <w:fldChar w:fldCharType="separate"/>
-        </w:r>
-        <w:r>
-          <w:rPr>
-            <w:webHidden/>
-          </w:rPr>
-          <w:t>12</w:t>
-        </w:r>
-        <w:r>
-          <w:rPr>
-            <w:webHidden/>
-          </w:rPr>
-          <w:fldChar w:fldCharType="end"/>
-        </w:r>
-      </w:hyperlink>
-    </w:p>
-    <w:p>
-      <w:pPr>
-        <w:pStyle w:val="TM1"/>
-        <w:rPr>
-          <w:rFonts w:asciiTheme="minorHAnsi" w:eastAsiaTheme="minorEastAsia" w:hAnsiTheme="minorHAnsi" w:cstheme="minorBidi"/>
-          <w:sz w:val="22"/>
-          <w:szCs w:val="22"/>
-          <w:lang w:val="fr-CH" w:eastAsia="fr-CH"/>
-        </w:rPr>
-      </w:pPr>
-      <w:hyperlink w:anchor="_Toc5277876" w:history="1">
-        <w:r>
-          <w:rPr>
-            <w:rStyle w:val="Lienhypertexte"/>
-          </w:rPr>
-          <w:t>6</w:t>
-        </w:r>
-        <w:r>
-          <w:rPr>
-            <w:rFonts w:asciiTheme="minorHAnsi" w:eastAsiaTheme="minorEastAsia" w:hAnsiTheme="minorHAnsi" w:cstheme="minorBidi"/>
-            <w:sz w:val="22"/>
-            <w:szCs w:val="22"/>
-            <w:lang w:val="fr-CH" w:eastAsia="fr-CH"/>
-          </w:rPr>
-          <w:tab/>
-        </w:r>
-        <w:r>
-          <w:rPr>
-            <w:rStyle w:val="Lienhypertexte"/>
-          </w:rPr>
-          <w:t>Annexes</w:t>
-        </w:r>
-        <w:r>
-          <w:rPr>
-            <w:webHidden/>
-          </w:rPr>
-          <w:tab/>
-        </w:r>
-        <w:r>
-          <w:rPr>
-            <w:webHidden/>
-          </w:rPr>
-          <w:fldChar w:fldCharType="begin"/>
-        </w:r>
-        <w:r>
-          <w:rPr>
-            <w:webHidden/>
-          </w:rPr>
-          <w:instrText xml:space="preserve"> PAGEREF _Toc5277876 \h </w:instrText>
-        </w:r>
-        <w:r>
-          <w:rPr>
-            <w:webHidden/>
-          </w:rPr>
-        </w:r>
-        <w:r>
-          <w:rPr>
-            <w:webHidden/>
-          </w:rPr>
-          <w:fldChar w:fldCharType="separate"/>
-        </w:r>
-        <w:r>
-          <w:rPr>
-            <w:webHidden/>
-          </w:rPr>
-          <w:t>12</w:t>
-        </w:r>
-        <w:r>
-          <w:rPr>
-            <w:webHidden/>
-          </w:rPr>
-          <w:fldChar w:fldCharType="end"/>
-        </w:r>
-      </w:hyperlink>
-    </w:p>
-    <w:p>
-      <w:pPr>
-        <w:pStyle w:val="TM2"/>
-        <w:tabs>
-          <w:tab w:val="left" w:pos="800"/>
-          <w:tab w:val="right" w:leader="dot" w:pos="9060"/>
-        </w:tabs>
-        <w:rPr>
-          <w:rFonts w:asciiTheme="minorHAnsi" w:eastAsiaTheme="minorEastAsia" w:hAnsiTheme="minorHAnsi" w:cstheme="minorBidi"/>
-          <w:noProof/>
-          <w:sz w:val="22"/>
-          <w:szCs w:val="22"/>
-          <w:lang w:val="fr-CH" w:eastAsia="fr-CH"/>
-        </w:rPr>
-      </w:pPr>
-      <w:hyperlink w:anchor="_Toc5277877" w:history="1">
-        <w:r>
-          <w:rPr>
-            <w:rStyle w:val="Lienhypertexte"/>
-            <w:iCs/>
-            <w:noProof/>
-          </w:rPr>
-          <w:t>6.1</w:t>
-        </w:r>
-        <w:r>
-          <w:rPr>
-            <w:rFonts w:asciiTheme="minorHAnsi" w:eastAsiaTheme="minorEastAsia" w:hAnsiTheme="minorHAnsi" w:cstheme="minorBidi"/>
-            <w:noProof/>
-            <w:sz w:val="22"/>
-            <w:szCs w:val="22"/>
-            <w:lang w:val="fr-CH" w:eastAsia="fr-CH"/>
-          </w:rPr>
-          <w:tab/>
-        </w:r>
-        <w:r>
-          <w:rPr>
-            <w:rStyle w:val="Lienhypertexte"/>
-            <w:iCs/>
-            <w:noProof/>
-          </w:rPr>
-          <w:t>Sources – Bibliographie</w:t>
-        </w:r>
-        <w:r>
-          <w:rPr>
-            <w:noProof/>
-            <w:webHidden/>
-          </w:rPr>
-          <w:tab/>
-        </w:r>
-        <w:r>
-          <w:rPr>
-            <w:noProof/>
-            <w:webHidden/>
-          </w:rPr>
-          <w:fldChar w:fldCharType="begin"/>
-        </w:r>
-        <w:r>
-          <w:rPr>
-            <w:noProof/>
-            <w:webHidden/>
-          </w:rPr>
-          <w:instrText xml:space="preserve"> PAGEREF _Toc5277877 \h </w:instrText>
-        </w:r>
-        <w:r>
-          <w:rPr>
-            <w:noProof/>
-            <w:webHidden/>
-          </w:rPr>
-        </w:r>
-        <w:r>
-          <w:rPr>
-            <w:noProof/>
-            <w:webHidden/>
-          </w:rPr>
-          <w:fldChar w:fldCharType="separate"/>
-        </w:r>
-        <w:r>
-          <w:rPr>
-            <w:noProof/>
-            <w:webHidden/>
-          </w:rPr>
-          <w:t>12</w:t>
-        </w:r>
-        <w:r>
-          <w:rPr>
-            <w:noProof/>
-            <w:webHidden/>
-          </w:rPr>
-          <w:fldChar w:fldCharType="end"/>
-        </w:r>
-      </w:hyperlink>
-    </w:p>
-    <w:p>
-      <w:pPr>
-        <w:pStyle w:val="TM2"/>
-        <w:tabs>
-          <w:tab w:val="left" w:pos="800"/>
-          <w:tab w:val="right" w:leader="dot" w:pos="9060"/>
-        </w:tabs>
-        <w:rPr>
-          <w:rFonts w:asciiTheme="minorHAnsi" w:eastAsiaTheme="minorEastAsia" w:hAnsiTheme="minorHAnsi" w:cstheme="minorBidi"/>
-          <w:noProof/>
-          <w:sz w:val="22"/>
-          <w:szCs w:val="22"/>
-          <w:lang w:val="fr-CH" w:eastAsia="fr-CH"/>
-        </w:rPr>
-      </w:pPr>
-      <w:hyperlink w:anchor="_Toc5277878" w:history="1">
-        <w:r>
-          <w:rPr>
-            <w:rStyle w:val="Lienhypertexte"/>
-            <w:iCs/>
-            <w:noProof/>
-          </w:rPr>
-          <w:t>6.2</w:t>
-        </w:r>
-        <w:r>
-          <w:rPr>
-            <w:rFonts w:asciiTheme="minorHAnsi" w:eastAsiaTheme="minorEastAsia" w:hAnsiTheme="minorHAnsi" w:cstheme="minorBidi"/>
-            <w:noProof/>
-            <w:sz w:val="22"/>
-            <w:szCs w:val="22"/>
-            <w:lang w:val="fr-CH" w:eastAsia="fr-CH"/>
-          </w:rPr>
-          <w:tab/>
-        </w:r>
-        <w:r>
-          <w:rPr>
-            <w:rStyle w:val="Lienhypertexte"/>
-            <w:iCs/>
-            <w:noProof/>
-          </w:rPr>
-          <w:t>Journal de bord du projet</w:t>
-        </w:r>
-        <w:r>
-          <w:rPr>
-            <w:noProof/>
-            <w:webHidden/>
-          </w:rPr>
-          <w:tab/>
-        </w:r>
-        <w:r>
-          <w:rPr>
-            <w:noProof/>
-            <w:webHidden/>
-          </w:rPr>
-          <w:fldChar w:fldCharType="begin"/>
-        </w:r>
-        <w:r>
-          <w:rPr>
-            <w:noProof/>
-            <w:webHidden/>
-          </w:rPr>
-          <w:instrText xml:space="preserve"> PAGEREF _Toc5277878 \h </w:instrText>
-        </w:r>
-        <w:r>
-          <w:rPr>
-            <w:noProof/>
-            <w:webHidden/>
-          </w:rPr>
-        </w:r>
-        <w:r>
-          <w:rPr>
-            <w:noProof/>
-            <w:webHidden/>
-          </w:rPr>
-          <w:fldChar w:fldCharType="separate"/>
-        </w:r>
-        <w:r>
-          <w:rPr>
-            <w:noProof/>
-            <w:webHidden/>
-          </w:rPr>
-          <w:t>12</w:t>
-        </w:r>
-        <w:r>
-          <w:rPr>
-            <w:noProof/>
-            <w:webHidden/>
-          </w:rPr>
-          <w:fldChar w:fldCharType="end"/>
-        </w:r>
-      </w:hyperlink>
-    </w:p>
-    <w:p>
       <w:r>
         <w:fldChar w:fldCharType="end"/>
       </w:r>
@@ -3093,11 +2943,19 @@
         <w:rPr>
           <w:u w:val="single"/>
         </w:rPr>
-        <w:t>NOTE L’INTENTION DES UTILISATEURS DE CE CANEVAS</w:t>
+        <w:t xml:space="preserve">NOTE L’INTENTION DES UTILISATEURS DE CE </w:t>
+      </w:r>
+      <w:proofErr w:type="gramStart"/>
+      <w:r>
+        <w:rPr>
+          <w:u w:val="single"/>
+        </w:rPr>
+        <w:t>CANEVAS</w:t>
       </w:r>
       <w:r>
         <w:t>:</w:t>
       </w:r>
+      <w:proofErr w:type="gramEnd"/>
       <w:r>
         <w:br/>
         <w:t>Toutes les parties en italique bleu (comme celle-ci)</w:t>
@@ -3153,7 +3011,15 @@
         <w:pStyle w:val="Help"/>
       </w:pPr>
       <w:r>
-        <w:t xml:space="preserve">De plus, en fonction du type de projet,  il est tout à fait possible que certains chapitres ou paragraphes n’aient aucun sens. Dans ce cas il est recommandé de les retirer du document pour éviter de l’alourdir inutilement.  </w:t>
+        <w:t xml:space="preserve">De plus, en fonction du type de </w:t>
+      </w:r>
+      <w:proofErr w:type="gramStart"/>
+      <w:r>
+        <w:t>projet,  il</w:t>
+      </w:r>
+      <w:proofErr w:type="gramEnd"/>
+      <w:r>
+        <w:t xml:space="preserve"> est tout à fait possible que certains chapitres ou paragraphes n’aient aucun sens. Dans ce cas il est recommandé de les retirer du document pour éviter de l’alourdir inutilement.  </w:t>
       </w:r>
     </w:p>
     <w:p>
@@ -3180,12 +3046,12 @@
       <w:pPr>
         <w:pStyle w:val="Titre1"/>
       </w:pPr>
-      <w:bookmarkStart w:id="0" w:name="_Toc5277853"/>
+      <w:bookmarkStart w:id="1" w:name="_Toc5558262"/>
       <w:r>
         <w:lastRenderedPageBreak/>
         <w:t>Introduction</w:t>
       </w:r>
-      <w:bookmarkEnd w:id="0"/>
+      <w:bookmarkEnd w:id="1"/>
     </w:p>
     <w:p>
       <w:pPr>
@@ -3195,7 +3061,7 @@
           <w:iCs/>
         </w:rPr>
       </w:pPr>
-      <w:bookmarkStart w:id="1" w:name="_Toc5277854"/>
+      <w:bookmarkStart w:id="2" w:name="_Toc5558263"/>
       <w:r>
         <w:rPr>
           <w:i w:val="0"/>
@@ -3203,66 +3069,20 @@
         </w:rPr>
         <w:t>Cadre, description et motivation</w:t>
       </w:r>
-      <w:bookmarkEnd w:id="1"/>
+      <w:bookmarkEnd w:id="2"/>
     </w:p>
     <w:p>
       <w:r>
-        <w:t xml:space="preserve">On m’a demandé de faire une application dont on peut jouer à Bataille Navale. La Bataille Navale est un jeu qui consiste à faire couler tous les bateaux de l’adversaire pour gagner. Ce fut un grand défis pour moi car il y avait plusieurs </w:t>
-      </w:r>
-    </w:p>
-    <w:p>
-      <w:pPr>
-        <w:pStyle w:val="Help"/>
-      </w:pPr>
-      <w:r>
-        <w:t xml:space="preserve">Ce </w:t>
-      </w:r>
-      <w:r>
-        <w:t>chapitre</w:t>
-      </w:r>
-      <w:r>
-        <w:t xml:space="preserve"> </w:t>
-      </w:r>
-      <w:r>
-        <w:t>décri</w:t>
-      </w:r>
-      <w:r>
-        <w:t>t</w:t>
-      </w:r>
-      <w:r>
-        <w:t xml:space="preserve"> brièvement le projet,</w:t>
-      </w:r>
-      <w:r>
-        <w:t xml:space="preserve"> le cadre dans lequel il est réalisé,</w:t>
-      </w:r>
-      <w:r>
-        <w:t xml:space="preserve"> les raisons de ce choix et ce qu'il peut apporter à l'élève ou à l'école. </w:t>
-      </w:r>
-      <w:r>
-        <w:t>Il n'est pas nécessaire de rentrer dans les détails (ceux-ci seront abordés plus loin) mais cela doit être aussi clair et complet que possible</w:t>
-      </w:r>
-      <w:r>
-        <w:t xml:space="preserve">. </w:t>
-      </w:r>
-      <w:r>
-        <w:t>Ce chapitre contient également l'inventaire et la description des travaux qui auraient déjà été effectué</w:t>
-      </w:r>
-      <w:r>
-        <w:t>s</w:t>
-      </w:r>
-      <w:r>
-        <w:t xml:space="preserve"> pour ce projet.</w:t>
-      </w:r>
-    </w:p>
-    <w:p>
-      <w:pPr>
-        <w:pStyle w:val="Help"/>
-      </w:pPr>
-      <w:r>
-        <w:t xml:space="preserve">Ces éléments peuvent être repris </w:t>
-      </w:r>
-      <w:r>
-        <w:t>de la fiche signalétique</w:t>
+        <w:t xml:space="preserve">On m’a demandé de faire une application dont on peut jouer à Bataille Navale. La Bataille Navale est un jeu qui consiste à faire couler tous les bateaux de l’adversaire pour gagner. Ce fut </w:t>
+      </w:r>
+      <w:r>
+        <w:t>un grand défi</w:t>
+      </w:r>
+      <w:r>
+        <w:t xml:space="preserve"> pour moi car il y avait plusieurs </w:t>
+      </w:r>
+      <w:r>
+        <w:t>choses dont je ne savais pas comment faire, mais j’ai adoré bosser sur ce projet car j’ai appris beaucoup de nouvelles choses et ça m’a aussi mis en contact avec plusieurs personnes de la classe.</w:t>
       </w:r>
     </w:p>
     <w:p>
@@ -3273,7 +3093,7 @@
           <w:iCs/>
         </w:rPr>
       </w:pPr>
-      <w:bookmarkStart w:id="2" w:name="_Toc5277855"/>
+      <w:bookmarkStart w:id="3" w:name="_Toc5558264"/>
       <w:r>
         <w:rPr>
           <w:i w:val="0"/>
@@ -3281,311 +3101,64 @@
         </w:rPr>
         <w:t>Organisation</w:t>
       </w:r>
-      <w:bookmarkEnd w:id="2"/>
+      <w:bookmarkEnd w:id="3"/>
     </w:p>
     <w:p>
-      <w:r>
-        <w:t>Luís Pedro : Luis Pedro Fernandes Pinheiro, Luis-Pedro.Fernandes-  Pinheiro@cpnv.ch,</w:t>
-      </w:r>
+      <w:pPr>
+        <w:tabs>
+          <w:tab w:val="left" w:pos="1560"/>
+        </w:tabs>
+        <w:ind w:left="1560" w:hanging="1560"/>
+      </w:pPr>
+      <w:proofErr w:type="spellStart"/>
+      <w:r>
+        <w:t>Dévelopeur</w:t>
+      </w:r>
+      <w:proofErr w:type="spellEnd"/>
+      <w:r>
+        <w:t xml:space="preserve"> : </w:t>
+      </w:r>
+      <w:r>
+        <w:tab/>
+      </w:r>
+      <w:r>
+        <w:t xml:space="preserve">Luís Pedro : Luis Pedro Fernandes Pinheiro, </w:t>
+      </w:r>
+      <w:hyperlink r:id="rId11" w:history="1">
+        <w:r>
+          <w:rPr>
+            <w:rStyle w:val="Lienhypertexte"/>
+          </w:rPr>
+          <w:t>Luis-Pedro.Fernandes-Pinheiro@cpnv.ch</w:t>
+        </w:r>
+      </w:hyperlink>
     </w:p>
     <w:p>
       <w:pPr>
-        <w:pStyle w:val="Help"/>
-      </w:pPr>
-      <w:r>
-        <w:t>Organisation générale du projet</w:t>
-      </w:r>
+        <w:tabs>
+          <w:tab w:val="left" w:pos="1560"/>
+        </w:tabs>
+        <w:ind w:left="1560" w:hanging="1560"/>
+      </w:pPr>
+      <w:r>
+        <w:t xml:space="preserve">Chef de projet : Xavier Carrel, </w:t>
+      </w:r>
+      <w:hyperlink r:id="rId12" w:history="1">
+        <w:r>
+          <w:rPr>
+            <w:rStyle w:val="Lienhypertexte"/>
+          </w:rPr>
+          <w:t>xavier.carrel@cpnv.ch</w:t>
+        </w:r>
+      </w:hyperlink>
     </w:p>
     <w:p>
       <w:pPr>
-        <w:pStyle w:val="Help"/>
-      </w:pPr>
-      <w:r>
-        <w:t>Eleve 1 : Nom, prénom, e-mail et téléphone</w:t>
-      </w:r>
-    </w:p>
-    <w:p>
-      <w:pPr>
-        <w:pStyle w:val="Help"/>
-      </w:pPr>
-      <w:r>
-        <w:t>Eleve 2 : Nom, prénom, e-mail et téléphone</w:t>
-      </w:r>
-    </w:p>
-    <w:p>
-      <w:pPr>
-        <w:pStyle w:val="Help"/>
-      </w:pPr>
-      <w:r>
-        <w:t>Responsable de projet : Nom, prénom, e-mail et téléphone</w:t>
-      </w:r>
-      <w:r>
-        <w:t xml:space="preserve"> </w:t>
-      </w:r>
-    </w:p>
-    <w:p>
-      <w:pPr>
-        <w:pStyle w:val="Help"/>
-      </w:pPr>
-      <w:r>
-        <w:t>Expert 1 : Nom, prénom, e-mail et téléphone</w:t>
-      </w:r>
-    </w:p>
-    <w:p>
-      <w:pPr>
-        <w:pStyle w:val="Help"/>
-      </w:pPr>
-      <w:r>
-        <w:t>Expert 2 : Nom, prénom, e-mail et téléphone</w:t>
-      </w:r>
-    </w:p>
-    <w:p>
-      <w:pPr>
-        <w:pStyle w:val="Help"/>
-      </w:pPr>
-      <w:r>
-        <w:t xml:space="preserve">Ce chapitre peut également montrer la répartition </w:t>
-      </w:r>
-      <w:r>
-        <w:t xml:space="preserve">générale </w:t>
-      </w:r>
-      <w:r>
-        <w:t>du travail (sous-projets)</w:t>
-      </w:r>
-      <w:r>
-        <w:t xml:space="preserve">. </w:t>
-      </w:r>
-      <w:r>
-        <w:br/>
-        <w:t>Exemple :</w:t>
-      </w:r>
-    </w:p>
-    <w:p>
-      <w:pPr>
-        <w:pStyle w:val="Help"/>
-      </w:pPr>
-    </w:p>
-    <w:tbl>
-      <w:tblPr>
-        <w:tblW w:w="0" w:type="auto"/>
-        <w:tblBorders>
-          <w:top w:val="single" w:sz="4" w:space="0" w:color="auto"/>
-          <w:left w:val="single" w:sz="4" w:space="0" w:color="auto"/>
-          <w:bottom w:val="single" w:sz="4" w:space="0" w:color="auto"/>
-          <w:right w:val="single" w:sz="4" w:space="0" w:color="auto"/>
-          <w:insideH w:val="single" w:sz="4" w:space="0" w:color="auto"/>
-          <w:insideV w:val="single" w:sz="4" w:space="0" w:color="auto"/>
-        </w:tblBorders>
-        <w:tblLook w:val="01E0" w:firstRow="1" w:lastRow="1" w:firstColumn="1" w:lastColumn="1" w:noHBand="0" w:noVBand="0"/>
-      </w:tblPr>
-      <w:tblGrid>
-        <w:gridCol w:w="3036"/>
-        <w:gridCol w:w="3012"/>
-        <w:gridCol w:w="3012"/>
-      </w:tblGrid>
-      <w:tr>
-        <w:tc>
-          <w:tcPr>
-            <w:tcW w:w="3070" w:type="dxa"/>
-          </w:tcPr>
-          <w:p>
-            <w:pPr>
-              <w:pStyle w:val="Help"/>
-            </w:pPr>
-          </w:p>
-        </w:tc>
-        <w:tc>
-          <w:tcPr>
-            <w:tcW w:w="3070" w:type="dxa"/>
-          </w:tcPr>
-          <w:p>
-            <w:pPr>
-              <w:pStyle w:val="Help"/>
-            </w:pPr>
-            <w:r>
-              <w:t>Eleve 1</w:t>
-            </w:r>
-          </w:p>
-        </w:tc>
-        <w:tc>
-          <w:tcPr>
-            <w:tcW w:w="3070" w:type="dxa"/>
-          </w:tcPr>
-          <w:p>
-            <w:pPr>
-              <w:pStyle w:val="Help"/>
-            </w:pPr>
-            <w:r>
-              <w:t>Eleve 2</w:t>
-            </w:r>
-          </w:p>
-        </w:tc>
-      </w:tr>
-      <w:tr>
-        <w:tc>
-          <w:tcPr>
-            <w:tcW w:w="3070" w:type="dxa"/>
-          </w:tcPr>
-          <w:p>
-            <w:pPr>
-              <w:pStyle w:val="Help"/>
-            </w:pPr>
-            <w:r>
-              <w:t>Partie administration</w:t>
-            </w:r>
-          </w:p>
-        </w:tc>
-        <w:tc>
-          <w:tcPr>
-            <w:tcW w:w="3070" w:type="dxa"/>
-          </w:tcPr>
-          <w:p>
-            <w:pPr>
-              <w:pStyle w:val="Help"/>
-            </w:pPr>
-            <w:r>
-              <w:t>X</w:t>
-            </w:r>
-          </w:p>
-        </w:tc>
-        <w:tc>
-          <w:tcPr>
-            <w:tcW w:w="3070" w:type="dxa"/>
-          </w:tcPr>
-          <w:p>
-            <w:pPr>
-              <w:pStyle w:val="Help"/>
-            </w:pPr>
-          </w:p>
-        </w:tc>
-      </w:tr>
-      <w:tr>
-        <w:tc>
-          <w:tcPr>
-            <w:tcW w:w="3070" w:type="dxa"/>
-          </w:tcPr>
-          <w:p>
-            <w:pPr>
-              <w:pStyle w:val="Help"/>
-            </w:pPr>
-            <w:r>
-              <w:t>Partie client</w:t>
-            </w:r>
-          </w:p>
-        </w:tc>
-        <w:tc>
-          <w:tcPr>
-            <w:tcW w:w="3070" w:type="dxa"/>
-          </w:tcPr>
-          <w:p>
-            <w:pPr>
-              <w:pStyle w:val="Help"/>
-            </w:pPr>
-          </w:p>
-        </w:tc>
-        <w:tc>
-          <w:tcPr>
-            <w:tcW w:w="3070" w:type="dxa"/>
-          </w:tcPr>
-          <w:p>
-            <w:pPr>
-              <w:pStyle w:val="Help"/>
-            </w:pPr>
-            <w:r>
-              <w:t>X</w:t>
-            </w:r>
-          </w:p>
-        </w:tc>
-      </w:tr>
-      <w:tr>
-        <w:tc>
-          <w:tcPr>
-            <w:tcW w:w="3070" w:type="dxa"/>
-          </w:tcPr>
-          <w:p>
-            <w:pPr>
-              <w:pStyle w:val="Help"/>
-            </w:pPr>
-            <w:r>
-              <w:t>…</w:t>
-            </w:r>
-          </w:p>
-        </w:tc>
-        <w:tc>
-          <w:tcPr>
-            <w:tcW w:w="3070" w:type="dxa"/>
-          </w:tcPr>
-          <w:p>
-            <w:pPr>
-              <w:pStyle w:val="Help"/>
-            </w:pPr>
-          </w:p>
-        </w:tc>
-        <w:tc>
-          <w:tcPr>
-            <w:tcW w:w="3070" w:type="dxa"/>
-          </w:tcPr>
-          <w:p>
-            <w:pPr>
-              <w:pStyle w:val="Help"/>
-            </w:pPr>
-          </w:p>
-        </w:tc>
-      </w:tr>
-      <w:tr>
-        <w:tc>
-          <w:tcPr>
-            <w:tcW w:w="3070" w:type="dxa"/>
-          </w:tcPr>
-          <w:p>
-            <w:pPr>
-              <w:pStyle w:val="Help"/>
-            </w:pPr>
-            <w:r>
-              <w:t>Maintenance Planning</w:t>
-            </w:r>
-          </w:p>
-        </w:tc>
-        <w:tc>
-          <w:tcPr>
-            <w:tcW w:w="3070" w:type="dxa"/>
-          </w:tcPr>
-          <w:p>
-            <w:pPr>
-              <w:pStyle w:val="Help"/>
-            </w:pPr>
-          </w:p>
-        </w:tc>
-        <w:tc>
-          <w:tcPr>
-            <w:tcW w:w="3070" w:type="dxa"/>
-          </w:tcPr>
-          <w:p>
-            <w:pPr>
-              <w:pStyle w:val="Help"/>
-            </w:pPr>
-            <w:r>
-              <w:t>X</w:t>
-            </w:r>
-          </w:p>
-        </w:tc>
-      </w:tr>
-    </w:tbl>
-    <w:p>
-      <w:pPr>
-        <w:pStyle w:val="Help"/>
-      </w:pPr>
-    </w:p>
-    <w:p>
-      <w:pPr>
-        <w:pStyle w:val="Help"/>
-      </w:pPr>
-      <w:r>
-        <w:t xml:space="preserve">Ces éléments peuvent être repris </w:t>
-      </w:r>
-      <w:r>
-        <w:t>de la fiche signalétique</w:t>
-      </w:r>
+        <w:tabs>
+          <w:tab w:val="left" w:pos="1560"/>
+        </w:tabs>
+        <w:ind w:left="1560" w:hanging="1560"/>
+      </w:pPr>
     </w:p>
     <w:p>
       <w:pPr>
@@ -3595,7 +3168,7 @@
           <w:iCs/>
         </w:rPr>
       </w:pPr>
-      <w:bookmarkStart w:id="3" w:name="_Toc5277856"/>
+      <w:bookmarkStart w:id="4" w:name="_Toc5558265"/>
       <w:r>
         <w:rPr>
           <w:i w:val="0"/>
@@ -3603,80 +3176,21 @@
         </w:rPr>
         <w:t>Objectifs</w:t>
       </w:r>
-      <w:bookmarkEnd w:id="3"/>
+      <w:bookmarkEnd w:id="4"/>
     </w:p>
+    <w:p/>
     <w:p>
-      <w:pPr>
-        <w:pStyle w:val="Help"/>
-      </w:pPr>
-      <w:r>
-        <w:t xml:space="preserve">Ce chapitre énumère les objectifs </w:t>
-      </w:r>
-      <w:r>
-        <w:t>généraux du projet</w:t>
-      </w:r>
-      <w:r>
-        <w:t xml:space="preserve">. </w:t>
-      </w:r>
-      <w:r>
-        <w:t>A ce stade, c</w:t>
-      </w:r>
-      <w:r>
-        <w:t>es objectifs ne</w:t>
-      </w:r>
-      <w:r>
-        <w:t xml:space="preserve"> sont pas nécessairement SMART  I</w:t>
-      </w:r>
-      <w:r>
-        <w:t>l est par exemple acceptable d’avoir un objectif du genre « </w:t>
-      </w:r>
-      <w:r>
-        <w:t>L’application doit être très réactive » ; un tel objectif n’est pas mesurable mais il indique qu’une attention particulière doit être portée à la performance.</w:t>
-      </w:r>
-    </w:p>
-    <w:p>
-      <w:pPr>
-        <w:pStyle w:val="Help"/>
-      </w:pPr>
-      <w:r>
-        <w:t xml:space="preserve">Les objectifs pourront </w:t>
-      </w:r>
-      <w:r>
-        <w:t xml:space="preserve">éventuellement </w:t>
-      </w:r>
-      <w:r>
-        <w:t>être revus après l'analyse</w:t>
-      </w:r>
-    </w:p>
-    <w:p>
-      <w:pPr>
-        <w:pStyle w:val="Help"/>
-      </w:pPr>
-      <w:r>
-        <w:t xml:space="preserve">Ces éléments peuvent être repris </w:t>
-      </w:r>
-      <w:r>
-        <w:t xml:space="preserve">et complétés à partir </w:t>
-      </w:r>
-      <w:r>
-        <w:t>de la fiche signalétique</w:t>
-      </w:r>
-      <w:r>
-        <w:t xml:space="preserve"> </w:t>
-      </w:r>
-      <w:r>
-        <w:t>ou du cahier des charges.</w:t>
-      </w:r>
-    </w:p>
-    <w:p>
       <w:r>
         <w:t>L’application doit avoir une bonne mise en forme de façon à attirer l’attention de l’utilisateur. Elle doit être réactive et éviter aux maximum les crashs</w:t>
       </w:r>
-    </w:p>
-    <w:p>
-      <w:r>
-        <w:br w:type="page"/>
-      </w:r>
+      <w:r>
+        <w:t xml:space="preserve"> et les </w:t>
+      </w:r>
+      <w:proofErr w:type="spellStart"/>
+      <w:r>
+        <w:t>beugs</w:t>
+      </w:r>
+      <w:proofErr w:type="spellEnd"/>
     </w:p>
     <w:p>
       <w:pPr>
@@ -3686,13 +3200,12 @@
           <w:iCs/>
         </w:rPr>
       </w:pPr>
-      <w:bookmarkStart w:id="4" w:name="_Toc5277857"/>
+      <w:bookmarkStart w:id="5" w:name="_Toc5558266"/>
       <w:r>
         <w:rPr>
           <w:i w:val="0"/>
           <w:iCs/>
         </w:rPr>
-        <w:lastRenderedPageBreak/>
         <w:t>Planification</w:t>
       </w:r>
       <w:r>
@@ -3702,58 +3215,7 @@
         </w:rPr>
         <w:t xml:space="preserve"> initiale</w:t>
       </w:r>
-      <w:bookmarkEnd w:id="4"/>
-    </w:p>
-    <w:p>
-      <w:pPr>
-        <w:pStyle w:val="Help"/>
-      </w:pPr>
-      <w:r>
-        <w:t>P</w:t>
-      </w:r>
-      <w:r>
-        <w:t xml:space="preserve">lanification </w:t>
-      </w:r>
-      <w:r>
-        <w:t xml:space="preserve">très globale </w:t>
-      </w:r>
-      <w:r>
-        <w:t>du projet</w:t>
-      </w:r>
-      <w:r>
-        <w:t xml:space="preserve"> qui sera</w:t>
-      </w:r>
-      <w:r>
-        <w:t xml:space="preserve"> revue après l'</w:t>
-      </w:r>
-      <w:r>
-        <w:t>a</w:t>
-      </w:r>
-      <w:r>
-        <w:t xml:space="preserve">nalyse. </w:t>
-      </w:r>
-    </w:p>
-    <w:p>
-      <w:pPr>
-        <w:pStyle w:val="Help"/>
-      </w:pPr>
-      <w:r>
-        <w:t>Les dates de début, de fin et des étapes principales seront mises en évidence.</w:t>
-      </w:r>
-    </w:p>
-    <w:p>
-      <w:pPr>
-        <w:pStyle w:val="Help"/>
-      </w:pPr>
-      <w:r>
-        <w:t xml:space="preserve">Ces éléments peuvent être repris </w:t>
-      </w:r>
-      <w:r>
-        <w:t>de la fiche signalétique</w:t>
-      </w:r>
-      <w:r>
-        <w:t xml:space="preserve"> ou du cahier des charges</w:t>
-      </w:r>
+      <w:bookmarkEnd w:id="5"/>
     </w:p>
     <w:p>
       <w:pPr>
@@ -3765,10 +3227,10 @@
           <w:lang w:val="fr-CH" w:eastAsia="fr-CH"/>
         </w:rPr>
         <w:drawing>
-          <wp:inline distT="0" distB="0" distL="0" distR="0" wp14:anchorId="578C453D" wp14:editId="6682CD4B">
-            <wp:extent cx="5837529" cy="3162049"/>
-            <wp:effectExtent l="0" t="0" r="0" b="635"/>
-            <wp:docPr id="6" name="Image 6"/>
+          <wp:inline distT="0" distB="0" distL="0" distR="0" wp14:anchorId="2F04C874" wp14:editId="658AE4BA">
+            <wp:extent cx="5743575" cy="3228975"/>
+            <wp:effectExtent l="0" t="0" r="9525" b="9525"/>
+            <wp:docPr id="8" name="Image 8"/>
             <wp:cNvGraphicFramePr>
               <a:graphicFrameLocks xmlns:a="http://schemas.openxmlformats.org/drawingml/2006/main" noChangeAspect="1"/>
             </wp:cNvGraphicFramePr>
@@ -3776,23 +3238,36 @@
               <a:graphicData uri="http://schemas.openxmlformats.org/drawingml/2006/picture">
                 <pic:pic xmlns:pic="http://schemas.openxmlformats.org/drawingml/2006/picture">
                   <pic:nvPicPr>
-                    <pic:cNvPr id="1" name=""/>
-                    <pic:cNvPicPr/>
+                    <pic:cNvPr id="0" name="Picture 1"/>
+                    <pic:cNvPicPr>
+                      <a:picLocks noChangeAspect="1" noChangeArrowheads="1"/>
+                    </pic:cNvPicPr>
                   </pic:nvPicPr>
                   <pic:blipFill>
-                    <a:blip r:embed="rId11"/>
+                    <a:blip r:embed="rId13">
+                      <a:extLst>
+                        <a:ext uri="{28A0092B-C50C-407E-A947-70E740481C1C}">
+                          <a14:useLocalDpi xmlns:a14="http://schemas.microsoft.com/office/drawing/2010/main" val="0"/>
+                        </a:ext>
+                      </a:extLst>
+                    </a:blip>
+                    <a:srcRect/>
                     <a:stretch>
                       <a:fillRect/>
                     </a:stretch>
                   </pic:blipFill>
-                  <pic:spPr>
+                  <pic:spPr bwMode="auto">
                     <a:xfrm>
                       <a:off x="0" y="0"/>
-                      <a:ext cx="5859703" cy="3174060"/>
+                      <a:ext cx="5743575" cy="3228975"/>
                     </a:xfrm>
                     <a:prstGeom prst="rect">
                       <a:avLst/>
                     </a:prstGeom>
+                    <a:noFill/>
+                    <a:ln>
+                      <a:noFill/>
+                    </a:ln>
                   </pic:spPr>
                 </pic:pic>
               </a:graphicData>
@@ -3803,53 +3278,270 @@
     </w:p>
     <w:p>
       <w:pPr>
-        <w:pStyle w:val="Titre1"/>
-      </w:pPr>
-      <w:bookmarkStart w:id="5" w:name="_Toc5277858"/>
-      <w:r>
-        <w:t>Analyse</w:t>
-      </w:r>
-      <w:bookmarkEnd w:id="5"/>
+        <w:rPr>
+          <w:i/>
+          <w:iCs/>
+          <w:color w:val="548DD4"/>
+          <w:szCs w:val="14"/>
+        </w:rPr>
+      </w:pPr>
+      <w:r>
+        <w:br w:type="page"/>
+      </w:r>
     </w:p>
     <w:p>
       <w:pPr>
         <w:pStyle w:val="Help"/>
       </w:pPr>
-      <w:bookmarkStart w:id="6" w:name="_Toc25553307"/>
-      <w:bookmarkStart w:id="7" w:name="_Toc71691011"/>
-      <w:r>
-        <w:t xml:space="preserve">L’analyse </w:t>
-      </w:r>
-      <w:r>
-        <w:t>détaille ce qui va être fait</w:t>
-      </w:r>
-      <w:r>
-        <w:t>.</w:t>
-      </w:r>
-      <w:r>
-        <w:t xml:space="preserve"> A quoi va ressemble</w:t>
-      </w:r>
-      <w:r>
-        <w:t>r</w:t>
-      </w:r>
-      <w:r>
-        <w:t xml:space="preserve"> le produit fini. Comment il va fonctionner.</w:t>
-      </w:r>
     </w:p>
     <w:p>
       <w:pPr>
-        <w:pStyle w:val="Help"/>
-      </w:pPr>
-      <w:r>
-        <w:t>Elle</w:t>
-      </w:r>
-      <w:r>
-        <w:t xml:space="preserve"> doit faire l’objet d’une revue avec le client ; on s’assure que l’on a bien co</w:t>
-      </w:r>
-      <w:r>
-        <w:t>mpris ce qu’il attend du projet.</w:t>
-      </w:r>
+        <w:pStyle w:val="Titre1"/>
+      </w:pPr>
+      <w:bookmarkStart w:id="6" w:name="_Toc5558267"/>
+      <w:r>
+        <w:t>Analyse</w:t>
+      </w:r>
+      <w:bookmarkEnd w:id="6"/>
     </w:p>
+    <w:p>
+      <w:pPr>
+        <w:pStyle w:val="Titre2"/>
+      </w:pPr>
+      <w:bookmarkStart w:id="7" w:name="_Toc5558268"/>
+      <w:r>
+        <w:t>Maquettes</w:t>
+      </w:r>
+      <w:bookmarkEnd w:id="7"/>
+    </w:p>
+    <w:p>
+      <w:r>
+        <w:rPr>
+          <w:noProof/>
+        </w:rPr>
+        <w:drawing>
+          <wp:inline distT="0" distB="0" distL="0" distR="0" wp14:anchorId="1C75A491" wp14:editId="6836FEDA">
+            <wp:extent cx="5747385" cy="4073525"/>
+            <wp:effectExtent l="0" t="0" r="5715" b="3175"/>
+            <wp:docPr id="13" name="Image 13"/>
+            <wp:cNvGraphicFramePr>
+              <a:graphicFrameLocks xmlns:a="http://schemas.openxmlformats.org/drawingml/2006/main" noChangeAspect="1"/>
+            </wp:cNvGraphicFramePr>
+            <a:graphic xmlns:a="http://schemas.openxmlformats.org/drawingml/2006/main">
+              <a:graphicData uri="http://schemas.openxmlformats.org/drawingml/2006/picture">
+                <pic:pic xmlns:pic="http://schemas.openxmlformats.org/drawingml/2006/picture">
+                  <pic:nvPicPr>
+                    <pic:cNvPr id="0" name="Picture 6"/>
+                    <pic:cNvPicPr>
+                      <a:picLocks noChangeAspect="1" noChangeArrowheads="1"/>
+                    </pic:cNvPicPr>
+                  </pic:nvPicPr>
+                  <pic:blipFill>
+                    <a:blip r:embed="rId14">
+                      <a:extLst>
+                        <a:ext uri="{28A0092B-C50C-407E-A947-70E740481C1C}">
+                          <a14:useLocalDpi xmlns:a14="http://schemas.microsoft.com/office/drawing/2010/main" val="0"/>
+                        </a:ext>
+                      </a:extLst>
+                    </a:blip>
+                    <a:srcRect/>
+                    <a:stretch>
+                      <a:fillRect/>
+                    </a:stretch>
+                  </pic:blipFill>
+                  <pic:spPr bwMode="auto">
+                    <a:xfrm>
+                      <a:off x="0" y="0"/>
+                      <a:ext cx="5747385" cy="4073525"/>
+                    </a:xfrm>
+                    <a:prstGeom prst="rect">
+                      <a:avLst/>
+                    </a:prstGeom>
+                    <a:noFill/>
+                    <a:ln>
+                      <a:noFill/>
+                    </a:ln>
+                  </pic:spPr>
+                </pic:pic>
+              </a:graphicData>
+            </a:graphic>
+          </wp:inline>
+        </w:drawing>
+      </w:r>
+    </w:p>
+    <w:p>
+      <w:r>
+        <w:rPr>
+          <w:noProof/>
+        </w:rPr>
+        <w:lastRenderedPageBreak/>
+        <w:drawing>
+          <wp:inline distT="0" distB="0" distL="0" distR="0" wp14:anchorId="20DBE988" wp14:editId="2F9AD54F">
+            <wp:extent cx="5759450" cy="4168140"/>
+            <wp:effectExtent l="0" t="0" r="0" b="3810"/>
+            <wp:docPr id="14" name="Image 14"/>
+            <wp:cNvGraphicFramePr>
+              <a:graphicFrameLocks xmlns:a="http://schemas.openxmlformats.org/drawingml/2006/main" noChangeAspect="1"/>
+            </wp:cNvGraphicFramePr>
+            <a:graphic xmlns:a="http://schemas.openxmlformats.org/drawingml/2006/main">
+              <a:graphicData uri="http://schemas.openxmlformats.org/drawingml/2006/picture">
+                <pic:pic xmlns:pic="http://schemas.openxmlformats.org/drawingml/2006/picture">
+                  <pic:nvPicPr>
+                    <pic:cNvPr id="0" name="Picture 7"/>
+                    <pic:cNvPicPr>
+                      <a:picLocks noChangeAspect="1" noChangeArrowheads="1"/>
+                    </pic:cNvPicPr>
+                  </pic:nvPicPr>
+                  <pic:blipFill>
+                    <a:blip r:embed="rId15">
+                      <a:extLst>
+                        <a:ext uri="{28A0092B-C50C-407E-A947-70E740481C1C}">
+                          <a14:useLocalDpi xmlns:a14="http://schemas.microsoft.com/office/drawing/2010/main" val="0"/>
+                        </a:ext>
+                      </a:extLst>
+                    </a:blip>
+                    <a:srcRect/>
+                    <a:stretch>
+                      <a:fillRect/>
+                    </a:stretch>
+                  </pic:blipFill>
+                  <pic:spPr bwMode="auto">
+                    <a:xfrm>
+                      <a:off x="0" y="0"/>
+                      <a:ext cx="5759450" cy="4168140"/>
+                    </a:xfrm>
+                    <a:prstGeom prst="rect">
+                      <a:avLst/>
+                    </a:prstGeom>
+                    <a:noFill/>
+                    <a:ln>
+                      <a:noFill/>
+                    </a:ln>
+                  </pic:spPr>
+                </pic:pic>
+              </a:graphicData>
+            </a:graphic>
+          </wp:inline>
+        </w:drawing>
+      </w:r>
+    </w:p>
+    <w:p>
+      <w:r>
+        <w:rPr>
+          <w:noProof/>
+        </w:rPr>
+        <w:drawing>
+          <wp:inline distT="0" distB="0" distL="0" distR="0" wp14:anchorId="61F5F570" wp14:editId="33D5BD4E">
+            <wp:extent cx="5747385" cy="4025900"/>
+            <wp:effectExtent l="0" t="0" r="5715" b="0"/>
+            <wp:docPr id="15" name="Image 15"/>
+            <wp:cNvGraphicFramePr>
+              <a:graphicFrameLocks xmlns:a="http://schemas.openxmlformats.org/drawingml/2006/main" noChangeAspect="1"/>
+            </wp:cNvGraphicFramePr>
+            <a:graphic xmlns:a="http://schemas.openxmlformats.org/drawingml/2006/main">
+              <a:graphicData uri="http://schemas.openxmlformats.org/drawingml/2006/picture">
+                <pic:pic xmlns:pic="http://schemas.openxmlformats.org/drawingml/2006/picture">
+                  <pic:nvPicPr>
+                    <pic:cNvPr id="0" name="Picture 8"/>
+                    <pic:cNvPicPr>
+                      <a:picLocks noChangeAspect="1" noChangeArrowheads="1"/>
+                    </pic:cNvPicPr>
+                  </pic:nvPicPr>
+                  <pic:blipFill>
+                    <a:blip r:embed="rId16">
+                      <a:extLst>
+                        <a:ext uri="{28A0092B-C50C-407E-A947-70E740481C1C}">
+                          <a14:useLocalDpi xmlns:a14="http://schemas.microsoft.com/office/drawing/2010/main" val="0"/>
+                        </a:ext>
+                      </a:extLst>
+                    </a:blip>
+                    <a:srcRect/>
+                    <a:stretch>
+                      <a:fillRect/>
+                    </a:stretch>
+                  </pic:blipFill>
+                  <pic:spPr bwMode="auto">
+                    <a:xfrm>
+                      <a:off x="0" y="0"/>
+                      <a:ext cx="5747385" cy="4025900"/>
+                    </a:xfrm>
+                    <a:prstGeom prst="rect">
+                      <a:avLst/>
+                    </a:prstGeom>
+                    <a:noFill/>
+                    <a:ln>
+                      <a:noFill/>
+                    </a:ln>
+                  </pic:spPr>
+                </pic:pic>
+              </a:graphicData>
+            </a:graphic>
+          </wp:inline>
+        </w:drawing>
+      </w:r>
+    </w:p>
+    <w:p>
+      <w:r>
+        <w:rPr>
+          <w:noProof/>
+        </w:rPr>
+        <w:lastRenderedPageBreak/>
+        <w:drawing>
+          <wp:inline distT="0" distB="0" distL="0" distR="0" wp14:anchorId="29CC173A" wp14:editId="15A3E743">
+            <wp:extent cx="5759450" cy="4465320"/>
+            <wp:effectExtent l="0" t="0" r="0" b="0"/>
+            <wp:docPr id="16" name="Image 16"/>
+            <wp:cNvGraphicFramePr>
+              <a:graphicFrameLocks xmlns:a="http://schemas.openxmlformats.org/drawingml/2006/main" noChangeAspect="1"/>
+            </wp:cNvGraphicFramePr>
+            <a:graphic xmlns:a="http://schemas.openxmlformats.org/drawingml/2006/main">
+              <a:graphicData uri="http://schemas.openxmlformats.org/drawingml/2006/picture">
+                <pic:pic xmlns:pic="http://schemas.openxmlformats.org/drawingml/2006/picture">
+                  <pic:nvPicPr>
+                    <pic:cNvPr id="0" name="Picture 9"/>
+                    <pic:cNvPicPr>
+                      <a:picLocks noChangeAspect="1" noChangeArrowheads="1"/>
+                    </pic:cNvPicPr>
+                  </pic:nvPicPr>
+                  <pic:blipFill>
+                    <a:blip r:embed="rId17">
+                      <a:extLst>
+                        <a:ext uri="{28A0092B-C50C-407E-A947-70E740481C1C}">
+                          <a14:useLocalDpi xmlns:a14="http://schemas.microsoft.com/office/drawing/2010/main" val="0"/>
+                        </a:ext>
+                      </a:extLst>
+                    </a:blip>
+                    <a:srcRect/>
+                    <a:stretch>
+                      <a:fillRect/>
+                    </a:stretch>
+                  </pic:blipFill>
+                  <pic:spPr bwMode="auto">
+                    <a:xfrm>
+                      <a:off x="0" y="0"/>
+                      <a:ext cx="5759450" cy="4465320"/>
+                    </a:xfrm>
+                    <a:prstGeom prst="rect">
+                      <a:avLst/>
+                    </a:prstGeom>
+                    <a:noFill/>
+                    <a:ln>
+                      <a:noFill/>
+                    </a:ln>
+                  </pic:spPr>
+                </pic:pic>
+              </a:graphicData>
+            </a:graphic>
+          </wp:inline>
+        </w:drawing>
+      </w:r>
+    </w:p>
+    <w:p>
+      <w:r>
+        <w:br w:type="page"/>
+      </w:r>
+    </w:p>
+    <w:p/>
     <w:p>
       <w:pPr>
         <w:pStyle w:val="Titre2"/>
@@ -3858,9 +3550,7 @@
           <w:iCs/>
         </w:rPr>
       </w:pPr>
-      <w:bookmarkStart w:id="8" w:name="_Toc5277859"/>
-      <w:bookmarkEnd w:id="6"/>
-      <w:bookmarkEnd w:id="7"/>
+      <w:bookmarkStart w:id="8" w:name="_Toc5558269"/>
       <w:r>
         <w:rPr>
           <w:i w:val="0"/>
@@ -3872,40 +3562,36 @@
     </w:p>
     <w:p>
       <w:pPr>
-        <w:pStyle w:val="Help"/>
-      </w:pPr>
-      <w:r>
-        <w:t>Les maquettes référencées par les scénarios sont fournies dans un document séparé</w:t>
-      </w:r>
-    </w:p>
-    <w:p>
-      <w:pPr>
-        <w:rPr>
-          <w:color w:val="548DD4"/>
-          <w:szCs w:val="14"/>
-        </w:rPr>
-      </w:pPr>
-      <w:r>
-        <w:br w:type="page"/>
-      </w:r>
-    </w:p>
-    <w:p>
-      <w:pPr>
         <w:pStyle w:val="Titre3"/>
         <w:rPr>
           <w:lang w:val="en"/>
         </w:rPr>
       </w:pPr>
-      <w:bookmarkStart w:id="9" w:name="_Toc5277860"/>
-      <w:bookmarkStart w:id="10" w:name="_Toc71691012"/>
+      <w:bookmarkStart w:id="9" w:name="_Toc71691012"/>
+      <w:bookmarkStart w:id="10" w:name="_Toc5558270"/>
+      <w:proofErr w:type="spellStart"/>
       <w:r>
         <w:rPr>
           <w:lang w:val="en"/>
         </w:rPr>
-        <w:lastRenderedPageBreak/>
-        <w:t>Apprendre à jouer</w:t>
-      </w:r>
-      <w:bookmarkEnd w:id="9"/>
+        <w:t>Apprendre</w:t>
+      </w:r>
+      <w:proofErr w:type="spellEnd"/>
+      <w:r>
+        <w:rPr>
+          <w:lang w:val="en"/>
+        </w:rPr>
+        <w:t xml:space="preserve"> à </w:t>
+      </w:r>
+      <w:proofErr w:type="spellStart"/>
+      <w:r>
+        <w:rPr>
+          <w:lang w:val="en"/>
+        </w:rPr>
+        <w:t>jouer</w:t>
+      </w:r>
+      <w:bookmarkEnd w:id="10"/>
+      <w:proofErr w:type="spellEnd"/>
     </w:p>
     <w:p>
       <w:pPr>
@@ -4330,8 +4016,13 @@
             <w:pPr>
               <w:cnfStyle w:val="000000000000" w:firstRow="0" w:lastRow="0" w:firstColumn="0" w:lastColumn="0" w:oddVBand="0" w:evenVBand="0" w:oddHBand="0" w:evenHBand="0" w:firstRowFirstColumn="0" w:firstRowLastColumn="0" w:lastRowFirstColumn="0" w:lastRowLastColumn="0"/>
             </w:pPr>
-            <w:r>
-              <w:t xml:space="preserve">deuxième </w:t>
+            <w:proofErr w:type="gramStart"/>
+            <w:r>
+              <w:t>deuxième</w:t>
+            </w:r>
+            <w:proofErr w:type="gramEnd"/>
+            <w:r>
+              <w:t xml:space="preserve"> </w:t>
             </w:r>
           </w:p>
         </w:tc>
@@ -4344,13 +4035,19 @@
             <w:pPr>
               <w:cnfStyle w:val="000000000000" w:firstRow="0" w:lastRow="0" w:firstColumn="0" w:lastColumn="0" w:oddVBand="0" w:evenVBand="0" w:oddHBand="0" w:evenHBand="0" w:firstRowFirstColumn="0" w:firstRowLastColumn="0" w:lastRowFirstColumn="0" w:lastRowLastColumn="0"/>
             </w:pPr>
-            <w:r>
-              <w:t>Le menu principale s’affiche</w:t>
+            <w:proofErr w:type="gramStart"/>
+            <w:r>
+              <w:t>Le menu principale</w:t>
+            </w:r>
+            <w:proofErr w:type="gramEnd"/>
+            <w:r>
+              <w:t xml:space="preserve"> s’affiche</w:t>
             </w:r>
           </w:p>
         </w:tc>
       </w:tr>
     </w:tbl>
+    <w:p/>
     <w:p/>
     <w:p/>
     <w:tbl>
@@ -4740,28 +4437,11 @@
         </w:tc>
       </w:tr>
     </w:tbl>
+    <w:p/>
     <w:p>
-      <w:pPr>
-        <w:pStyle w:val="Titre4"/>
-        <w:ind w:left="0"/>
-      </w:pPr>
-    </w:p>
-    <w:p>
-      <w:pPr>
-        <w:rPr>
-          <w:kern w:val="28"/>
-          <w:u w:val="single"/>
-        </w:rPr>
-      </w:pPr>
       <w:r>
         <w:br w:type="page"/>
       </w:r>
-    </w:p>
-    <w:p>
-      <w:pPr>
-        <w:pStyle w:val="Titre4"/>
-        <w:ind w:left="0"/>
-      </w:pPr>
     </w:p>
     <w:p>
       <w:pPr>
@@ -4770,11 +4450,12 @@
           <w:lang w:val="en"/>
         </w:rPr>
       </w:pPr>
-      <w:bookmarkStart w:id="11" w:name="_Toc5277861"/>
+      <w:bookmarkStart w:id="11" w:name="_Toc5558271"/>
       <w:r>
         <w:rPr>
           <w:lang w:val="en"/>
         </w:rPr>
+        <w:lastRenderedPageBreak/>
         <w:t>Placer les bateaux</w:t>
       </w:r>
       <w:bookmarkEnd w:id="11"/>
@@ -5038,8 +4719,16 @@
               <w:rPr>
                 <w:b w:val="0"/>
               </w:rPr>
-              <w:t>Lancer le application</w:t>
-            </w:r>
+              <w:t xml:space="preserve">Lancer </w:t>
+            </w:r>
+            <w:proofErr w:type="gramStart"/>
+            <w:r>
+              <w:rPr>
+                <w:b w:val="0"/>
+              </w:rPr>
+              <w:t>le application</w:t>
+            </w:r>
+            <w:proofErr w:type="gramEnd"/>
           </w:p>
         </w:tc>
         <w:tc>
@@ -5133,19 +4822,7 @@
               <w:rPr>
                 <w:b w:val="0"/>
               </w:rPr>
-              <w:t xml:space="preserve">Introduire </w:t>
-            </w:r>
-            <w:r>
-              <w:rPr>
-                <w:b w:val="0"/>
-              </w:rPr>
-              <w:t>le chiffre 3</w:t>
-            </w:r>
-            <w:r>
-              <w:rPr>
-                <w:b w:val="0"/>
-              </w:rPr>
-              <w:t xml:space="preserve"> et appuyer sur Enter</w:t>
+              <w:t>Introduire le chiffre 3 et appuyer sur Enter</w:t>
             </w:r>
           </w:p>
         </w:tc>
@@ -5170,13 +4847,7 @@
               <w:cnfStyle w:val="000000100000" w:firstRow="0" w:lastRow="0" w:firstColumn="0" w:lastColumn="0" w:oddVBand="0" w:evenVBand="0" w:oddHBand="1" w:evenHBand="0" w:firstRowFirstColumn="0" w:firstRowLastColumn="0" w:lastRowFirstColumn="0" w:lastRowLastColumn="0"/>
             </w:pPr>
             <w:r>
-              <w:t>Le menu « </w:t>
-            </w:r>
-            <w:r>
-              <w:t xml:space="preserve">Paramètres </w:t>
-            </w:r>
-            <w:r>
-              <w:t>» s’affiche</w:t>
+              <w:t>Le menu « Paramètres » s’affiche</w:t>
             </w:r>
           </w:p>
         </w:tc>
@@ -5336,27 +5007,22 @@
     </w:p>
     <w:p>
       <w:pPr>
-        <w:pStyle w:val="Titre4"/>
-        <w:rPr>
-          <w:lang w:val="en"/>
-        </w:rPr>
-      </w:pPr>
-    </w:p>
-    <w:p>
-      <w:pPr>
         <w:pStyle w:val="Titre3"/>
         <w:rPr>
           <w:lang w:val="en"/>
         </w:rPr>
       </w:pPr>
-      <w:bookmarkStart w:id="12" w:name="_Toc5277862"/>
+      <w:bookmarkStart w:id="12" w:name="_Toc5558272"/>
+      <w:proofErr w:type="spellStart"/>
       <w:r>
         <w:rPr>
           <w:lang w:val="en"/>
         </w:rPr>
+        <w:lastRenderedPageBreak/>
         <w:t>Jouer</w:t>
       </w:r>
       <w:bookmarkEnd w:id="12"/>
+      <w:proofErr w:type="spellEnd"/>
     </w:p>
     <w:p>
       <w:pPr>
@@ -5642,7 +5308,15 @@
               <w:cnfStyle w:val="000000100000" w:firstRow="0" w:lastRow="0" w:firstColumn="0" w:lastColumn="0" w:oddVBand="0" w:evenVBand="0" w:oddHBand="1" w:evenHBand="0" w:firstRowFirstColumn="0" w:firstRowLastColumn="0" w:lastRowFirstColumn="0" w:lastRowLastColumn="0"/>
             </w:pPr>
             <w:r>
-              <w:t>L’application démarre et le menu principale s’affiche</w:t>
+              <w:t xml:space="preserve">L’application démarre et </w:t>
+            </w:r>
+            <w:proofErr w:type="gramStart"/>
+            <w:r>
+              <w:t>le menu principale</w:t>
+            </w:r>
+            <w:proofErr w:type="gramEnd"/>
+            <w:r>
+              <w:t xml:space="preserve"> s’affiche</w:t>
             </w:r>
           </w:p>
         </w:tc>
@@ -5939,8 +5613,13 @@
               <w:cnfStyle w:val="000000100000" w:firstRow="0" w:lastRow="0" w:firstColumn="0" w:lastColumn="0" w:oddVBand="0" w:evenVBand="0" w:oddHBand="1" w:evenHBand="0" w:firstRowFirstColumn="0" w:firstRowLastColumn="0" w:lastRowFirstColumn="0" w:lastRowLastColumn="0"/>
             </w:pPr>
             <w:r>
-              <w:t>Un rond s’affiche sur la case où il a tirer</w:t>
-            </w:r>
+              <w:t xml:space="preserve">Un rond s’affiche sur la case où il a </w:t>
+            </w:r>
+            <w:proofErr w:type="gramStart"/>
+            <w:r>
+              <w:t>tirer</w:t>
+            </w:r>
+            <w:proofErr w:type="gramEnd"/>
           </w:p>
         </w:tc>
       </w:tr>
@@ -5997,29 +5676,274 @@
     </w:tbl>
     <w:p>
       <w:pPr>
+        <w:pStyle w:val="Titre4"/>
         <w:rPr>
           <w:lang w:val="en"/>
         </w:rPr>
       </w:pPr>
     </w:p>
+    <w:p/>
+    <w:tbl>
+      <w:tblPr>
+        <w:tblStyle w:val="TableauGrille4-Accentuation1"/>
+        <w:tblW w:w="0" w:type="auto"/>
+        <w:tblLook w:val="04A0" w:firstRow="1" w:lastRow="0" w:firstColumn="1" w:lastColumn="0" w:noHBand="0" w:noVBand="1"/>
+      </w:tblPr>
+      <w:tblGrid>
+        <w:gridCol w:w="3020"/>
+        <w:gridCol w:w="3020"/>
+        <w:gridCol w:w="3020"/>
+      </w:tblGrid>
+      <w:tr>
+        <w:trPr>
+          <w:cnfStyle w:val="100000000000" w:firstRow="1" w:lastRow="0" w:firstColumn="0" w:lastColumn="0" w:oddVBand="0" w:evenVBand="0" w:oddHBand="0" w:evenHBand="0" w:firstRowFirstColumn="0" w:firstRowLastColumn="0" w:lastRowFirstColumn="0" w:lastRowLastColumn="0"/>
+          <w:trHeight w:val="633"/>
+        </w:trPr>
+        <w:tc>
+          <w:tcPr>
+            <w:cnfStyle w:val="001000000000" w:firstRow="0" w:lastRow="0" w:firstColumn="1" w:lastColumn="0" w:oddVBand="0" w:evenVBand="0" w:oddHBand="0" w:evenHBand="0" w:firstRowFirstColumn="0" w:firstRowLastColumn="0" w:lastRowFirstColumn="0" w:lastRowLastColumn="0"/>
+            <w:tcW w:w="3020" w:type="dxa"/>
+            <w:vAlign w:val="center"/>
+          </w:tcPr>
+          <w:p>
+            <w:pPr>
+              <w:rPr>
+                <w:color w:val="000000" w:themeColor="text1"/>
+                <w:sz w:val="22"/>
+              </w:rPr>
+            </w:pPr>
+            <w:r>
+              <w:rPr>
+                <w:color w:val="000000" w:themeColor="text1"/>
+                <w:sz w:val="22"/>
+              </w:rPr>
+              <w:t>Action</w:t>
+            </w:r>
+          </w:p>
+        </w:tc>
+        <w:tc>
+          <w:tcPr>
+            <w:tcW w:w="3021" w:type="dxa"/>
+            <w:vAlign w:val="center"/>
+          </w:tcPr>
+          <w:p>
+            <w:pPr>
+              <w:cnfStyle w:val="100000000000" w:firstRow="1" w:lastRow="0" w:firstColumn="0" w:lastColumn="0" w:oddVBand="0" w:evenVBand="0" w:oddHBand="0" w:evenHBand="0" w:firstRowFirstColumn="0" w:firstRowLastColumn="0" w:lastRowFirstColumn="0" w:lastRowLastColumn="0"/>
+              <w:rPr>
+                <w:color w:val="000000" w:themeColor="text1"/>
+                <w:sz w:val="22"/>
+              </w:rPr>
+            </w:pPr>
+            <w:r>
+              <w:rPr>
+                <w:color w:val="000000" w:themeColor="text1"/>
+                <w:sz w:val="22"/>
+              </w:rPr>
+              <w:t xml:space="preserve">Condition particulière </w:t>
+            </w:r>
+          </w:p>
+        </w:tc>
+        <w:tc>
+          <w:tcPr>
+            <w:tcW w:w="3021" w:type="dxa"/>
+            <w:vAlign w:val="center"/>
+          </w:tcPr>
+          <w:p>
+            <w:pPr>
+              <w:cnfStyle w:val="100000000000" w:firstRow="1" w:lastRow="0" w:firstColumn="0" w:lastColumn="0" w:oddVBand="0" w:evenVBand="0" w:oddHBand="0" w:evenHBand="0" w:firstRowFirstColumn="0" w:firstRowLastColumn="0" w:lastRowFirstColumn="0" w:lastRowLastColumn="0"/>
+              <w:rPr>
+                <w:color w:val="000000" w:themeColor="text1"/>
+                <w:sz w:val="22"/>
+              </w:rPr>
+            </w:pPr>
+            <w:r>
+              <w:rPr>
+                <w:color w:val="000000" w:themeColor="text1"/>
+                <w:sz w:val="22"/>
+              </w:rPr>
+              <w:t>Réaction</w:t>
+            </w:r>
+          </w:p>
+        </w:tc>
+      </w:tr>
+      <w:tr>
+        <w:trPr>
+          <w:cnfStyle w:val="000000100000" w:firstRow="0" w:lastRow="0" w:firstColumn="0" w:lastColumn="0" w:oddVBand="0" w:evenVBand="0" w:oddHBand="1" w:evenHBand="0" w:firstRowFirstColumn="0" w:firstRowLastColumn="0" w:lastRowFirstColumn="0" w:lastRowLastColumn="0"/>
+          <w:trHeight w:val="416"/>
+        </w:trPr>
+        <w:tc>
+          <w:tcPr>
+            <w:cnfStyle w:val="001000000000" w:firstRow="0" w:lastRow="0" w:firstColumn="1" w:lastColumn="0" w:oddVBand="0" w:evenVBand="0" w:oddHBand="0" w:evenHBand="0" w:firstRowFirstColumn="0" w:firstRowLastColumn="0" w:lastRowFirstColumn="0" w:lastRowLastColumn="0"/>
+            <w:tcW w:w="3020" w:type="dxa"/>
+            <w:vAlign w:val="center"/>
+          </w:tcPr>
+          <w:p>
+            <w:pPr>
+              <w:rPr>
+                <w:b w:val="0"/>
+              </w:rPr>
+            </w:pPr>
+            <w:r>
+              <w:rPr>
+                <w:b w:val="0"/>
+              </w:rPr>
+              <w:t>Démarrer l’application</w:t>
+            </w:r>
+          </w:p>
+        </w:tc>
+        <w:tc>
+          <w:tcPr>
+            <w:tcW w:w="3021" w:type="dxa"/>
+            <w:vAlign w:val="center"/>
+          </w:tcPr>
+          <w:p>
+            <w:pPr>
+              <w:cnfStyle w:val="000000100000" w:firstRow="0" w:lastRow="0" w:firstColumn="0" w:lastColumn="0" w:oddVBand="0" w:evenVBand="0" w:oddHBand="1" w:evenHBand="0" w:firstRowFirstColumn="0" w:firstRowLastColumn="0" w:lastRowFirstColumn="0" w:lastRowLastColumn="0"/>
+            </w:pPr>
+          </w:p>
+        </w:tc>
+        <w:tc>
+          <w:tcPr>
+            <w:tcW w:w="3021" w:type="dxa"/>
+            <w:vAlign w:val="center"/>
+          </w:tcPr>
+          <w:p>
+            <w:pPr>
+              <w:cnfStyle w:val="000000100000" w:firstRow="0" w:lastRow="0" w:firstColumn="0" w:lastColumn="0" w:oddVBand="0" w:evenVBand="0" w:oddHBand="1" w:evenHBand="0" w:firstRowFirstColumn="0" w:firstRowLastColumn="0" w:lastRowFirstColumn="0" w:lastRowLastColumn="0"/>
+            </w:pPr>
+            <w:r>
+              <w:t>L’interface de l’application apparait</w:t>
+            </w:r>
+          </w:p>
+        </w:tc>
+      </w:tr>
+      <w:tr>
+        <w:trPr>
+          <w:trHeight w:val="422"/>
+        </w:trPr>
+        <w:tc>
+          <w:tcPr>
+            <w:cnfStyle w:val="001000000000" w:firstRow="0" w:lastRow="0" w:firstColumn="1" w:lastColumn="0" w:oddVBand="0" w:evenVBand="0" w:oddHBand="0" w:evenHBand="0" w:firstRowFirstColumn="0" w:firstRowLastColumn="0" w:lastRowFirstColumn="0" w:lastRowLastColumn="0"/>
+            <w:tcW w:w="3020" w:type="dxa"/>
+            <w:vAlign w:val="center"/>
+          </w:tcPr>
+          <w:p>
+            <w:pPr>
+              <w:rPr>
+                <w:b w:val="0"/>
+              </w:rPr>
+            </w:pPr>
+            <w:r>
+              <w:rPr>
+                <w:b w:val="0"/>
+              </w:rPr>
+              <w:t>Introduire le chiffre 2 et appuyer sur Enter</w:t>
+            </w:r>
+          </w:p>
+        </w:tc>
+        <w:tc>
+          <w:tcPr>
+            <w:tcW w:w="3021" w:type="dxa"/>
+            <w:vAlign w:val="center"/>
+          </w:tcPr>
+          <w:p>
+            <w:pPr>
+              <w:cnfStyle w:val="000000000000" w:firstRow="0" w:lastRow="0" w:firstColumn="0" w:lastColumn="0" w:oddVBand="0" w:evenVBand="0" w:oddHBand="0" w:evenHBand="0" w:firstRowFirstColumn="0" w:firstRowLastColumn="0" w:lastRowFirstColumn="0" w:lastRowLastColumn="0"/>
+            </w:pPr>
+          </w:p>
+        </w:tc>
+        <w:tc>
+          <w:tcPr>
+            <w:tcW w:w="3021" w:type="dxa"/>
+            <w:vAlign w:val="center"/>
+          </w:tcPr>
+          <w:p>
+            <w:pPr>
+              <w:cnfStyle w:val="000000000000" w:firstRow="0" w:lastRow="0" w:firstColumn="0" w:lastColumn="0" w:oddVBand="0" w:evenVBand="0" w:oddHBand="0" w:evenHBand="0" w:firstRowFirstColumn="0" w:firstRowLastColumn="0" w:lastRowFirstColumn="0" w:lastRowLastColumn="0"/>
+            </w:pPr>
+            <w:r>
+              <w:t>Une fenêtre avec les instructions s’affiche</w:t>
+            </w:r>
+          </w:p>
+        </w:tc>
+      </w:tr>
+      <w:tr>
+        <w:trPr>
+          <w:cnfStyle w:val="000000100000" w:firstRow="0" w:lastRow="0" w:firstColumn="0" w:lastColumn="0" w:oddVBand="0" w:evenVBand="0" w:oddHBand="1" w:evenHBand="0" w:firstRowFirstColumn="0" w:firstRowLastColumn="0" w:lastRowFirstColumn="0" w:lastRowLastColumn="0"/>
+          <w:trHeight w:val="414"/>
+        </w:trPr>
+        <w:tc>
+          <w:tcPr>
+            <w:cnfStyle w:val="001000000000" w:firstRow="0" w:lastRow="0" w:firstColumn="1" w:lastColumn="0" w:oddVBand="0" w:evenVBand="0" w:oddHBand="0" w:evenHBand="0" w:firstRowFirstColumn="0" w:firstRowLastColumn="0" w:lastRowFirstColumn="0" w:lastRowLastColumn="0"/>
+            <w:tcW w:w="3020" w:type="dxa"/>
+            <w:vAlign w:val="center"/>
+          </w:tcPr>
+          <w:p>
+            <w:pPr>
+              <w:rPr>
+                <w:b w:val="0"/>
+              </w:rPr>
+            </w:pPr>
+            <w:r>
+              <w:rPr>
+                <w:b w:val="0"/>
+              </w:rPr>
+              <w:t>Introduire le chiffre 0 et appuyer sur Enter</w:t>
+            </w:r>
+          </w:p>
+        </w:tc>
+        <w:tc>
+          <w:tcPr>
+            <w:tcW w:w="3021" w:type="dxa"/>
+            <w:vAlign w:val="center"/>
+          </w:tcPr>
+          <w:p>
+            <w:pPr>
+              <w:cnfStyle w:val="000000100000" w:firstRow="0" w:lastRow="0" w:firstColumn="0" w:lastColumn="0" w:oddVBand="0" w:evenVBand="0" w:oddHBand="1" w:evenHBand="0" w:firstRowFirstColumn="0" w:firstRowLastColumn="0" w:lastRowFirstColumn="0" w:lastRowLastColumn="0"/>
+            </w:pPr>
+            <w:r>
+              <w:t>Avoir fini de lire</w:t>
+            </w:r>
+          </w:p>
+        </w:tc>
+        <w:tc>
+          <w:tcPr>
+            <w:tcW w:w="3021" w:type="dxa"/>
+            <w:vAlign w:val="center"/>
+          </w:tcPr>
+          <w:p>
+            <w:pPr>
+              <w:cnfStyle w:val="000000100000" w:firstRow="0" w:lastRow="0" w:firstColumn="0" w:lastColumn="0" w:oddVBand="0" w:evenVBand="0" w:oddHBand="1" w:evenHBand="0" w:firstRowFirstColumn="0" w:firstRowLastColumn="0" w:lastRowFirstColumn="0" w:lastRowLastColumn="0"/>
+            </w:pPr>
+            <w:r>
+              <w:t>La page se ferme et le menu principal est maintenant visible</w:t>
+            </w:r>
+          </w:p>
+        </w:tc>
+      </w:tr>
+    </w:tbl>
     <w:p>
       <w:pPr>
+        <w:pStyle w:val="Titre4"/>
+        <w:ind w:left="0"/>
+      </w:pPr>
+    </w:p>
+    <w:p>
+      <w:pPr>
         <w:rPr>
+          <w:i/>
           <w:kern w:val="28"/>
           <w:u w:val="single"/>
-          <w:lang w:val="en"/>
         </w:rPr>
       </w:pPr>
       <w:r>
-        <w:rPr>
-          <w:lang w:val="en"/>
-        </w:rPr>
         <w:br w:type="page"/>
       </w:r>
     </w:p>
     <w:p>
       <w:pPr>
         <w:pStyle w:val="Titre4"/>
+        <w:ind w:left="0"/>
         <w:rPr>
           <w:lang w:val="en"/>
         </w:rPr>
@@ -6033,15 +5957,81 @@
           <w:iCs/>
         </w:rPr>
       </w:pPr>
-      <w:bookmarkStart w:id="13" w:name="_Toc5277863"/>
+      <w:bookmarkStart w:id="13" w:name="_Toc5558273"/>
       <w:r>
         <w:rPr>
           <w:i w:val="0"/>
           <w:iCs/>
         </w:rPr>
-        <w:t>Maquettes</w:t>
-      </w:r>
+        <w:t>Stratégie de test</w:t>
+      </w:r>
+      <w:bookmarkEnd w:id="9"/>
       <w:bookmarkEnd w:id="13"/>
+    </w:p>
+    <w:p>
+      <w:r>
+        <w:t>Je préparerai</w:t>
+      </w:r>
+    </w:p>
+    <w:p>
+      <w:pPr>
+        <w:pStyle w:val="Paragraphedeliste"/>
+        <w:numPr>
+          <w:ilvl w:val="0"/>
+          <w:numId w:val="31"/>
+        </w:numPr>
+      </w:pPr>
+      <w:r>
+        <w:t>Les 5 grilles avec des placements de bateaux différents</w:t>
+      </w:r>
+    </w:p>
+    <w:p>
+      <w:pPr>
+        <w:pStyle w:val="Paragraphedeliste"/>
+        <w:numPr>
+          <w:ilvl w:val="0"/>
+          <w:numId w:val="31"/>
+        </w:numPr>
+      </w:pPr>
+      <w:r>
+        <w:t>Un ZIP contenant l’exécutable du jeu et celui-là sera publié sur un site internet</w:t>
+      </w:r>
+    </w:p>
+    <w:p/>
+    <w:p>
+      <w:r>
+        <w:t xml:space="preserve">Les tests se feront uniquement sur Windows 10. L’exécutable sera publié sur un site internet dont j’enverrai le lien par mail à mon chef de projet, Miguel Soares et </w:t>
+      </w:r>
+      <w:proofErr w:type="spellStart"/>
+      <w:r>
+        <w:t>Dmitri</w:t>
+      </w:r>
+      <w:proofErr w:type="spellEnd"/>
+      <w:r>
+        <w:t xml:space="preserve"> Meili pour que des tests puissent être fait par d’autres personnes.</w:t>
+      </w:r>
+      <w:r>
+        <w:t xml:space="preserve"> Je demanderai aux personnes externes d’effectuer ces tests à chaque nouvelle fonctionnalité.</w:t>
+      </w:r>
+    </w:p>
+    <w:p>
+      <w:pPr>
+        <w:pStyle w:val="Help"/>
+        <w:ind w:left="720"/>
+      </w:pPr>
+    </w:p>
+    <w:p>
+      <w:pPr>
+        <w:pStyle w:val="Titre1"/>
+        <w:tabs>
+          <w:tab w:val="num" w:pos="360"/>
+        </w:tabs>
+      </w:pPr>
+      <w:bookmarkStart w:id="14" w:name="_Toc5558274"/>
+      <w:r>
+        <w:t>Implémentation</w:t>
+      </w:r>
+      <w:bookmarkEnd w:id="14"/>
     </w:p>
     <w:p>
       <w:pPr>
@@ -6051,168 +6041,10 @@
           <w:iCs/>
         </w:rPr>
       </w:pPr>
-      <w:bookmarkStart w:id="14" w:name="_Toc5277864"/>
-      <w:r>
-        <w:rPr>
-          <w:i w:val="0"/>
-          <w:iCs/>
-        </w:rPr>
-        <w:t>Stratégie de test</w:t>
-      </w:r>
-      <w:bookmarkEnd w:id="10"/>
-      <w:bookmarkEnd w:id="14"/>
-    </w:p>
-    <w:p>
-      <w:r>
-        <w:t>Je préparerai</w:t>
-      </w:r>
-    </w:p>
-    <w:p>
-      <w:pPr>
-        <w:pStyle w:val="Paragraphedeliste"/>
-        <w:numPr>
-          <w:ilvl w:val="0"/>
-          <w:numId w:val="31"/>
-        </w:numPr>
-      </w:pPr>
-      <w:r>
-        <w:t>Les 5 grilles avec des placements de bateaux différents</w:t>
-      </w:r>
-    </w:p>
-    <w:p>
-      <w:pPr>
-        <w:pStyle w:val="Paragraphedeliste"/>
-        <w:numPr>
-          <w:ilvl w:val="0"/>
-          <w:numId w:val="31"/>
-        </w:numPr>
-      </w:pPr>
-      <w:r>
-        <w:t>Un ZIP contenant l’exécutable du jeu et celui-là sera publié sur un site internet</w:t>
-      </w:r>
-    </w:p>
-    <w:p/>
-    <w:p>
-      <w:r>
-        <w:t>Les tests se feront uniquement sur Windows 10. L’exécutable sera publié sur un site internet dont j’enverrai le lien par mail à mon chef de projet, Miguel Soares et Dmitri Meili pour que des tests puissent être fait par d’autres personnes.</w:t>
-      </w:r>
-      <w:r>
-        <w:t xml:space="preserve"> Je demanderai aux personnes externes d’effectuer ces tests à chaque nouvelle fonctionnalité.</w:t>
-      </w:r>
-    </w:p>
-    <w:p>
-      <w:pPr>
-        <w:pStyle w:val="Help"/>
-        <w:ind w:left="720"/>
-      </w:pPr>
-    </w:p>
-    <w:p>
-      <w:pPr>
-        <w:pStyle w:val="Titre1"/>
-        <w:tabs>
-          <w:tab w:val="num" w:pos="360"/>
-        </w:tabs>
-      </w:pPr>
-      <w:bookmarkStart w:id="15" w:name="_Toc5277865"/>
-      <w:r>
-        <w:t>Implémentation</w:t>
-      </w:r>
-      <w:bookmarkEnd w:id="15"/>
-    </w:p>
-    <w:p>
-      <w:pPr>
-        <w:pStyle w:val="Titre2"/>
-        <w:rPr>
-          <w:i w:val="0"/>
-          <w:iCs/>
-        </w:rPr>
-      </w:pPr>
-      <w:bookmarkStart w:id="16" w:name="_Toc5277866"/>
-      <w:bookmarkStart w:id="17" w:name="_Toc25553317"/>
-      <w:bookmarkStart w:id="18" w:name="_Toc71691022"/>
-      <w:bookmarkStart w:id="19" w:name="_Ref254352701"/>
-      <w:r>
-        <w:rPr>
-          <w:i w:val="0"/>
-          <w:iCs/>
-        </w:rPr>
-        <w:t>Modèle Logique de données</w:t>
-      </w:r>
-      <w:bookmarkEnd w:id="16"/>
-    </w:p>
-    <w:p>
-      <w:pPr>
-        <w:pStyle w:val="Help"/>
-      </w:pPr>
-      <w:r>
-        <w:t>Selon le type de projet :</w:t>
-      </w:r>
-    </w:p>
-    <w:p>
-      <w:pPr>
-        <w:pStyle w:val="Help"/>
-        <w:numPr>
-          <w:ilvl w:val="0"/>
-          <w:numId w:val="28"/>
-        </w:numPr>
-      </w:pPr>
-      <w:r>
-        <w:t>Modèle de base de données</w:t>
-      </w:r>
-    </w:p>
-    <w:p>
-      <w:pPr>
-        <w:pStyle w:val="Help"/>
-        <w:numPr>
-          <w:ilvl w:val="0"/>
-          <w:numId w:val="28"/>
-        </w:numPr>
-      </w:pPr>
-      <w:r>
-        <w:t>Diagramme de classe</w:t>
-      </w:r>
-    </w:p>
-    <w:p>
-      <w:pPr>
-        <w:pStyle w:val="Help"/>
-        <w:numPr>
-          <w:ilvl w:val="0"/>
-          <w:numId w:val="28"/>
-        </w:numPr>
-      </w:pPr>
-      <w:r>
-        <w:t>Topologie réseau</w:t>
-      </w:r>
-    </w:p>
-    <w:p>
-      <w:pPr>
-        <w:pStyle w:val="Help"/>
-        <w:numPr>
-          <w:ilvl w:val="0"/>
-          <w:numId w:val="28"/>
-        </w:numPr>
-      </w:pPr>
-      <w:r>
-        <w:t>…</w:t>
-      </w:r>
-    </w:p>
-    <w:p>
-      <w:pPr>
-        <w:pStyle w:val="Help"/>
-      </w:pPr>
-      <w:r>
-        <w:t>Cette section ne peut être supprimée qu’avec l’accord explicite du chef de proje</w:t>
-      </w:r>
-    </w:p>
-    <w:p>
-      <w:pPr>
-        <w:pStyle w:val="Titre2"/>
-        <w:rPr>
-          <w:i w:val="0"/>
-          <w:iCs/>
-        </w:rPr>
-      </w:pPr>
-      <w:bookmarkStart w:id="20" w:name="_Toc5277867"/>
+      <w:bookmarkStart w:id="15" w:name="_Toc25553317"/>
+      <w:bookmarkStart w:id="16" w:name="_Toc71691022"/>
+      <w:bookmarkStart w:id="17" w:name="_Ref254352701"/>
+      <w:bookmarkStart w:id="18" w:name="_Toc5558275"/>
       <w:r>
         <w:rPr>
           <w:i w:val="0"/>
@@ -6220,7 +6052,7 @@
         </w:rPr>
         <w:t>Points techniques spécifiques</w:t>
       </w:r>
-      <w:bookmarkEnd w:id="20"/>
+      <w:bookmarkEnd w:id="18"/>
     </w:p>
     <w:p>
       <w:pPr>
@@ -6363,7 +6195,15 @@
         <w:t xml:space="preserve">NOTE : </w:t>
       </w:r>
       <w:r>
-        <w:t>Evitez d’inclure les listings des sources</w:t>
+        <w:t xml:space="preserve">Evitez d’inclure les </w:t>
+      </w:r>
+      <w:proofErr w:type="gramStart"/>
+      <w:r>
+        <w:t>listings</w:t>
+      </w:r>
+      <w:proofErr w:type="gramEnd"/>
+      <w:r>
+        <w:t xml:space="preserve"> des sources</w:t>
       </w:r>
       <w:r>
         <w:t>, à moins que vous ne désiriez en expliquer une partie vous paraissant</w:t>
@@ -6379,82 +6219,71 @@
       <w:pPr>
         <w:pStyle w:val="Titre3"/>
       </w:pPr>
-      <w:bookmarkStart w:id="21" w:name="_Toc5277868"/>
-      <w:r>
-        <w:t>Point 1</w:t>
-      </w:r>
-      <w:bookmarkEnd w:id="21"/>
+      <w:bookmarkStart w:id="19" w:name="_Toc5558276"/>
+      <w:r>
+        <w:t>Fonction « Coulé »</w:t>
+      </w:r>
+      <w:bookmarkEnd w:id="19"/>
     </w:p>
     <w:p>
       <w:pPr>
-        <w:pStyle w:val="Titre3"/>
-      </w:pPr>
-      <w:bookmarkStart w:id="22" w:name="_Toc5277869"/>
-      <w:r>
-        <w:t>Point 2</w:t>
-      </w:r>
-      <w:bookmarkEnd w:id="22"/>
+        <w:ind w:left="708"/>
+      </w:pPr>
+      <w:r>
+        <w:t xml:space="preserve">Pour ma fonction « coulé », j’ai créé une variable de tableau à une dimension pour détecter quand le bateau est coulé. Si on tire sur un bateau, la case où se trouve le bateau augmente de 10 et la variable </w:t>
+      </w:r>
+      <w:r>
+        <w:t>ajoute 1 selon la taille du bateau. Par exemple : Si on tire sur un bateau de 2 cases, la variable deviendra alors « 0,0,1,0,0 ». Quand elle sera égale à « 0,0,2,0,0 » le coulé s’affichera.</w:t>
+      </w:r>
     </w:p>
     <w:p>
       <w:pPr>
         <w:pStyle w:val="Titre3"/>
       </w:pPr>
-      <w:bookmarkStart w:id="23" w:name="_Toc5277870"/>
-      <w:r>
-        <w:t>Point …</w:t>
-      </w:r>
-      <w:bookmarkEnd w:id="23"/>
-    </w:p>
-    <w:bookmarkEnd w:id="17"/>
-    <w:bookmarkEnd w:id="18"/>
-    <w:bookmarkEnd w:id="19"/>
-    <w:p>
-      <w:pPr>
-        <w:pStyle w:val="Help"/>
-        <w:rPr>
-          <w:b/>
-          <w:u w:val="single"/>
-        </w:rPr>
-      </w:pPr>
+      <w:bookmarkStart w:id="20" w:name="_Toc5558277"/>
+      <w:r>
+        <w:t>Fonction « </w:t>
+      </w:r>
+      <w:proofErr w:type="spellStart"/>
+      <w:r>
+        <w:t>randomname</w:t>
+      </w:r>
+      <w:proofErr w:type="spellEnd"/>
+      <w:r>
+        <w:t> »</w:t>
+      </w:r>
+      <w:bookmarkEnd w:id="20"/>
     </w:p>
     <w:p>
       <w:pPr>
-        <w:pStyle w:val="Help"/>
-        <w:rPr>
-          <w:b/>
-        </w:rPr>
-      </w:pPr>
-      <w:r>
-        <w:rPr>
-          <w:b/>
-          <w:u w:val="single"/>
-        </w:rPr>
-        <w:t>Attention</w:t>
-      </w:r>
-      <w:r>
-        <w:rPr>
-          <w:b/>
-          <w:u w:val="single"/>
-        </w:rPr>
-        <w:t xml:space="preserve"> </w:t>
-      </w:r>
-      <w:r>
-        <w:rPr>
-          <w:b/>
-        </w:rPr>
-        <w:t xml:space="preserve">: </w:t>
-      </w:r>
-      <w:r>
-        <w:rPr>
-          <w:b/>
-        </w:rPr>
-        <w:t xml:space="preserve">Tout ce qui précède </w:t>
-      </w:r>
-      <w:r>
-        <w:rPr>
-          <w:b/>
-        </w:rPr>
-        <w:t>doit permettre à une autre personne de maintenir et modifier votre projet sans votre aide !</w:t>
+        <w:ind w:left="576"/>
+      </w:pPr>
+      <w:r>
+        <w:t xml:space="preserve">Pour ma fonction « </w:t>
+      </w:r>
+      <w:proofErr w:type="spellStart"/>
+      <w:r>
+        <w:t>randomname</w:t>
+      </w:r>
+      <w:proofErr w:type="spellEnd"/>
+      <w:r>
+        <w:t xml:space="preserve"> », j’ai utilisé une condition : Si le choix de l’utilisateur est égal à zéro, son choix devient alors un numéro au sort modulo au nombre de grilles qu’on a. Ensuite on a </w:t>
+      </w:r>
+      <w:proofErr w:type="spellStart"/>
+      <w:r>
+        <w:t>utilé</w:t>
+      </w:r>
+      <w:proofErr w:type="spellEnd"/>
+      <w:r>
+        <w:t xml:space="preserve"> un « </w:t>
+      </w:r>
+      <w:proofErr w:type="spellStart"/>
+      <w:r>
+        <w:t>sprintf</w:t>
+      </w:r>
+      <w:proofErr w:type="spellEnd"/>
+      <w:r>
+        <w:t> » qui cherche les grilles qu’on possède et en choisit une pour la partie.  </w:t>
       </w:r>
     </w:p>
     <w:p>
@@ -6465,7 +6294,10 @@
           <w:iCs/>
         </w:rPr>
       </w:pPr>
-      <w:bookmarkStart w:id="24" w:name="_Toc5277871"/>
+      <w:bookmarkStart w:id="21" w:name="_Toc5558278"/>
+      <w:bookmarkEnd w:id="15"/>
+      <w:bookmarkEnd w:id="16"/>
+      <w:bookmarkEnd w:id="17"/>
       <w:r>
         <w:rPr>
           <w:i w:val="0"/>
@@ -6473,14 +6305,11 @@
         </w:rPr>
         <w:t>Livraisons</w:t>
       </w:r>
-      <w:bookmarkEnd w:id="24"/>
+      <w:bookmarkEnd w:id="21"/>
     </w:p>
     <w:p>
-      <w:pPr>
-        <w:pStyle w:val="Help"/>
-      </w:pPr>
-      <w:r>
-        <w:t>Identification, date et raison de chaque livraison formelle effectuée au cours du projet.</w:t>
+      <w:r>
+        <w:t>https://github.com/luispedropinheiro/BN-LPO-BatailleNavale/releases</w:t>
       </w:r>
     </w:p>
     <w:p>
@@ -6491,7 +6320,6 @@
         </w:rPr>
       </w:pPr>
       <w:r>
-        <w:lastRenderedPageBreak/>
         <w:br w:type="page"/>
       </w:r>
     </w:p>
@@ -6499,15 +6327,41 @@
       <w:pPr>
         <w:pStyle w:val="Titre1"/>
       </w:pPr>
-      <w:bookmarkStart w:id="25" w:name="_Toc5277872"/>
-      <w:bookmarkStart w:id="26" w:name="_Toc25553321"/>
-      <w:bookmarkStart w:id="27" w:name="_Toc71691025"/>
+      <w:bookmarkStart w:id="22" w:name="_Toc25553321"/>
+      <w:bookmarkStart w:id="23" w:name="_Toc71691025"/>
+      <w:bookmarkStart w:id="24" w:name="_Toc5558279"/>
       <w:r>
         <w:lastRenderedPageBreak/>
         <w:t>Tests</w:t>
       </w:r>
+      <w:bookmarkEnd w:id="24"/>
+    </w:p>
+    <w:p>
+      <w:pPr>
+        <w:pStyle w:val="Titre2"/>
+        <w:rPr>
+          <w:i w:val="0"/>
+          <w:iCs/>
+        </w:rPr>
+      </w:pPr>
+      <w:bookmarkStart w:id="25" w:name="_Toc5558280"/>
+      <w:r>
+        <w:rPr>
+          <w:i w:val="0"/>
+          <w:iCs/>
+        </w:rPr>
+        <w:t>T</w:t>
+      </w:r>
+      <w:r>
+        <w:rPr>
+          <w:i w:val="0"/>
+          <w:iCs/>
+        </w:rPr>
+        <w:t>ests effectués</w:t>
+      </w:r>
       <w:bookmarkEnd w:id="25"/>
     </w:p>
+    <w:p/>
     <w:tbl>
       <w:tblPr>
         <w:tblStyle w:val="Grilledutableau"/>
@@ -6662,8 +6516,13 @@
             <w:pPr>
               <w:jc w:val="center"/>
             </w:pPr>
-            <w:r>
-              <w:t>Dév.</w:t>
+            <w:proofErr w:type="spellStart"/>
+            <w:r>
+              <w:t>Dév</w:t>
+            </w:r>
+            <w:proofErr w:type="spellEnd"/>
+            <w:r>
+              <w:t>.</w:t>
             </w:r>
           </w:p>
           <w:p>
@@ -6707,8 +6566,13 @@
             <w:pPr>
               <w:jc w:val="center"/>
             </w:pPr>
-            <w:r>
-              <w:t>Dév.</w:t>
+            <w:proofErr w:type="spellStart"/>
+            <w:r>
+              <w:t>Dév</w:t>
+            </w:r>
+            <w:proofErr w:type="spellEnd"/>
+            <w:r>
+              <w:t>.</w:t>
             </w:r>
           </w:p>
           <w:p>
@@ -6724,15 +6588,7 @@
               <w:jc w:val="center"/>
             </w:pPr>
             <w:r>
-              <w:t>(</w:t>
-            </w:r>
-            <w:r>
-              <w:t>05.04.2019</w:t>
-            </w:r>
-            <w:bookmarkStart w:id="28" w:name="_GoBack"/>
-            <w:bookmarkEnd w:id="28"/>
-            <w:r>
-              <w:t>)</w:t>
+              <w:t>(05.04.2019)</w:t>
             </w:r>
           </w:p>
         </w:tc>
@@ -7276,7 +7132,15 @@
               <w:jc w:val="center"/>
             </w:pPr>
             <w:r>
-              <w:t>V2. Affichage «touché», «à l’eau» et «coulé»  par des caractères</w:t>
+              <w:t>V2. Affichage</w:t>
+            </w:r>
+            <w:proofErr w:type="gramStart"/>
+            <w:r>
+              <w:t xml:space="preserve"> «touché</w:t>
+            </w:r>
+            <w:proofErr w:type="gramEnd"/>
+            <w:r>
+              <w:t>», «à l’eau» et «coulé»  par des caractères</w:t>
             </w:r>
           </w:p>
         </w:tc>
@@ -7430,58 +7294,136 @@
     </w:tbl>
     <w:p>
       <w:pPr>
-        <w:rPr>
-          <w:kern w:val="28"/>
-          <w:sz w:val="28"/>
-          <w:u w:val="single"/>
-        </w:rPr>
-      </w:pPr>
-      <w:r>
-        <w:br w:type="page"/>
-      </w:r>
-    </w:p>
-    <w:p>
-      <w:pPr>
         <w:pStyle w:val="Titre2"/>
         <w:rPr>
           <w:i w:val="0"/>
           <w:iCs/>
         </w:rPr>
       </w:pPr>
-      <w:bookmarkStart w:id="29" w:name="_Toc5277873"/>
+      <w:bookmarkStart w:id="26" w:name="_Toc25553322"/>
+      <w:bookmarkStart w:id="27" w:name="_Toc71691026"/>
+      <w:bookmarkStart w:id="28" w:name="_Toc5558281"/>
+      <w:bookmarkEnd w:id="22"/>
+      <w:bookmarkEnd w:id="23"/>
       <w:r>
         <w:rPr>
           <w:i w:val="0"/>
           <w:iCs/>
         </w:rPr>
-        <w:lastRenderedPageBreak/>
-        <w:t>T</w:t>
-      </w:r>
+        <w:t xml:space="preserve">Erreurs </w:t>
+      </w:r>
+      <w:bookmarkEnd w:id="26"/>
       <w:r>
         <w:rPr>
           <w:i w:val="0"/>
           <w:iCs/>
         </w:rPr>
-        <w:t>est</w:t>
-      </w:r>
-      <w:bookmarkEnd w:id="26"/>
+        <w:t>restantes</w:t>
+      </w:r>
+      <w:bookmarkEnd w:id="27"/>
+      <w:bookmarkEnd w:id="28"/>
       <w:r>
         <w:rPr>
           <w:i w:val="0"/>
           <w:iCs/>
         </w:rPr>
-        <w:t>s effectués</w:t>
-      </w:r>
-      <w:bookmarkEnd w:id="27"/>
-      <w:bookmarkEnd w:id="29"/>
+        <w:t xml:space="preserve">  </w:t>
+      </w:r>
     </w:p>
     <w:p>
-      <w:pPr>
-        <w:pStyle w:val="Help"/>
-      </w:pPr>
-      <w:r>
-        <w:t>Tableau de résultat des tests, tels que décrit dans le support de cours ICT-431</w:t>
-      </w:r>
+      <w:r>
+        <w:t>L’option « </w:t>
+      </w:r>
+      <w:proofErr w:type="spellStart"/>
+      <w:r>
+        <w:t>Random</w:t>
+      </w:r>
+      <w:proofErr w:type="spellEnd"/>
+      <w:r>
+        <w:t> » quand on veut jouer tombe toujours sur la première grille.</w:t>
+      </w:r>
+    </w:p>
+    <w:p>
+      <w:pPr>
+        <w:rPr>
+          <w:color w:val="548DD4"/>
+          <w:szCs w:val="14"/>
+        </w:rPr>
+      </w:pPr>
+      <w:r>
+        <w:t>Si on gagne une partie en choisissant l’option « </w:t>
+      </w:r>
+      <w:proofErr w:type="spellStart"/>
+      <w:r>
+        <w:t>Random</w:t>
+      </w:r>
+      <w:proofErr w:type="spellEnd"/>
+      <w:r>
+        <w:t> » et qu’on refait une partie tout de suite en choisissant « </w:t>
+      </w:r>
+      <w:proofErr w:type="spellStart"/>
+      <w:r>
+        <w:t>Random</w:t>
+      </w:r>
+      <w:proofErr w:type="spellEnd"/>
+      <w:r>
+        <w:t> </w:t>
+      </w:r>
+      <w:proofErr w:type="gramStart"/>
+      <w:r>
+        <w:t>» ,</w:t>
+      </w:r>
+      <w:proofErr w:type="gramEnd"/>
+      <w:r>
+        <w:t xml:space="preserve"> il s’affichera toujours « Victoire » </w:t>
+      </w:r>
+      <w:r>
+        <w:br w:type="page"/>
+      </w:r>
+    </w:p>
+    <w:p>
+      <w:pPr>
+        <w:pStyle w:val="Titre1"/>
+        <w:tabs>
+          <w:tab w:val="num" w:pos="360"/>
+        </w:tabs>
+      </w:pPr>
+      <w:bookmarkStart w:id="29" w:name="_Toc25553328"/>
+      <w:bookmarkStart w:id="30" w:name="_Toc71703263"/>
+      <w:bookmarkStart w:id="31" w:name="_Toc5558282"/>
+      <w:r>
+        <w:lastRenderedPageBreak/>
+        <w:t>C</w:t>
+      </w:r>
+      <w:bookmarkEnd w:id="29"/>
+      <w:bookmarkEnd w:id="30"/>
+      <w:r>
+        <w:t>onclusions</w:t>
+      </w:r>
+      <w:bookmarkEnd w:id="31"/>
+    </w:p>
+    <w:p>
+      <w:r>
+        <w:t xml:space="preserve">Je n’ai pas réussi à intégrer la fonction de modifier une grille directement depuis l’application, car mes compétences ne sont pas encore très développées </w:t>
+      </w:r>
+    </w:p>
+    <w:p>
+      <w:pPr>
+        <w:pStyle w:val="Titre1"/>
+        <w:tabs>
+          <w:tab w:val="num" w:pos="360"/>
+        </w:tabs>
+      </w:pPr>
+      <w:bookmarkStart w:id="32" w:name="_Toc71703264"/>
+      <w:bookmarkStart w:id="33" w:name="_Toc5558283"/>
+      <w:r>
+        <w:t>A</w:t>
+      </w:r>
+      <w:bookmarkEnd w:id="32"/>
+      <w:r>
+        <w:t>nnexes</w:t>
+      </w:r>
+      <w:bookmarkEnd w:id="33"/>
     </w:p>
     <w:p>
       <w:pPr>
@@ -7491,41 +7433,21 @@
           <w:iCs/>
         </w:rPr>
       </w:pPr>
-      <w:bookmarkStart w:id="30" w:name="_Toc25553322"/>
-      <w:bookmarkStart w:id="31" w:name="_Toc71691026"/>
-      <w:bookmarkStart w:id="32" w:name="_Toc5277874"/>
+      <w:bookmarkStart w:id="34" w:name="_Toc71703265"/>
+      <w:bookmarkStart w:id="35" w:name="_Toc5558284"/>
       <w:r>
         <w:rPr>
           <w:i w:val="0"/>
           <w:iCs/>
         </w:rPr>
-        <w:t xml:space="preserve">Erreurs </w:t>
-      </w:r>
-      <w:bookmarkEnd w:id="30"/>
-      <w:r>
-        <w:rPr>
-          <w:i w:val="0"/>
-          <w:iCs/>
-        </w:rPr>
-        <w:t>restantes</w:t>
-      </w:r>
-      <w:bookmarkEnd w:id="31"/>
-      <w:bookmarkEnd w:id="32"/>
-      <w:r>
-        <w:rPr>
-          <w:i w:val="0"/>
-          <w:iCs/>
-        </w:rPr>
-        <w:t xml:space="preserve">  </w:t>
-      </w:r>
+        <w:t>Sources – Bibliographie</w:t>
+      </w:r>
+      <w:bookmarkEnd w:id="34"/>
+      <w:bookmarkEnd w:id="35"/>
     </w:p>
     <w:p>
-      <w:pPr>
-        <w:pStyle w:val="Help"/>
-      </w:pPr>
-      <w:bookmarkStart w:id="33" w:name="_Toc25553323"/>
-      <w:r>
-        <w:t xml:space="preserve">S'il reste encore des erreurs: </w:t>
+      <w:r>
+        <w:t>J’ai reçu de l’aide de :</w:t>
       </w:r>
     </w:p>
     <w:p>
@@ -7533,11 +7455,19 @@
         <w:pStyle w:val="Help"/>
         <w:numPr>
           <w:ilvl w:val="0"/>
-          <w:numId w:val="21"/>
+          <w:numId w:val="32"/>
         </w:numPr>
-      </w:pPr>
-      <w:r>
-        <w:t>Description détaillée</w:t>
+        <w:rPr>
+          <w:i w:val="0"/>
+          <w:color w:val="auto"/>
+        </w:rPr>
+      </w:pPr>
+      <w:r>
+        <w:rPr>
+          <w:i w:val="0"/>
+          <w:color w:val="auto"/>
+        </w:rPr>
+        <w:t>Xavier Carrel</w:t>
       </w:r>
     </w:p>
     <w:p>
@@ -7545,143 +7475,40 @@
         <w:pStyle w:val="Help"/>
         <w:numPr>
           <w:ilvl w:val="0"/>
-          <w:numId w:val="21"/>
+          <w:numId w:val="32"/>
         </w:numPr>
-      </w:pPr>
-      <w:r>
-        <w:t>Conséquences sur l'utilisation du produit</w:t>
-      </w:r>
-      <w:bookmarkEnd w:id="33"/>
+        <w:rPr>
+          <w:i w:val="0"/>
+          <w:color w:val="auto"/>
+        </w:rPr>
+      </w:pPr>
+      <w:r>
+        <w:rPr>
+          <w:i w:val="0"/>
+          <w:color w:val="auto"/>
+        </w:rPr>
+        <w:t>Fabien Masson</w:t>
+      </w:r>
     </w:p>
     <w:p>
       <w:pPr>
         <w:pStyle w:val="Help"/>
         <w:numPr>
           <w:ilvl w:val="0"/>
-          <w:numId w:val="21"/>
+          <w:numId w:val="32"/>
         </w:numPr>
-      </w:pPr>
-      <w:r>
-        <w:t>Actions envisagées ou possibles</w:t>
-      </w:r>
-    </w:p>
-    <w:p>
-      <w:pPr>
         <w:rPr>
-          <w:color w:val="548DD4"/>
-          <w:szCs w:val="14"/>
+          <w:i w:val="0"/>
+          <w:color w:val="auto"/>
         </w:rPr>
       </w:pPr>
       <w:r>
-        <w:br w:type="page"/>
-      </w:r>
-    </w:p>
-    <w:p>
-      <w:pPr>
-        <w:pStyle w:val="Titre1"/>
-        <w:tabs>
-          <w:tab w:val="num" w:pos="360"/>
-        </w:tabs>
-      </w:pPr>
-      <w:bookmarkStart w:id="34" w:name="_Toc25553328"/>
-      <w:bookmarkStart w:id="35" w:name="_Toc71703263"/>
-      <w:bookmarkStart w:id="36" w:name="_Toc5277875"/>
-      <w:r>
-        <w:lastRenderedPageBreak/>
-        <w:t>C</w:t>
-      </w:r>
-      <w:bookmarkEnd w:id="34"/>
-      <w:bookmarkEnd w:id="35"/>
-      <w:r>
-        <w:t>onclusions</w:t>
-      </w:r>
-      <w:bookmarkEnd w:id="36"/>
-    </w:p>
-    <w:p>
-      <w:pPr>
-        <w:pStyle w:val="Help"/>
-      </w:pPr>
-      <w:r>
-        <w:t>Développez en tous cas les points suivants:</w:t>
-      </w:r>
-    </w:p>
-    <w:p>
-      <w:pPr>
-        <w:pStyle w:val="Help"/>
-        <w:numPr>
-          <w:ilvl w:val="0"/>
-          <w:numId w:val="25"/>
-        </w:numPr>
-      </w:pPr>
-      <w:r>
-        <w:t>Objectifs atteints / non-atteints</w:t>
-      </w:r>
-    </w:p>
-    <w:p>
-      <w:pPr>
-        <w:pStyle w:val="Help"/>
-        <w:numPr>
-          <w:ilvl w:val="0"/>
-          <w:numId w:val="25"/>
-        </w:numPr>
-      </w:pPr>
-      <w:r>
-        <w:t>Comparaison entre ce qui avait prévu et ce qui s’est passé, en termes de planning et (éventuellement) de budget</w:t>
-      </w:r>
-    </w:p>
-    <w:p>
-      <w:pPr>
-        <w:pStyle w:val="Help"/>
-        <w:numPr>
-          <w:ilvl w:val="0"/>
-          <w:numId w:val="25"/>
-        </w:numPr>
-      </w:pPr>
-      <w:r>
-        <w:t>Points positifs / négatifs</w:t>
-      </w:r>
-    </w:p>
-    <w:p>
-      <w:pPr>
-        <w:pStyle w:val="Help"/>
-        <w:numPr>
-          <w:ilvl w:val="0"/>
-          <w:numId w:val="25"/>
-        </w:numPr>
-      </w:pPr>
-      <w:r>
-        <w:t>Difficultés particulières</w:t>
-      </w:r>
-    </w:p>
-    <w:p>
-      <w:pPr>
-        <w:pStyle w:val="Help"/>
-        <w:numPr>
-          <w:ilvl w:val="0"/>
-          <w:numId w:val="25"/>
-        </w:numPr>
-      </w:pPr>
-      <w:r>
-        <w:t>Suites possibles pour le projet (évolutions &amp; améliorations)</w:t>
-      </w:r>
-    </w:p>
-    <w:p>
-      <w:pPr>
-        <w:pStyle w:val="Titre1"/>
-        <w:tabs>
-          <w:tab w:val="num" w:pos="360"/>
-        </w:tabs>
-      </w:pPr>
-      <w:bookmarkStart w:id="37" w:name="_Toc71703264"/>
-      <w:bookmarkStart w:id="38" w:name="_Toc5277876"/>
-      <w:r>
-        <w:t>A</w:t>
-      </w:r>
-      <w:bookmarkEnd w:id="37"/>
-      <w:r>
-        <w:t>nnexes</w:t>
-      </w:r>
-      <w:bookmarkEnd w:id="38"/>
+        <w:rPr>
+          <w:i w:val="0"/>
+          <w:color w:val="auto"/>
+        </w:rPr>
+        <w:t>Thomas Grossmann</w:t>
+      </w:r>
     </w:p>
     <w:p>
       <w:pPr>
@@ -7691,43 +7518,9 @@
           <w:iCs/>
         </w:rPr>
       </w:pPr>
-      <w:bookmarkStart w:id="39" w:name="_Toc71703265"/>
-      <w:bookmarkStart w:id="40" w:name="_Toc5277877"/>
-      <w:r>
-        <w:rPr>
-          <w:i w:val="0"/>
-          <w:iCs/>
-        </w:rPr>
-        <w:t>Sources – Bibliographie</w:t>
-      </w:r>
-      <w:bookmarkEnd w:id="39"/>
-      <w:bookmarkEnd w:id="40"/>
-    </w:p>
-    <w:p>
-      <w:pPr>
-        <w:pStyle w:val="Help"/>
-      </w:pPr>
-      <w:r>
-        <w:t>Liste des livres utilisé</w:t>
-      </w:r>
-      <w:r>
-        <w:t>s</w:t>
-      </w:r>
-      <w:r>
-        <w:t xml:space="preserve"> (Titre, auteur, date), des sites Internet (URL) consultés, des articles (Revue, date, titre, auteur)… Et de toutes les aides externes (noms)   </w:t>
-      </w:r>
-    </w:p>
-    <w:p>
-      <w:pPr>
-        <w:pStyle w:val="Titre2"/>
-        <w:rPr>
-          <w:i w:val="0"/>
-          <w:iCs/>
-        </w:rPr>
-      </w:pPr>
-      <w:bookmarkStart w:id="41" w:name="_Toc25553330"/>
-      <w:bookmarkStart w:id="42" w:name="_Toc71703266"/>
-      <w:bookmarkStart w:id="43" w:name="_Toc5277878"/>
+      <w:bookmarkStart w:id="36" w:name="_Toc25553330"/>
+      <w:bookmarkStart w:id="37" w:name="_Toc71703266"/>
+      <w:bookmarkStart w:id="38" w:name="_Toc5558285"/>
       <w:r>
         <w:rPr>
           <w:i w:val="0"/>
@@ -7735,8 +7528,8 @@
         </w:rPr>
         <w:t xml:space="preserve">Journal de bord </w:t>
       </w:r>
-      <w:bookmarkEnd w:id="41"/>
-      <w:bookmarkEnd w:id="42"/>
+      <w:bookmarkEnd w:id="36"/>
+      <w:bookmarkEnd w:id="37"/>
       <w:r>
         <w:rPr>
           <w:i w:val="0"/>
@@ -7744,7 +7537,7 @@
         </w:rPr>
         <w:t>du projet</w:t>
       </w:r>
-      <w:bookmarkEnd w:id="43"/>
+      <w:bookmarkEnd w:id="38"/>
     </w:p>
     <w:p/>
     <w:tbl>
@@ -7934,8 +7727,8 @@
       </w:pPr>
     </w:p>
     <w:sectPr>
-      <w:headerReference w:type="default" r:id="rId12"/>
-      <w:footerReference w:type="default" r:id="rId13"/>
+      <w:headerReference w:type="default" r:id="rId18"/>
+      <w:footerReference w:type="default" r:id="rId19"/>
       <w:pgSz w:w="11906" w:h="16838" w:code="9"/>
       <w:pgMar w:top="1418" w:right="1418" w:bottom="1418" w:left="1418" w:header="720" w:footer="720" w:gutter="0"/>
       <w:cols w:space="720"/>
@@ -7946,7 +7739,7 @@
 </file>
 
 <file path=word/endnotes.xml><?xml version="1.0" encoding="utf-8"?>
-<w:endnotes xmlns:wpc="http://schemas.microsoft.com/office/word/2010/wordprocessingCanvas" xmlns:cx="http://schemas.microsoft.com/office/drawing/2014/chartex" xmlns:cx1="http://schemas.microsoft.com/office/drawing/2015/9/8/chartex" xmlns:mc="http://schemas.openxmlformats.org/markup-compatibility/2006" xmlns:o="urn:schemas-microsoft-com:office:office" xmlns:r="http://schemas.openxmlformats.org/officeDocument/2006/relationships" xmlns:m="http://schemas.openxmlformats.org/officeDocument/2006/math" xmlns:v="urn:schemas-microsoft-com:vml" xmlns:wp14="http://schemas.microsoft.com/office/word/2010/wordprocessingDrawing" xmlns:wp="http://schemas.openxmlformats.org/drawingml/2006/wordprocessingDrawing" xmlns:w10="urn:schemas-microsoft-com:office:word" xmlns:w="http://schemas.openxmlformats.org/wordprocessingml/2006/main" xmlns:w14="http://schemas.microsoft.com/office/word/2010/wordml" xmlns:w15="http://schemas.microsoft.com/office/word/2012/wordml" xmlns:w16se="http://schemas.microsoft.com/office/word/2015/wordml/symex" xmlns:wpg="http://schemas.microsoft.com/office/word/2010/wordprocessingGroup" xmlns:wpi="http://schemas.microsoft.com/office/word/2010/wordprocessingInk" xmlns:wne="http://schemas.microsoft.com/office/word/2006/wordml" xmlns:wps="http://schemas.microsoft.com/office/word/2010/wordprocessingShape" mc:Ignorable="w14 w15 w16se wp14">
+<w:endnotes xmlns:wpc="http://schemas.microsoft.com/office/word/2010/wordprocessingCanvas" xmlns:cx="http://schemas.microsoft.com/office/drawing/2014/chartex" xmlns:cx1="http://schemas.microsoft.com/office/drawing/2015/9/8/chartex" xmlns:cx2="http://schemas.microsoft.com/office/drawing/2015/10/21/chartex" xmlns:cx3="http://schemas.microsoft.com/office/drawing/2016/5/9/chartex" xmlns:cx4="http://schemas.microsoft.com/office/drawing/2016/5/10/chartex" xmlns:cx5="http://schemas.microsoft.com/office/drawing/2016/5/11/chartex" xmlns:cx6="http://schemas.microsoft.com/office/drawing/2016/5/12/chartex" xmlns:cx7="http://schemas.microsoft.com/office/drawing/2016/5/13/chartex" xmlns:cx8="http://schemas.microsoft.com/office/drawing/2016/5/14/chartex" xmlns:mc="http://schemas.openxmlformats.org/markup-compatibility/2006" xmlns:aink="http://schemas.microsoft.com/office/drawing/2016/ink" xmlns:am3d="http://schemas.microsoft.com/office/drawing/2017/model3d" xmlns:o="urn:schemas-microsoft-com:office:office" xmlns:r="http://schemas.openxmlformats.org/officeDocument/2006/relationships" xmlns:m="http://schemas.openxmlformats.org/officeDocument/2006/math" xmlns:v="urn:schemas-microsoft-com:vml" xmlns:wp14="http://schemas.microsoft.com/office/word/2010/wordprocessingDrawing" xmlns:wp="http://schemas.openxmlformats.org/drawingml/2006/wordprocessingDrawing" xmlns:w10="urn:schemas-microsoft-com:office:word" xmlns:w="http://schemas.openxmlformats.org/wordprocessingml/2006/main" xmlns:w14="http://schemas.microsoft.com/office/word/2010/wordml" xmlns:w15="http://schemas.microsoft.com/office/word/2012/wordml" xmlns:w16cid="http://schemas.microsoft.com/office/word/2016/wordml/cid" xmlns:w16se="http://schemas.microsoft.com/office/word/2015/wordml/symex" xmlns:wpg="http://schemas.microsoft.com/office/word/2010/wordprocessingGroup" xmlns:wpi="http://schemas.microsoft.com/office/word/2010/wordprocessingInk" xmlns:wne="http://schemas.microsoft.com/office/word/2006/wordml" xmlns:wps="http://schemas.microsoft.com/office/word/2010/wordprocessingShape" mc:Ignorable="w14 w15 w16se w16cid wp14">
   <w:endnote w:type="separator" w:id="-1">
     <w:p>
       <w:r>
@@ -7965,7 +7758,7 @@
 </file>
 
 <file path=word/footer1.xml><?xml version="1.0" encoding="utf-8"?>
-<w:ftr xmlns:wpc="http://schemas.microsoft.com/office/word/2010/wordprocessingCanvas" xmlns:cx="http://schemas.microsoft.com/office/drawing/2014/chartex" xmlns:cx1="http://schemas.microsoft.com/office/drawing/2015/9/8/chartex" xmlns:mc="http://schemas.openxmlformats.org/markup-compatibility/2006" xmlns:o="urn:schemas-microsoft-com:office:office" xmlns:r="http://schemas.openxmlformats.org/officeDocument/2006/relationships" xmlns:m="http://schemas.openxmlformats.org/officeDocument/2006/math" xmlns:v="urn:schemas-microsoft-com:vml" xmlns:wp14="http://schemas.microsoft.com/office/word/2010/wordprocessingDrawing" xmlns:wp="http://schemas.openxmlformats.org/drawingml/2006/wordprocessingDrawing" xmlns:w10="urn:schemas-microsoft-com:office:word" xmlns:w="http://schemas.openxmlformats.org/wordprocessingml/2006/main" xmlns:w14="http://schemas.microsoft.com/office/word/2010/wordml" xmlns:w15="http://schemas.microsoft.com/office/word/2012/wordml" xmlns:w16se="http://schemas.microsoft.com/office/word/2015/wordml/symex" xmlns:wpg="http://schemas.microsoft.com/office/word/2010/wordprocessingGroup" xmlns:wpi="http://schemas.microsoft.com/office/word/2010/wordprocessingInk" xmlns:wne="http://schemas.microsoft.com/office/word/2006/wordml" xmlns:wps="http://schemas.microsoft.com/office/word/2010/wordprocessingShape" mc:Ignorable="w14 w15 w16se wp14">
+<w:ftr xmlns:wpc="http://schemas.microsoft.com/office/word/2010/wordprocessingCanvas" xmlns:cx="http://schemas.microsoft.com/office/drawing/2014/chartex" xmlns:cx1="http://schemas.microsoft.com/office/drawing/2015/9/8/chartex" xmlns:cx2="http://schemas.microsoft.com/office/drawing/2015/10/21/chartex" xmlns:cx3="http://schemas.microsoft.com/office/drawing/2016/5/9/chartex" xmlns:cx4="http://schemas.microsoft.com/office/drawing/2016/5/10/chartex" xmlns:cx5="http://schemas.microsoft.com/office/drawing/2016/5/11/chartex" xmlns:cx6="http://schemas.microsoft.com/office/drawing/2016/5/12/chartex" xmlns:cx7="http://schemas.microsoft.com/office/drawing/2016/5/13/chartex" xmlns:cx8="http://schemas.microsoft.com/office/drawing/2016/5/14/chartex" xmlns:mc="http://schemas.openxmlformats.org/markup-compatibility/2006" xmlns:aink="http://schemas.microsoft.com/office/drawing/2016/ink" xmlns:am3d="http://schemas.microsoft.com/office/drawing/2017/model3d" xmlns:o="urn:schemas-microsoft-com:office:office" xmlns:r="http://schemas.openxmlformats.org/officeDocument/2006/relationships" xmlns:m="http://schemas.openxmlformats.org/officeDocument/2006/math" xmlns:v="urn:schemas-microsoft-com:vml" xmlns:wp14="http://schemas.microsoft.com/office/word/2010/wordprocessingDrawing" xmlns:wp="http://schemas.openxmlformats.org/drawingml/2006/wordprocessingDrawing" xmlns:w10="urn:schemas-microsoft-com:office:word" xmlns:w="http://schemas.openxmlformats.org/wordprocessingml/2006/main" xmlns:w14="http://schemas.microsoft.com/office/word/2010/wordml" xmlns:w15="http://schemas.microsoft.com/office/word/2012/wordml" xmlns:w16cid="http://schemas.microsoft.com/office/word/2016/wordml/cid" xmlns:w16se="http://schemas.microsoft.com/office/word/2015/wordml/symex" xmlns:wpg="http://schemas.microsoft.com/office/word/2010/wordprocessingGroup" xmlns:wpi="http://schemas.microsoft.com/office/word/2010/wordprocessingInk" xmlns:wne="http://schemas.microsoft.com/office/word/2006/wordml" xmlns:wps="http://schemas.microsoft.com/office/word/2010/wordprocessingShape" mc:Ignorable="w14 w15 w16se w16cid wp14">
   <w:p>
     <w:pPr>
       <w:pStyle w:val="Pieddepage"/>
@@ -8054,7 +7847,7 @@
         <w:noProof/>
         <w:sz w:val="22"/>
       </w:rPr>
-      <w:t>04/04/2019</w:t>
+      <w:t>07/04/2019</w:t>
     </w:r>
     <w:r>
       <w:rPr>
@@ -8073,7 +7866,7 @@
 </file>
 
 <file path=word/footnotes.xml><?xml version="1.0" encoding="utf-8"?>
-<w:footnotes xmlns:wpc="http://schemas.microsoft.com/office/word/2010/wordprocessingCanvas" xmlns:cx="http://schemas.microsoft.com/office/drawing/2014/chartex" xmlns:cx1="http://schemas.microsoft.com/office/drawing/2015/9/8/chartex" xmlns:mc="http://schemas.openxmlformats.org/markup-compatibility/2006" xmlns:o="urn:schemas-microsoft-com:office:office" xmlns:r="http://schemas.openxmlformats.org/officeDocument/2006/relationships" xmlns:m="http://schemas.openxmlformats.org/officeDocument/2006/math" xmlns:v="urn:schemas-microsoft-com:vml" xmlns:wp14="http://schemas.microsoft.com/office/word/2010/wordprocessingDrawing" xmlns:wp="http://schemas.openxmlformats.org/drawingml/2006/wordprocessingDrawing" xmlns:w10="urn:schemas-microsoft-com:office:word" xmlns:w="http://schemas.openxmlformats.org/wordprocessingml/2006/main" xmlns:w14="http://schemas.microsoft.com/office/word/2010/wordml" xmlns:w15="http://schemas.microsoft.com/office/word/2012/wordml" xmlns:w16se="http://schemas.microsoft.com/office/word/2015/wordml/symex" xmlns:wpg="http://schemas.microsoft.com/office/word/2010/wordprocessingGroup" xmlns:wpi="http://schemas.microsoft.com/office/word/2010/wordprocessingInk" xmlns:wne="http://schemas.microsoft.com/office/word/2006/wordml" xmlns:wps="http://schemas.microsoft.com/office/word/2010/wordprocessingShape" mc:Ignorable="w14 w15 w16se wp14">
+<w:footnotes xmlns:wpc="http://schemas.microsoft.com/office/word/2010/wordprocessingCanvas" xmlns:cx="http://schemas.microsoft.com/office/drawing/2014/chartex" xmlns:cx1="http://schemas.microsoft.com/office/drawing/2015/9/8/chartex" xmlns:cx2="http://schemas.microsoft.com/office/drawing/2015/10/21/chartex" xmlns:cx3="http://schemas.microsoft.com/office/drawing/2016/5/9/chartex" xmlns:cx4="http://schemas.microsoft.com/office/drawing/2016/5/10/chartex" xmlns:cx5="http://schemas.microsoft.com/office/drawing/2016/5/11/chartex" xmlns:cx6="http://schemas.microsoft.com/office/drawing/2016/5/12/chartex" xmlns:cx7="http://schemas.microsoft.com/office/drawing/2016/5/13/chartex" xmlns:cx8="http://schemas.microsoft.com/office/drawing/2016/5/14/chartex" xmlns:mc="http://schemas.openxmlformats.org/markup-compatibility/2006" xmlns:aink="http://schemas.microsoft.com/office/drawing/2016/ink" xmlns:am3d="http://schemas.microsoft.com/office/drawing/2017/model3d" xmlns:o="urn:schemas-microsoft-com:office:office" xmlns:r="http://schemas.openxmlformats.org/officeDocument/2006/relationships" xmlns:m="http://schemas.openxmlformats.org/officeDocument/2006/math" xmlns:v="urn:schemas-microsoft-com:vml" xmlns:wp14="http://schemas.microsoft.com/office/word/2010/wordprocessingDrawing" xmlns:wp="http://schemas.openxmlformats.org/drawingml/2006/wordprocessingDrawing" xmlns:w10="urn:schemas-microsoft-com:office:word" xmlns:w="http://schemas.openxmlformats.org/wordprocessingml/2006/main" xmlns:w14="http://schemas.microsoft.com/office/word/2010/wordml" xmlns:w15="http://schemas.microsoft.com/office/word/2012/wordml" xmlns:w16cid="http://schemas.microsoft.com/office/word/2016/wordml/cid" xmlns:w16se="http://schemas.microsoft.com/office/word/2015/wordml/symex" xmlns:wpg="http://schemas.microsoft.com/office/word/2010/wordprocessingGroup" xmlns:wpi="http://schemas.microsoft.com/office/word/2010/wordprocessingInk" xmlns:wne="http://schemas.microsoft.com/office/word/2006/wordml" xmlns:wps="http://schemas.microsoft.com/office/word/2010/wordprocessingShape" mc:Ignorable="w14 w15 w16se w16cid wp14">
   <w:footnote w:type="separator" w:id="-1">
     <w:p>
       <w:r>
@@ -8092,7 +7885,7 @@
 </file>
 
 <file path=word/header1.xml><?xml version="1.0" encoding="utf-8"?>
-<w:hdr xmlns:wpc="http://schemas.microsoft.com/office/word/2010/wordprocessingCanvas" xmlns:cx="http://schemas.microsoft.com/office/drawing/2014/chartex" xmlns:cx1="http://schemas.microsoft.com/office/drawing/2015/9/8/chartex" xmlns:mc="http://schemas.openxmlformats.org/markup-compatibility/2006" xmlns:o="urn:schemas-microsoft-com:office:office" xmlns:r="http://schemas.openxmlformats.org/officeDocument/2006/relationships" xmlns:m="http://schemas.openxmlformats.org/officeDocument/2006/math" xmlns:v="urn:schemas-microsoft-com:vml" xmlns:wp14="http://schemas.microsoft.com/office/word/2010/wordprocessingDrawing" xmlns:wp="http://schemas.openxmlformats.org/drawingml/2006/wordprocessingDrawing" xmlns:w10="urn:schemas-microsoft-com:office:word" xmlns:w="http://schemas.openxmlformats.org/wordprocessingml/2006/main" xmlns:w14="http://schemas.microsoft.com/office/word/2010/wordml" xmlns:w15="http://schemas.microsoft.com/office/word/2012/wordml" xmlns:w16se="http://schemas.microsoft.com/office/word/2015/wordml/symex" xmlns:wpg="http://schemas.microsoft.com/office/word/2010/wordprocessingGroup" xmlns:wpi="http://schemas.microsoft.com/office/word/2010/wordprocessingInk" xmlns:wne="http://schemas.microsoft.com/office/word/2006/wordml" xmlns:wps="http://schemas.microsoft.com/office/word/2010/wordprocessingShape" mc:Ignorable="w14 w15 w16se wp14">
+<w:hdr xmlns:wpc="http://schemas.microsoft.com/office/word/2010/wordprocessingCanvas" xmlns:cx="http://schemas.microsoft.com/office/drawing/2014/chartex" xmlns:cx1="http://schemas.microsoft.com/office/drawing/2015/9/8/chartex" xmlns:cx2="http://schemas.microsoft.com/office/drawing/2015/10/21/chartex" xmlns:cx3="http://schemas.microsoft.com/office/drawing/2016/5/9/chartex" xmlns:cx4="http://schemas.microsoft.com/office/drawing/2016/5/10/chartex" xmlns:cx5="http://schemas.microsoft.com/office/drawing/2016/5/11/chartex" xmlns:cx6="http://schemas.microsoft.com/office/drawing/2016/5/12/chartex" xmlns:cx7="http://schemas.microsoft.com/office/drawing/2016/5/13/chartex" xmlns:cx8="http://schemas.microsoft.com/office/drawing/2016/5/14/chartex" xmlns:mc="http://schemas.openxmlformats.org/markup-compatibility/2006" xmlns:aink="http://schemas.microsoft.com/office/drawing/2016/ink" xmlns:am3d="http://schemas.microsoft.com/office/drawing/2017/model3d" xmlns:o="urn:schemas-microsoft-com:office:office" xmlns:r="http://schemas.openxmlformats.org/officeDocument/2006/relationships" xmlns:m="http://schemas.openxmlformats.org/officeDocument/2006/math" xmlns:v="urn:schemas-microsoft-com:vml" xmlns:wp14="http://schemas.microsoft.com/office/word/2010/wordprocessingDrawing" xmlns:wp="http://schemas.openxmlformats.org/drawingml/2006/wordprocessingDrawing" xmlns:w10="urn:schemas-microsoft-com:office:word" xmlns:w="http://schemas.openxmlformats.org/wordprocessingml/2006/main" xmlns:w14="http://schemas.microsoft.com/office/word/2010/wordml" xmlns:w15="http://schemas.microsoft.com/office/word/2012/wordml" xmlns:w16cid="http://schemas.microsoft.com/office/word/2016/wordml/cid" xmlns:w16se="http://schemas.microsoft.com/office/word/2015/wordml/symex" xmlns:wpg="http://schemas.microsoft.com/office/word/2010/wordprocessingGroup" xmlns:wpi="http://schemas.microsoft.com/office/word/2010/wordprocessingInk" xmlns:wne="http://schemas.microsoft.com/office/word/2006/wordml" xmlns:wps="http://schemas.microsoft.com/office/word/2010/wordprocessingShape" mc:Ignorable="w14 w15 w16se w16cid wp14">
   <w:p>
     <w:pPr>
       <w:pStyle w:val="En-tte"/>
@@ -8111,7 +7904,7 @@
         <w:lang w:val="fr-CH" w:eastAsia="fr-CH"/>
       </w:rPr>
       <w:drawing>
-        <wp:anchor distT="0" distB="0" distL="114300" distR="114300" simplePos="0" relativeHeight="251657728" behindDoc="0" locked="0" layoutInCell="0" allowOverlap="1" wp14:anchorId="70B73212" wp14:editId="4174BA53">
+        <wp:anchor distT="0" distB="0" distL="114300" distR="114300" simplePos="0" relativeHeight="251657728" behindDoc="0" locked="0" layoutInCell="0" allowOverlap="1" wp14:anchorId="2BE108F3" wp14:editId="73212DE9">
           <wp:simplePos x="0" y="0"/>
           <wp:positionH relativeFrom="column">
             <wp:posOffset>-277495</wp:posOffset>
@@ -8190,7 +7983,7 @@
 </file>
 
 <file path=word/numbering.xml><?xml version="1.0" encoding="utf-8"?>
-<w:numbering xmlns:wpc="http://schemas.microsoft.com/office/word/2010/wordprocessingCanvas" xmlns:cx="http://schemas.microsoft.com/office/drawing/2014/chartex" xmlns:cx1="http://schemas.microsoft.com/office/drawing/2015/9/8/chartex" xmlns:mc="http://schemas.openxmlformats.org/markup-compatibility/2006" xmlns:o="urn:schemas-microsoft-com:office:office" xmlns:r="http://schemas.openxmlformats.org/officeDocument/2006/relationships" xmlns:m="http://schemas.openxmlformats.org/officeDocument/2006/math" xmlns:v="urn:schemas-microsoft-com:vml" xmlns:wp14="http://schemas.microsoft.com/office/word/2010/wordprocessingDrawing" xmlns:wp="http://schemas.openxmlformats.org/drawingml/2006/wordprocessingDrawing" xmlns:w10="urn:schemas-microsoft-com:office:word" xmlns:w="http://schemas.openxmlformats.org/wordprocessingml/2006/main" xmlns:w14="http://schemas.microsoft.com/office/word/2010/wordml" xmlns:w15="http://schemas.microsoft.com/office/word/2012/wordml" xmlns:w16se="http://schemas.microsoft.com/office/word/2015/wordml/symex" xmlns:wpg="http://schemas.microsoft.com/office/word/2010/wordprocessingGroup" xmlns:wpi="http://schemas.microsoft.com/office/word/2010/wordprocessingInk" xmlns:wne="http://schemas.microsoft.com/office/word/2006/wordml" xmlns:wps="http://schemas.microsoft.com/office/word/2010/wordprocessingShape" mc:Ignorable="w14 w15 w16se wp14">
+<w:numbering xmlns:wpc="http://schemas.microsoft.com/office/word/2010/wordprocessingCanvas" xmlns:cx="http://schemas.microsoft.com/office/drawing/2014/chartex" xmlns:cx1="http://schemas.microsoft.com/office/drawing/2015/9/8/chartex" xmlns:cx2="http://schemas.microsoft.com/office/drawing/2015/10/21/chartex" xmlns:cx3="http://schemas.microsoft.com/office/drawing/2016/5/9/chartex" xmlns:cx4="http://schemas.microsoft.com/office/drawing/2016/5/10/chartex" xmlns:cx5="http://schemas.microsoft.com/office/drawing/2016/5/11/chartex" xmlns:cx6="http://schemas.microsoft.com/office/drawing/2016/5/12/chartex" xmlns:cx7="http://schemas.microsoft.com/office/drawing/2016/5/13/chartex" xmlns:cx8="http://schemas.microsoft.com/office/drawing/2016/5/14/chartex" xmlns:mc="http://schemas.openxmlformats.org/markup-compatibility/2006" xmlns:aink="http://schemas.microsoft.com/office/drawing/2016/ink" xmlns:am3d="http://schemas.microsoft.com/office/drawing/2017/model3d" xmlns:o="urn:schemas-microsoft-com:office:office" xmlns:r="http://schemas.openxmlformats.org/officeDocument/2006/relationships" xmlns:m="http://schemas.openxmlformats.org/officeDocument/2006/math" xmlns:v="urn:schemas-microsoft-com:vml" xmlns:wp14="http://schemas.microsoft.com/office/word/2010/wordprocessingDrawing" xmlns:wp="http://schemas.openxmlformats.org/drawingml/2006/wordprocessingDrawing" xmlns:w10="urn:schemas-microsoft-com:office:word" xmlns:w="http://schemas.openxmlformats.org/wordprocessingml/2006/main" xmlns:w14="http://schemas.microsoft.com/office/word/2010/wordml" xmlns:w15="http://schemas.microsoft.com/office/word/2012/wordml" xmlns:w16cid="http://schemas.microsoft.com/office/word/2016/wordml/cid" xmlns:w16se="http://schemas.microsoft.com/office/word/2015/wordml/symex" xmlns:wpg="http://schemas.microsoft.com/office/word/2010/wordprocessingGroup" xmlns:wpi="http://schemas.microsoft.com/office/word/2010/wordprocessingInk" xmlns:wne="http://schemas.microsoft.com/office/word/2006/wordml" xmlns:wps="http://schemas.microsoft.com/office/word/2010/wordprocessingShape" mc:Ignorable="w14 w15 w16se w16cid wp14">
   <w:abstractNum w:abstractNumId="0" w15:restartNumberingAfterBreak="0">
     <w:nsid w:val="FFFFFF1D"/>
     <w:multiLevelType w:val="multilevel"/>
@@ -8332,6 +8125,119 @@
     </w:lvl>
   </w:abstractNum>
   <w:abstractNum w:abstractNumId="1" w15:restartNumberingAfterBreak="0">
+    <w:nsid w:val="05DE4F52"/>
+    <w:multiLevelType w:val="hybridMultilevel"/>
+    <w:tmpl w:val="78165FA6"/>
+    <w:lvl w:ilvl="0" w:tplc="100C0001">
+      <w:start w:val="1"/>
+      <w:numFmt w:val="bullet"/>
+      <w:lvlText w:val=""/>
+      <w:lvlJc w:val="left"/>
+      <w:pPr>
+        <w:ind w:left="720" w:hanging="360"/>
+      </w:pPr>
+      <w:rPr>
+        <w:rFonts w:ascii="Symbol" w:hAnsi="Symbol" w:hint="default"/>
+      </w:rPr>
+    </w:lvl>
+    <w:lvl w:ilvl="1" w:tplc="100C0003" w:tentative="1">
+      <w:start w:val="1"/>
+      <w:numFmt w:val="bullet"/>
+      <w:lvlText w:val="o"/>
+      <w:lvlJc w:val="left"/>
+      <w:pPr>
+        <w:ind w:left="1440" w:hanging="360"/>
+      </w:pPr>
+      <w:rPr>
+        <w:rFonts w:ascii="Courier New" w:hAnsi="Courier New" w:cs="Courier New" w:hint="default"/>
+      </w:rPr>
+    </w:lvl>
+    <w:lvl w:ilvl="2" w:tplc="100C0005" w:tentative="1">
+      <w:start w:val="1"/>
+      <w:numFmt w:val="bullet"/>
+      <w:lvlText w:val=""/>
+      <w:lvlJc w:val="left"/>
+      <w:pPr>
+        <w:ind w:left="2160" w:hanging="360"/>
+      </w:pPr>
+      <w:rPr>
+        <w:rFonts w:ascii="Wingdings" w:hAnsi="Wingdings" w:hint="default"/>
+      </w:rPr>
+    </w:lvl>
+    <w:lvl w:ilvl="3" w:tplc="100C0001" w:tentative="1">
+      <w:start w:val="1"/>
+      <w:numFmt w:val="bullet"/>
+      <w:lvlText w:val=""/>
+      <w:lvlJc w:val="left"/>
+      <w:pPr>
+        <w:ind w:left="2880" w:hanging="360"/>
+      </w:pPr>
+      <w:rPr>
+        <w:rFonts w:ascii="Symbol" w:hAnsi="Symbol" w:hint="default"/>
+      </w:rPr>
+    </w:lvl>
+    <w:lvl w:ilvl="4" w:tplc="100C0003" w:tentative="1">
+      <w:start w:val="1"/>
+      <w:numFmt w:val="bullet"/>
+      <w:lvlText w:val="o"/>
+      <w:lvlJc w:val="left"/>
+      <w:pPr>
+        <w:ind w:left="3600" w:hanging="360"/>
+      </w:pPr>
+      <w:rPr>
+        <w:rFonts w:ascii="Courier New" w:hAnsi="Courier New" w:cs="Courier New" w:hint="default"/>
+      </w:rPr>
+    </w:lvl>
+    <w:lvl w:ilvl="5" w:tplc="100C0005" w:tentative="1">
+      <w:start w:val="1"/>
+      <w:numFmt w:val="bullet"/>
+      <w:lvlText w:val=""/>
+      <w:lvlJc w:val="left"/>
+      <w:pPr>
+        <w:ind w:left="4320" w:hanging="360"/>
+      </w:pPr>
+      <w:rPr>
+        <w:rFonts w:ascii="Wingdings" w:hAnsi="Wingdings" w:hint="default"/>
+      </w:rPr>
+    </w:lvl>
+    <w:lvl w:ilvl="6" w:tplc="100C0001" w:tentative="1">
+      <w:start w:val="1"/>
+      <w:numFmt w:val="bullet"/>
+      <w:lvlText w:val=""/>
+      <w:lvlJc w:val="left"/>
+      <w:pPr>
+        <w:ind w:left="5040" w:hanging="360"/>
+      </w:pPr>
+      <w:rPr>
+        <w:rFonts w:ascii="Symbol" w:hAnsi="Symbol" w:hint="default"/>
+      </w:rPr>
+    </w:lvl>
+    <w:lvl w:ilvl="7" w:tplc="100C0003" w:tentative="1">
+      <w:start w:val="1"/>
+      <w:numFmt w:val="bullet"/>
+      <w:lvlText w:val="o"/>
+      <w:lvlJc w:val="left"/>
+      <w:pPr>
+        <w:ind w:left="5760" w:hanging="360"/>
+      </w:pPr>
+      <w:rPr>
+        <w:rFonts w:ascii="Courier New" w:hAnsi="Courier New" w:cs="Courier New" w:hint="default"/>
+      </w:rPr>
+    </w:lvl>
+    <w:lvl w:ilvl="8" w:tplc="100C0005" w:tentative="1">
+      <w:start w:val="1"/>
+      <w:numFmt w:val="bullet"/>
+      <w:lvlText w:val=""/>
+      <w:lvlJc w:val="left"/>
+      <w:pPr>
+        <w:ind w:left="6480" w:hanging="360"/>
+      </w:pPr>
+      <w:rPr>
+        <w:rFonts w:ascii="Wingdings" w:hAnsi="Wingdings" w:hint="default"/>
+      </w:rPr>
+    </w:lvl>
+  </w:abstractNum>
+  <w:abstractNum w:abstractNumId="2" w15:restartNumberingAfterBreak="0">
     <w:nsid w:val="0A7C7405"/>
     <w:multiLevelType w:val="singleLevel"/>
     <w:tmpl w:val="92869324"/>
@@ -8352,7 +8258,7 @@
       </w:rPr>
     </w:lvl>
   </w:abstractNum>
-  <w:abstractNum w:abstractNumId="2" w15:restartNumberingAfterBreak="0">
+  <w:abstractNum w:abstractNumId="3" w15:restartNumberingAfterBreak="0">
     <w:nsid w:val="0B156879"/>
     <w:multiLevelType w:val="hybridMultilevel"/>
     <w:tmpl w:val="89921976"/>
@@ -8465,7 +8371,7 @@
       </w:rPr>
     </w:lvl>
   </w:abstractNum>
-  <w:abstractNum w:abstractNumId="3" w15:restartNumberingAfterBreak="0">
+  <w:abstractNum w:abstractNumId="4" w15:restartNumberingAfterBreak="0">
     <w:nsid w:val="142D487B"/>
     <w:multiLevelType w:val="hybridMultilevel"/>
     <w:tmpl w:val="B4A6F01A"/>
@@ -8578,7 +8484,7 @@
       </w:rPr>
     </w:lvl>
   </w:abstractNum>
-  <w:abstractNum w:abstractNumId="4" w15:restartNumberingAfterBreak="0">
+  <w:abstractNum w:abstractNumId="5" w15:restartNumberingAfterBreak="0">
     <w:nsid w:val="16794E2B"/>
     <w:multiLevelType w:val="hybridMultilevel"/>
     <w:tmpl w:val="641AD2C2"/>
@@ -8718,7 +8624,7 @@
       </w:rPr>
     </w:lvl>
   </w:abstractNum>
-  <w:abstractNum w:abstractNumId="5" w15:restartNumberingAfterBreak="0">
+  <w:abstractNum w:abstractNumId="6" w15:restartNumberingAfterBreak="0">
     <w:nsid w:val="16FA3394"/>
     <w:multiLevelType w:val="hybridMultilevel"/>
     <w:tmpl w:val="E51AB440"/>
@@ -8831,7 +8737,7 @@
       </w:rPr>
     </w:lvl>
   </w:abstractNum>
-  <w:abstractNum w:abstractNumId="6" w15:restartNumberingAfterBreak="0">
+  <w:abstractNum w:abstractNumId="7" w15:restartNumberingAfterBreak="0">
     <w:nsid w:val="1719437E"/>
     <w:multiLevelType w:val="hybridMultilevel"/>
     <w:tmpl w:val="F1C8504E"/>
@@ -8944,7 +8850,7 @@
       </w:rPr>
     </w:lvl>
   </w:abstractNum>
-  <w:abstractNum w:abstractNumId="7" w15:restartNumberingAfterBreak="0">
+  <w:abstractNum w:abstractNumId="8" w15:restartNumberingAfterBreak="0">
     <w:nsid w:val="19FF01AE"/>
     <w:multiLevelType w:val="hybridMultilevel"/>
     <w:tmpl w:val="EC6A3956"/>
@@ -9084,7 +8990,7 @@
       </w:rPr>
     </w:lvl>
   </w:abstractNum>
-  <w:abstractNum w:abstractNumId="8" w15:restartNumberingAfterBreak="0">
+  <w:abstractNum w:abstractNumId="9" w15:restartNumberingAfterBreak="0">
     <w:nsid w:val="27A404D8"/>
     <w:multiLevelType w:val="hybridMultilevel"/>
     <w:tmpl w:val="E4483B56"/>
@@ -9224,7 +9130,7 @@
       </w:rPr>
     </w:lvl>
   </w:abstractNum>
-  <w:abstractNum w:abstractNumId="9" w15:restartNumberingAfterBreak="0">
+  <w:abstractNum w:abstractNumId="10" w15:restartNumberingAfterBreak="0">
     <w:nsid w:val="29960EA8"/>
     <w:multiLevelType w:val="hybridMultilevel"/>
     <w:tmpl w:val="D8548DD4"/>
@@ -9337,7 +9243,7 @@
       </w:rPr>
     </w:lvl>
   </w:abstractNum>
-  <w:abstractNum w:abstractNumId="10" w15:restartNumberingAfterBreak="0">
+  <w:abstractNum w:abstractNumId="11" w15:restartNumberingAfterBreak="0">
     <w:nsid w:val="2E23300B"/>
     <w:multiLevelType w:val="hybridMultilevel"/>
     <w:tmpl w:val="970ADF2C"/>
@@ -9450,7 +9356,7 @@
       </w:rPr>
     </w:lvl>
   </w:abstractNum>
-  <w:abstractNum w:abstractNumId="11" w15:restartNumberingAfterBreak="0">
+  <w:abstractNum w:abstractNumId="12" w15:restartNumberingAfterBreak="0">
     <w:nsid w:val="34555FEC"/>
     <w:multiLevelType w:val="hybridMultilevel"/>
     <w:tmpl w:val="37700B74"/>
@@ -9563,7 +9469,7 @@
       </w:rPr>
     </w:lvl>
   </w:abstractNum>
-  <w:abstractNum w:abstractNumId="12" w15:restartNumberingAfterBreak="0">
+  <w:abstractNum w:abstractNumId="13" w15:restartNumberingAfterBreak="0">
     <w:nsid w:val="352C2A44"/>
     <w:multiLevelType w:val="hybridMultilevel"/>
     <w:tmpl w:val="4F56EF2A"/>
@@ -9676,7 +9582,7 @@
       </w:rPr>
     </w:lvl>
   </w:abstractNum>
-  <w:abstractNum w:abstractNumId="13" w15:restartNumberingAfterBreak="0">
+  <w:abstractNum w:abstractNumId="14" w15:restartNumberingAfterBreak="0">
     <w:nsid w:val="408C02FF"/>
     <w:multiLevelType w:val="hybridMultilevel"/>
     <w:tmpl w:val="1C925AC4"/>
@@ -9813,7 +9719,7 @@
       </w:rPr>
     </w:lvl>
   </w:abstractNum>
-  <w:abstractNum w:abstractNumId="14" w15:restartNumberingAfterBreak="0">
+  <w:abstractNum w:abstractNumId="15" w15:restartNumberingAfterBreak="0">
     <w:nsid w:val="42F31DAB"/>
     <w:multiLevelType w:val="hybridMultilevel"/>
     <w:tmpl w:val="A46C5D1C"/>
@@ -9953,7 +9859,7 @@
       </w:rPr>
     </w:lvl>
   </w:abstractNum>
-  <w:abstractNum w:abstractNumId="15" w15:restartNumberingAfterBreak="0">
+  <w:abstractNum w:abstractNumId="16" w15:restartNumberingAfterBreak="0">
     <w:nsid w:val="45EB0AAE"/>
     <w:multiLevelType w:val="multilevel"/>
     <w:tmpl w:val="3E0A631E"/>
@@ -10066,7 +9972,7 @@
       </w:pPr>
     </w:lvl>
   </w:abstractNum>
-  <w:abstractNum w:abstractNumId="16" w15:restartNumberingAfterBreak="0">
+  <w:abstractNum w:abstractNumId="17" w15:restartNumberingAfterBreak="0">
     <w:nsid w:val="4FF51F81"/>
     <w:multiLevelType w:val="hybridMultilevel"/>
     <w:tmpl w:val="B4BACFDE"/>
@@ -10179,7 +10085,7 @@
       </w:rPr>
     </w:lvl>
   </w:abstractNum>
-  <w:abstractNum w:abstractNumId="17" w15:restartNumberingAfterBreak="0">
+  <w:abstractNum w:abstractNumId="18" w15:restartNumberingAfterBreak="0">
     <w:nsid w:val="5082572C"/>
     <w:multiLevelType w:val="hybridMultilevel"/>
     <w:tmpl w:val="ED4ACFA4"/>
@@ -10319,7 +10225,7 @@
       </w:rPr>
     </w:lvl>
   </w:abstractNum>
-  <w:abstractNum w:abstractNumId="18" w15:restartNumberingAfterBreak="0">
+  <w:abstractNum w:abstractNumId="19" w15:restartNumberingAfterBreak="0">
     <w:nsid w:val="52B247CA"/>
     <w:multiLevelType w:val="hybridMultilevel"/>
     <w:tmpl w:val="B7D4D45A"/>
@@ -10459,7 +10365,7 @@
       </w:rPr>
     </w:lvl>
   </w:abstractNum>
-  <w:abstractNum w:abstractNumId="19" w15:restartNumberingAfterBreak="0">
+  <w:abstractNum w:abstractNumId="20" w15:restartNumberingAfterBreak="0">
     <w:nsid w:val="53344A67"/>
     <w:multiLevelType w:val="hybridMultilevel"/>
     <w:tmpl w:val="EB081AD0"/>
@@ -10572,7 +10478,7 @@
       </w:rPr>
     </w:lvl>
   </w:abstractNum>
-  <w:abstractNum w:abstractNumId="20" w15:restartNumberingAfterBreak="0">
+  <w:abstractNum w:abstractNumId="21" w15:restartNumberingAfterBreak="0">
     <w:nsid w:val="56A255C1"/>
     <w:multiLevelType w:val="hybridMultilevel"/>
     <w:tmpl w:val="338CCFB2"/>
@@ -10685,7 +10591,7 @@
       </w:rPr>
     </w:lvl>
   </w:abstractNum>
-  <w:abstractNum w:abstractNumId="21" w15:restartNumberingAfterBreak="0">
+  <w:abstractNum w:abstractNumId="22" w15:restartNumberingAfterBreak="0">
     <w:nsid w:val="594C1361"/>
     <w:multiLevelType w:val="hybridMultilevel"/>
     <w:tmpl w:val="5C243628"/>
@@ -10825,7 +10731,7 @@
       </w:rPr>
     </w:lvl>
   </w:abstractNum>
-  <w:abstractNum w:abstractNumId="22" w15:restartNumberingAfterBreak="0">
+  <w:abstractNum w:abstractNumId="23" w15:restartNumberingAfterBreak="0">
     <w:nsid w:val="5B0F0972"/>
     <w:multiLevelType w:val="hybridMultilevel"/>
     <w:tmpl w:val="39D06EC6"/>
@@ -10938,7 +10844,7 @@
       </w:rPr>
     </w:lvl>
   </w:abstractNum>
-  <w:abstractNum w:abstractNumId="23" w15:restartNumberingAfterBreak="0">
+  <w:abstractNum w:abstractNumId="24" w15:restartNumberingAfterBreak="0">
     <w:nsid w:val="5E4B2431"/>
     <w:multiLevelType w:val="hybridMultilevel"/>
     <w:tmpl w:val="4550A29E"/>
@@ -11051,7 +10957,7 @@
       </w:rPr>
     </w:lvl>
   </w:abstractNum>
-  <w:abstractNum w:abstractNumId="24" w15:restartNumberingAfterBreak="0">
+  <w:abstractNum w:abstractNumId="25" w15:restartNumberingAfterBreak="0">
     <w:nsid w:val="71E06583"/>
     <w:multiLevelType w:val="hybridMultilevel"/>
     <w:tmpl w:val="26C81FCE"/>
@@ -11191,7 +11097,7 @@
       </w:rPr>
     </w:lvl>
   </w:abstractNum>
-  <w:abstractNum w:abstractNumId="25" w15:restartNumberingAfterBreak="0">
+  <w:abstractNum w:abstractNumId="26" w15:restartNumberingAfterBreak="0">
     <w:nsid w:val="75A3529B"/>
     <w:multiLevelType w:val="hybridMultilevel"/>
     <w:tmpl w:val="819EEA64"/>
@@ -11331,7 +11237,7 @@
       </w:rPr>
     </w:lvl>
   </w:abstractNum>
-  <w:abstractNum w:abstractNumId="26" w15:restartNumberingAfterBreak="0">
+  <w:abstractNum w:abstractNumId="27" w15:restartNumberingAfterBreak="0">
     <w:nsid w:val="797979A0"/>
     <w:multiLevelType w:val="hybridMultilevel"/>
     <w:tmpl w:val="7E40D33A"/>
@@ -11444,7 +11350,7 @@
       </w:rPr>
     </w:lvl>
   </w:abstractNum>
-  <w:abstractNum w:abstractNumId="27" w15:restartNumberingAfterBreak="0">
+  <w:abstractNum w:abstractNumId="28" w15:restartNumberingAfterBreak="0">
     <w:nsid w:val="7B193736"/>
     <w:multiLevelType w:val="multilevel"/>
     <w:tmpl w:val="3E0A631E"/>
@@ -11565,7 +11471,7 @@
       </w:pPr>
     </w:lvl>
   </w:abstractNum>
-  <w:abstractNum w:abstractNumId="28" w15:restartNumberingAfterBreak="0">
+  <w:abstractNum w:abstractNumId="29" w15:restartNumberingAfterBreak="0">
     <w:nsid w:val="7D032E42"/>
     <w:multiLevelType w:val="hybridMultilevel"/>
     <w:tmpl w:val="901CE568"/>
@@ -11678,7 +11584,7 @@
       </w:rPr>
     </w:lvl>
   </w:abstractNum>
-  <w:abstractNum w:abstractNumId="29" w15:restartNumberingAfterBreak="0">
+  <w:abstractNum w:abstractNumId="30" w15:restartNumberingAfterBreak="0">
     <w:nsid w:val="7DD245F2"/>
     <w:multiLevelType w:val="hybridMultilevel"/>
     <w:tmpl w:val="3100450C"/>
@@ -11818,7 +11724,7 @@
       </w:rPr>
     </w:lvl>
   </w:abstractNum>
-  <w:abstractNum w:abstractNumId="30" w15:restartNumberingAfterBreak="0">
+  <w:abstractNum w:abstractNumId="31" w15:restartNumberingAfterBreak="0">
     <w:nsid w:val="7DDE7E2F"/>
     <w:multiLevelType w:val="hybridMultilevel"/>
     <w:tmpl w:val="47B69FA2"/>
@@ -11932,104 +11838,107 @@
     </w:lvl>
   </w:abstractNum>
   <w:num w:numId="1">
-    <w:abstractNumId w:val="27"/>
+    <w:abstractNumId w:val="28"/>
   </w:num>
   <w:num w:numId="2">
-    <w:abstractNumId w:val="1"/>
+    <w:abstractNumId w:val="2"/>
   </w:num>
   <w:num w:numId="3">
-    <w:abstractNumId w:val="7"/>
+    <w:abstractNumId w:val="8"/>
   </w:num>
   <w:num w:numId="4">
-    <w:abstractNumId w:val="25"/>
+    <w:abstractNumId w:val="26"/>
   </w:num>
   <w:num w:numId="5">
+    <w:abstractNumId w:val="19"/>
+  </w:num>
+  <w:num w:numId="6">
+    <w:abstractNumId w:val="9"/>
+  </w:num>
+  <w:num w:numId="7">
+    <w:abstractNumId w:val="22"/>
+  </w:num>
+  <w:num w:numId="8">
+    <w:abstractNumId w:val="30"/>
+  </w:num>
+  <w:num w:numId="9">
+    <w:abstractNumId w:val="5"/>
+  </w:num>
+  <w:num w:numId="10">
+    <w:abstractNumId w:val="14"/>
+  </w:num>
+  <w:num w:numId="11">
     <w:abstractNumId w:val="18"/>
   </w:num>
-  <w:num w:numId="6">
-    <w:abstractNumId w:val="8"/>
-  </w:num>
-  <w:num w:numId="7">
-    <w:abstractNumId w:val="21"/>
-  </w:num>
-  <w:num w:numId="8">
-    <w:abstractNumId w:val="29"/>
-  </w:num>
-  <w:num w:numId="9">
-    <w:abstractNumId w:val="4"/>
-  </w:num>
-  <w:num w:numId="10">
-    <w:abstractNumId w:val="13"/>
-  </w:num>
-  <w:num w:numId="11">
-    <w:abstractNumId w:val="17"/>
-  </w:num>
   <w:num w:numId="12">
-    <w:abstractNumId w:val="14"/>
+    <w:abstractNumId w:val="15"/>
   </w:num>
   <w:num w:numId="13">
-    <w:abstractNumId w:val="24"/>
+    <w:abstractNumId w:val="25"/>
   </w:num>
   <w:num w:numId="14">
     <w:abstractNumId w:val="0"/>
   </w:num>
   <w:num w:numId="15">
-    <w:abstractNumId w:val="2"/>
+    <w:abstractNumId w:val="3"/>
   </w:num>
   <w:num w:numId="16">
+    <w:abstractNumId w:val="13"/>
+  </w:num>
+  <w:num w:numId="17">
+    <w:abstractNumId w:val="6"/>
+  </w:num>
+  <w:num w:numId="18">
+    <w:abstractNumId w:val="29"/>
+  </w:num>
+  <w:num w:numId="19">
+    <w:abstractNumId w:val="24"/>
+  </w:num>
+  <w:num w:numId="20">
+    <w:abstractNumId w:val="31"/>
+  </w:num>
+  <w:num w:numId="21">
+    <w:abstractNumId w:val="21"/>
+  </w:num>
+  <w:num w:numId="22">
+    <w:abstractNumId w:val="27"/>
+  </w:num>
+  <w:num w:numId="23">
+    <w:abstractNumId w:val="11"/>
+  </w:num>
+  <w:num w:numId="24">
+    <w:abstractNumId w:val="17"/>
+  </w:num>
+  <w:num w:numId="25">
+    <w:abstractNumId w:val="4"/>
+  </w:num>
+  <w:num w:numId="26">
+    <w:abstractNumId w:val="16"/>
+  </w:num>
+  <w:num w:numId="27">
+    <w:abstractNumId w:val="10"/>
+  </w:num>
+  <w:num w:numId="28">
+    <w:abstractNumId w:val="23"/>
+  </w:num>
+  <w:num w:numId="29">
+    <w:abstractNumId w:val="7"/>
+  </w:num>
+  <w:num w:numId="30">
     <w:abstractNumId w:val="12"/>
   </w:num>
-  <w:num w:numId="17">
-    <w:abstractNumId w:val="5"/>
-  </w:num>
-  <w:num w:numId="18">
-    <w:abstractNumId w:val="28"/>
-  </w:num>
-  <w:num w:numId="19">
-    <w:abstractNumId w:val="23"/>
-  </w:num>
-  <w:num w:numId="20">
-    <w:abstractNumId w:val="30"/>
-  </w:num>
-  <w:num w:numId="21">
+  <w:num w:numId="31">
     <w:abstractNumId w:val="20"/>
   </w:num>
-  <w:num w:numId="22">
-    <w:abstractNumId w:val="26"/>
-  </w:num>
-  <w:num w:numId="23">
-    <w:abstractNumId w:val="10"/>
-  </w:num>
-  <w:num w:numId="24">
-    <w:abstractNumId w:val="16"/>
-  </w:num>
-  <w:num w:numId="25">
-    <w:abstractNumId w:val="3"/>
-  </w:num>
-  <w:num w:numId="26">
-    <w:abstractNumId w:val="15"/>
-  </w:num>
-  <w:num w:numId="27">
-    <w:abstractNumId w:val="9"/>
-  </w:num>
-  <w:num w:numId="28">
-    <w:abstractNumId w:val="22"/>
-  </w:num>
-  <w:num w:numId="29">
-    <w:abstractNumId w:val="6"/>
-  </w:num>
-  <w:num w:numId="30">
-    <w:abstractNumId w:val="11"/>
-  </w:num>
-  <w:num w:numId="31">
-    <w:abstractNumId w:val="19"/>
+  <w:num w:numId="32">
+    <w:abstractNumId w:val="1"/>
   </w:num>
   <w:numIdMacAtCleanup w:val="13"/>
 </w:numbering>
 </file>
 
 <file path=word/styles.xml><?xml version="1.0" encoding="utf-8"?>
-<w:styles xmlns:mc="http://schemas.openxmlformats.org/markup-compatibility/2006" xmlns:r="http://schemas.openxmlformats.org/officeDocument/2006/relationships" xmlns:w="http://schemas.openxmlformats.org/wordprocessingml/2006/main" xmlns:w14="http://schemas.microsoft.com/office/word/2010/wordml" xmlns:w15="http://schemas.microsoft.com/office/word/2012/wordml" xmlns:w16se="http://schemas.microsoft.com/office/word/2015/wordml/symex" mc:Ignorable="w14 w15 w16se">
+<w:styles xmlns:mc="http://schemas.openxmlformats.org/markup-compatibility/2006" xmlns:r="http://schemas.openxmlformats.org/officeDocument/2006/relationships" xmlns:w="http://schemas.openxmlformats.org/wordprocessingml/2006/main" xmlns:w14="http://schemas.microsoft.com/office/word/2010/wordml" xmlns:w15="http://schemas.microsoft.com/office/word/2012/wordml" xmlns:w16cid="http://schemas.microsoft.com/office/word/2016/wordml/cid" xmlns:w16se="http://schemas.microsoft.com/office/word/2015/wordml/symex" mc:Ignorable="w14 w15 w16se w16cid">
   <w:docDefaults>
     <w:rPrDefault>
       <w:rPr>
@@ -12039,7 +11948,7 @@
     </w:rPrDefault>
     <w:pPrDefault/>
   </w:docDefaults>
-  <w:latentStyles w:defLockedState="0" w:defUIPriority="0" w:defSemiHidden="0" w:defUnhideWhenUsed="0" w:defQFormat="0" w:count="371">
+  <w:latentStyles w:defLockedState="0" w:defUIPriority="0" w:defSemiHidden="0" w:defUnhideWhenUsed="0" w:defQFormat="0" w:count="376">
     <w:lsdException w:name="Normal" w:qFormat="1"/>
     <w:lsdException w:name="heading 1" w:qFormat="1"/>
     <w:lsdException w:name="heading 2" w:qFormat="1"/>
@@ -12059,7 +11968,12 @@
     <w:lsdException w:name="Hyperlink" w:uiPriority="99"/>
     <w:lsdException w:name="Strong" w:qFormat="1"/>
     <w:lsdException w:name="Emphasis" w:qFormat="1"/>
-    <w:lsdException w:name="Normal Table" w:semiHidden="1" w:unhideWhenUsed="1"/>
+    <w:lsdException w:name="HTML Keyboard" w:semiHidden="1" w:unhideWhenUsed="1"/>
+    <w:lsdException w:name="annotation subject" w:semiHidden="1" w:unhideWhenUsed="1"/>
+    <w:lsdException w:name="No List" w:semiHidden="1" w:unhideWhenUsed="1"/>
+    <w:lsdException w:name="Outline List 1" w:semiHidden="1" w:unhideWhenUsed="1"/>
+    <w:lsdException w:name="Outline List 2" w:semiHidden="1" w:unhideWhenUsed="1"/>
+    <w:lsdException w:name="Outline List 3" w:semiHidden="1" w:unhideWhenUsed="1"/>
     <w:lsdException w:name="Table Simple 1" w:semiHidden="1" w:unhideWhenUsed="1"/>
     <w:lsdException w:name="Table Simple 2" w:semiHidden="1" w:unhideWhenUsed="1"/>
     <w:lsdException w:name="Table Simple 3" w:semiHidden="1" w:unhideWhenUsed="1"/>
@@ -12097,14 +12011,12 @@
     <w:lsdException w:name="Table Contemporary" w:semiHidden="1" w:unhideWhenUsed="1"/>
     <w:lsdException w:name="Table Elegant" w:semiHidden="1" w:unhideWhenUsed="1"/>
     <w:lsdException w:name="Table Professional" w:semiHidden="1" w:unhideWhenUsed="1"/>
-    <w:lsdException w:name="Table Subtle 1" w:semiHidden="1" w:unhideWhenUsed="1"/>
     <w:lsdException w:name="Table Subtle 2" w:semiHidden="1" w:unhideWhenUsed="1"/>
     <w:lsdException w:name="Table Web 1" w:semiHidden="1" w:unhideWhenUsed="1"/>
-    <w:lsdException w:name="Table Web 2" w:semiHidden="1" w:unhideWhenUsed="1"/>
-    <w:lsdException w:name="Table Web 3" w:semiHidden="1" w:unhideWhenUsed="1"/>
+    <w:lsdException w:name="Balloon Text" w:semiHidden="1" w:unhideWhenUsed="1"/>
     <w:lsdException w:name="Table Grid" w:uiPriority="39"/>
     <w:lsdException w:name="Table Theme" w:semiHidden="1" w:unhideWhenUsed="1"/>
-    <w:lsdException w:name="Placeholder Text" w:uiPriority="67"/>
+    <w:lsdException w:name="Placeholder Text" w:semiHidden="1" w:uiPriority="67"/>
     <w:lsdException w:name="No Spacing" w:uiPriority="68"/>
     <w:lsdException w:name="Light Shading" w:uiPriority="69"/>
     <w:lsdException w:name="Light List" w:uiPriority="70"/>
@@ -12126,7 +12038,7 @@
     <w:lsdException w:name="Medium Shading 1 Accent 1" w:uiPriority="68"/>
     <w:lsdException w:name="Medium Shading 2 Accent 1" w:uiPriority="69"/>
     <w:lsdException w:name="Medium List 1 Accent 1" w:uiPriority="70"/>
-    <w:lsdException w:name="Revision" w:uiPriority="71"/>
+    <w:lsdException w:name="Revision" w:semiHidden="1" w:uiPriority="71"/>
     <w:lsdException w:name="List Paragraph" w:uiPriority="34" w:qFormat="1"/>
     <w:lsdException w:name="Quote" w:uiPriority="73"/>
     <w:lsdException w:name="Intense Quote" w:uiPriority="60"/>
@@ -12319,6 +12231,11 @@
     <w:lsdException w:name="List Table 5 Dark Accent 6" w:uiPriority="50"/>
     <w:lsdException w:name="List Table 6 Colorful Accent 6" w:uiPriority="51"/>
     <w:lsdException w:name="List Table 7 Colorful Accent 6" w:uiPriority="52"/>
+    <w:lsdException w:name="Mention" w:semiHidden="1" w:uiPriority="99" w:unhideWhenUsed="1"/>
+    <w:lsdException w:name="Smart Hyperlink" w:semiHidden="1" w:uiPriority="99" w:unhideWhenUsed="1"/>
+    <w:lsdException w:name="Hashtag" w:semiHidden="1" w:uiPriority="99" w:unhideWhenUsed="1"/>
+    <w:lsdException w:name="Unresolved Mention" w:semiHidden="1" w:uiPriority="99" w:unhideWhenUsed="1"/>
+    <w:lsdException w:name="Smart Link" w:semiHidden="1" w:uiPriority="99" w:unhideWhenUsed="1"/>
   </w:latentStyles>
   <w:style w:type="paragraph" w:default="1" w:styleId="Normal">
     <w:name w:val="Normal"/>
@@ -12941,6 +12858,18 @@
       <w:lang w:val="fr-CH" w:eastAsia="en-US"/>
     </w:rPr>
   </w:style>
+  <w:style w:type="character" w:styleId="Mentionnonrsolue">
+    <w:name w:val="Unresolved Mention"/>
+    <w:basedOn w:val="Policepardfaut"/>
+    <w:uiPriority w:val="99"/>
+    <w:semiHidden/>
+    <w:unhideWhenUsed/>
+    <w:rsid w:val="001F3092"/>
+    <w:rPr>
+      <w:color w:val="605E5C"/>
+      <w:shd w:val="clear" w:color="auto" w:fill="E1DFDD"/>
+    </w:rPr>
+  </w:style>
 </w:styles>
 </file>
 
@@ -13210,7 +13139,7 @@
 </file>
 
 <file path=customXml/itemProps1.xml><?xml version="1.0" encoding="utf-8"?>
-<ds:datastoreItem xmlns:ds="http://schemas.openxmlformats.org/officeDocument/2006/customXml" ds:itemID="{F096EF1C-EF4A-48BB-9CB3-318065035073}">
+<ds:datastoreItem xmlns:ds="http://schemas.openxmlformats.org/officeDocument/2006/customXml" ds:itemID="{FAE83B89-8EEC-4C79-86CC-32402FFF08C5}">
   <ds:schemaRefs>
     <ds:schemaRef ds:uri="http://schemas.openxmlformats.org/officeDocument/2006/bibliography"/>
   </ds:schemaRefs>

</xml_diff>